<commit_message>
Question 2) Donnez les étapes de configuration pour l’utilisation de ce nouvel API.
</commit_message>
<xml_diff>
--- a/Réponse Partie 2.docx
+++ b/Réponse Partie 2.docx
@@ -20,19 +20,8 @@
           <w:u w:val="single"/>
           <w:lang w:val="en-US"/>
         </w:rPr>
-        <w:t xml:space="preserve">SDL 2 What is </w:t>
-      </w:r>
-      <w:proofErr w:type="gramStart"/>
-      <w:r>
-        <w:rPr>
-          <w:b/>
-          <w:bCs/>
-          <w:u w:val="single"/>
-          <w:lang w:val="en-US"/>
-        </w:rPr>
-        <w:t>that ?</w:t>
-      </w:r>
-      <w:proofErr w:type="gramEnd"/>
+        <w:t>SDL 2 What is that ?</w:t>
+      </w:r>
     </w:p>
     <w:p>
       <w:pPr>
@@ -105,6 +94,196 @@
       <w:proofErr w:type="spellEnd"/>
       <w:r>
         <w:t xml:space="preserve"> à notre projet de développement pour pouvoir prendre en charge les images aux formats JPG, PNG et autre, cet API permet de prendre en charge ces formats d’images sans avoir à coder tous les algorithmes de chargement et conversion de ceux-ci.</w:t>
+      </w:r>
+    </w:p>
+    <w:p>
+      <w:pPr>
+        <w:ind w:left="360"/>
+      </w:pPr>
+    </w:p>
+    <w:p>
+      <w:pPr>
+        <w:pStyle w:val="Titre1"/>
+        <w:numPr>
+          <w:ilvl w:val="0"/>
+          <w:numId w:val="2"/>
+        </w:numPr>
+      </w:pPr>
+      <w:r>
+        <w:t>Donnez les étapes de configuration pour l’utilisation de ce nouvel API. (10 points)</w:t>
+      </w:r>
+    </w:p>
+    <w:p/>
+    <w:p>
+      <w:pPr>
+        <w:ind w:left="360"/>
+      </w:pPr>
+      <w:r>
+        <w:t xml:space="preserve">Pour utiliser ce nouvel API il faut d’abord </w:t>
+      </w:r>
+      <w:r>
+        <w:t xml:space="preserve">le téléchargé à l’adresse suivante : </w:t>
+      </w:r>
+      <w:hyperlink r:id="rId5" w:history="1">
+        <w:r>
+          <w:rPr>
+            <w:rStyle w:val="Lienhypertexte"/>
+          </w:rPr>
+          <w:t>https://www.libsdl.org/projects/SDL_image/release/SDL2_image-devel-2.0.5-VC.zip</w:t>
+        </w:r>
+      </w:hyperlink>
+    </w:p>
+    <w:p>
+      <w:pPr>
+        <w:ind w:left="360"/>
+      </w:pPr>
+      <w:r>
+        <w:t>Ensuite, fusionner ces documents avec ceux de la SDL actuelle.</w:t>
+      </w:r>
+      <w:r>
+        <w:br/>
+        <w:t>Veillez à vérifier la cohérence des versions.</w:t>
+      </w:r>
+    </w:p>
+    <w:p>
+      <w:pPr>
+        <w:ind w:left="360"/>
+      </w:pPr>
+      <w:r>
+        <w:t>Après il faut récupérer les six dll suivants :</w:t>
+      </w:r>
+    </w:p>
+    <w:p>
+      <w:pPr>
+        <w:ind w:left="360"/>
+      </w:pPr>
+      <w:r>
+        <w:object w:dxaOrig="1520" w:dyaOrig="987" w14:anchorId="71D4547E">
+          <v:shapetype id="_x0000_t75" coordsize="21600,21600" o:spt="75" o:preferrelative="t" path="m@4@5l@4@11@9@11@9@5xe" filled="f" stroked="f">
+            <v:stroke joinstyle="miter"/>
+            <v:formulas>
+              <v:f eqn="if lineDrawn pixelLineWidth 0"/>
+              <v:f eqn="sum @0 1 0"/>
+              <v:f eqn="sum 0 0 @1"/>
+              <v:f eqn="prod @2 1 2"/>
+              <v:f eqn="prod @3 21600 pixelWidth"/>
+              <v:f eqn="prod @3 21600 pixelHeight"/>
+              <v:f eqn="sum @0 0 1"/>
+              <v:f eqn="prod @6 1 2"/>
+              <v:f eqn="prod @7 21600 pixelWidth"/>
+              <v:f eqn="sum @8 21600 0"/>
+              <v:f eqn="prod @7 21600 pixelHeight"/>
+              <v:f eqn="sum @10 21600 0"/>
+            </v:formulas>
+            <v:path o:extrusionok="f" gradientshapeok="t" o:connecttype="rect"/>
+            <o:lock v:ext="edit" aspectratio="t"/>
+          </v:shapetype>
+          <v:shape id="_x0000_i1030" type="#_x0000_t75" style="width:76.2pt;height:49.2pt" o:ole="">
+            <v:imagedata r:id="rId6" o:title=""/>
+          </v:shape>
+          <o:OLEObject Type="Embed" ProgID="Package" ShapeID="_x0000_i1030" DrawAspect="Icon" ObjectID="_1646062880" r:id="rId7"/>
+        </w:object>
+      </w:r>
+      <w:r>
+        <w:object w:dxaOrig="1520" w:dyaOrig="987" w14:anchorId="79BA6539">
+          <v:shape id="_x0000_i1029" type="#_x0000_t75" style="width:76.2pt;height:49.2pt" o:ole="">
+            <v:imagedata r:id="rId8" o:title=""/>
+          </v:shape>
+          <o:OLEObject Type="Embed" ProgID="Package" ShapeID="_x0000_i1029" DrawAspect="Icon" ObjectID="_1646062881" r:id="rId9"/>
+        </w:object>
+      </w:r>
+      <w:r>
+        <w:object w:dxaOrig="1520" w:dyaOrig="987" w14:anchorId="7ECA3ADB">
+          <v:shape id="_x0000_i1028" type="#_x0000_t75" style="width:76.2pt;height:49.2pt" o:ole="">
+            <v:imagedata r:id="rId10" o:title=""/>
+          </v:shape>
+          <o:OLEObject Type="Embed" ProgID="Package" ShapeID="_x0000_i1028" DrawAspect="Icon" ObjectID="_1646062882" r:id="rId11"/>
+        </w:object>
+      </w:r>
+      <w:r>
+        <w:object w:dxaOrig="1520" w:dyaOrig="987" w14:anchorId="2F40ED34">
+          <v:shape id="_x0000_i1027" type="#_x0000_t75" style="width:76.2pt;height:49.2pt" o:ole="">
+            <v:imagedata r:id="rId12" o:title=""/>
+          </v:shape>
+          <o:OLEObject Type="Embed" ProgID="Package" ShapeID="_x0000_i1027" DrawAspect="Icon" ObjectID="_1646062883" r:id="rId13"/>
+        </w:object>
+      </w:r>
+      <w:r>
+        <w:object w:dxaOrig="1520" w:dyaOrig="987" w14:anchorId="68D8B14A">
+          <v:shape id="_x0000_i1026" type="#_x0000_t75" style="width:76.2pt;height:49.2pt" o:ole="">
+            <v:imagedata r:id="rId14" o:title=""/>
+          </v:shape>
+          <o:OLEObject Type="Embed" ProgID="Package" ShapeID="_x0000_i1026" DrawAspect="Icon" ObjectID="_1646062884" r:id="rId15"/>
+        </w:object>
+      </w:r>
+      <w:r>
+        <w:object w:dxaOrig="1520" w:dyaOrig="987" w14:anchorId="5C165612">
+          <v:shape id="_x0000_i1025" type="#_x0000_t75" style="width:76.2pt;height:49.2pt" o:ole="">
+            <v:imagedata r:id="rId16" o:title=""/>
+          </v:shape>
+          <o:OLEObject Type="Embed" ProgID="Package" ShapeID="_x0000_i1025" DrawAspect="Icon" ObjectID="_1646062885" r:id="rId17"/>
+        </w:object>
+      </w:r>
+    </w:p>
+    <w:p>
+      <w:pPr>
+        <w:ind w:left="360"/>
+      </w:pPr>
+      <w:r>
+        <w:t>Et les placer à la racine du projet.</w:t>
+      </w:r>
+      <w:r>
+        <w:br/>
+        <w:t xml:space="preserve">Après il faut rajouter dans les options de compilation, les paramètre du linker les fichiers suivants : libSDL2_image.a et </w:t>
+      </w:r>
+      <w:r>
+        <w:t>libSDL2_image.</w:t>
+      </w:r>
+      <w:r>
+        <w:t>dll.a</w:t>
+      </w:r>
+    </w:p>
+    <w:p>
+      <w:pPr>
+        <w:ind w:left="360"/>
+      </w:pPr>
+      <w:r>
+        <w:t xml:space="preserve">Enfin il suffit de rajouter cette ligne dans le fichier d’entête : </w:t>
+      </w:r>
+      <w:r>
+        <w:t>#</w:t>
+      </w:r>
+      <w:proofErr w:type="spellStart"/>
+      <w:r>
+        <w:t>include</w:t>
+      </w:r>
+      <w:proofErr w:type="spellEnd"/>
+      <w:r>
+        <w:t xml:space="preserve"> "SDL2/</w:t>
+      </w:r>
+      <w:proofErr w:type="spellStart"/>
+      <w:r>
+        <w:t>SDL_image.h</w:t>
+      </w:r>
+      <w:proofErr w:type="spellEnd"/>
+      <w:r>
+        <w:t>"</w:t>
+      </w:r>
+    </w:p>
+    <w:p>
+      <w:pPr>
+        <w:ind w:left="360"/>
+      </w:pPr>
+      <w:r>
+        <w:t xml:space="preserve">Et à partir de maintenant vous pouvez utiliser la </w:t>
+      </w:r>
+      <w:proofErr w:type="spellStart"/>
+      <w:r>
+        <w:t>SDL_Image</w:t>
+      </w:r>
+      <w:proofErr w:type="spellEnd"/>
+      <w:r>
+        <w:t> !</w:t>
       </w:r>
       <w:bookmarkStart w:id="0" w:name="_GoBack"/>
       <w:bookmarkEnd w:id="0"/>

</xml_diff>

<commit_message>
Question 4) Les images animées : Gestion des Tileset. Expliquez ce qu’est un tileset, à quoi cela peut servir ?
</commit_message>
<xml_diff>
--- a/Réponse Partie 2.docx
+++ b/Réponse Partie 2.docx
@@ -20,6 +20,15 @@
           <w:u w:val="single"/>
           <w:lang w:val="en-US"/>
         </w:rPr>
+        <w:t xml:space="preserve"> </w:t>
+      </w:r>
+      <w:r>
+        <w:rPr>
+          <w:b/>
+          <w:bCs/>
+          <w:u w:val="single"/>
+          <w:lang w:val="en-US"/>
+        </w:rPr>
         <w:t>SDL 2 What is that ?</w:t>
       </w:r>
     </w:p>
@@ -34,7 +43,6 @@
           <w:lang w:val="en-US"/>
         </w:rPr>
       </w:pPr>
-      <w:proofErr w:type="spellStart"/>
       <w:r>
         <w:rPr>
           <w:b/>
@@ -42,17 +50,7 @@
           <w:u w:val="single"/>
           <w:lang w:val="en-US"/>
         </w:rPr>
-        <w:t>Partie</w:t>
-      </w:r>
-      <w:proofErr w:type="spellEnd"/>
-      <w:r>
-        <w:rPr>
-          <w:b/>
-          <w:bCs/>
-          <w:u w:val="single"/>
-          <w:lang w:val="en-US"/>
-        </w:rPr>
-        <w:t xml:space="preserve"> </w:t>
+        <w:t xml:space="preserve">Partie </w:t>
       </w:r>
       <w:r>
         <w:rPr>
@@ -85,15 +83,7 @@
         <w:ind w:left="360"/>
       </w:pPr>
       <w:r>
-        <w:t xml:space="preserve">Il faut ajouter la </w:t>
-      </w:r>
-      <w:proofErr w:type="spellStart"/>
-      <w:r>
-        <w:t>SDL_Image</w:t>
-      </w:r>
-      <w:proofErr w:type="spellEnd"/>
-      <w:r>
-        <w:t xml:space="preserve"> à notre projet de développement pour pouvoir prendre en charge les images aux formats JPG, PNG et autre, cet API permet de prendre en charge ces formats d’images sans avoir à coder tous les algorithmes de chargement et conversion de ceux-ci.</w:t>
+        <w:t>Il faut ajouter la SDL_Image à notre projet de développement pour pouvoir prendre en charge les images aux formats JPG, PNG et autre, cet API permet de prendre en charge ces formats d’images sans avoir à coder tous les algorithmes de chargement et conversion de ceux-ci.</w:t>
       </w:r>
     </w:p>
     <w:p>
@@ -178,50 +168,50 @@
             <v:path o:extrusionok="f" gradientshapeok="t" o:connecttype="rect"/>
             <o:lock v:ext="edit" aspectratio="t"/>
           </v:shapetype>
-          <v:shape id="_x0000_i1030" type="#_x0000_t75" style="width:76.2pt;height:49.2pt" o:ole="">
+          <v:shape id="_x0000_i1025" type="#_x0000_t75" style="width:76.2pt;height:49.2pt" o:ole="">
             <v:imagedata r:id="rId6" o:title=""/>
           </v:shape>
-          <o:OLEObject Type="Embed" ProgID="Package" ShapeID="_x0000_i1030" DrawAspect="Icon" ObjectID="_1646062880" r:id="rId7"/>
+          <o:OLEObject Type="Embed" ProgID="Package" ShapeID="_x0000_i1025" DrawAspect="Icon" ObjectID="_1646222065" r:id="rId7"/>
         </w:object>
       </w:r>
       <w:r>
         <w:object w:dxaOrig="1520" w:dyaOrig="987" w14:anchorId="79BA6539">
-          <v:shape id="_x0000_i1029" type="#_x0000_t75" style="width:76.2pt;height:49.2pt" o:ole="">
+          <v:shape id="_x0000_i1026" type="#_x0000_t75" style="width:76.2pt;height:49.2pt" o:ole="">
             <v:imagedata r:id="rId8" o:title=""/>
           </v:shape>
-          <o:OLEObject Type="Embed" ProgID="Package" ShapeID="_x0000_i1029" DrawAspect="Icon" ObjectID="_1646062881" r:id="rId9"/>
+          <o:OLEObject Type="Embed" ProgID="Package" ShapeID="_x0000_i1026" DrawAspect="Icon" ObjectID="_1646222066" r:id="rId9"/>
         </w:object>
       </w:r>
       <w:r>
         <w:object w:dxaOrig="1520" w:dyaOrig="987" w14:anchorId="7ECA3ADB">
-          <v:shape id="_x0000_i1028" type="#_x0000_t75" style="width:76.2pt;height:49.2pt" o:ole="">
+          <v:shape id="_x0000_i1027" type="#_x0000_t75" style="width:76.2pt;height:49.2pt" o:ole="">
             <v:imagedata r:id="rId10" o:title=""/>
           </v:shape>
-          <o:OLEObject Type="Embed" ProgID="Package" ShapeID="_x0000_i1028" DrawAspect="Icon" ObjectID="_1646062882" r:id="rId11"/>
+          <o:OLEObject Type="Embed" ProgID="Package" ShapeID="_x0000_i1027" DrawAspect="Icon" ObjectID="_1646222067" r:id="rId11"/>
         </w:object>
       </w:r>
       <w:r>
         <w:object w:dxaOrig="1520" w:dyaOrig="987" w14:anchorId="2F40ED34">
-          <v:shape id="_x0000_i1027" type="#_x0000_t75" style="width:76.2pt;height:49.2pt" o:ole="">
+          <v:shape id="_x0000_i1028" type="#_x0000_t75" style="width:76.2pt;height:49.2pt" o:ole="">
             <v:imagedata r:id="rId12" o:title=""/>
           </v:shape>
-          <o:OLEObject Type="Embed" ProgID="Package" ShapeID="_x0000_i1027" DrawAspect="Icon" ObjectID="_1646062883" r:id="rId13"/>
+          <o:OLEObject Type="Embed" ProgID="Package" ShapeID="_x0000_i1028" DrawAspect="Icon" ObjectID="_1646222068" r:id="rId13"/>
         </w:object>
       </w:r>
       <w:r>
         <w:object w:dxaOrig="1520" w:dyaOrig="987" w14:anchorId="68D8B14A">
-          <v:shape id="_x0000_i1026" type="#_x0000_t75" style="width:76.2pt;height:49.2pt" o:ole="">
+          <v:shape id="_x0000_i1029" type="#_x0000_t75" style="width:76.2pt;height:49.2pt" o:ole="">
             <v:imagedata r:id="rId14" o:title=""/>
           </v:shape>
-          <o:OLEObject Type="Embed" ProgID="Package" ShapeID="_x0000_i1026" DrawAspect="Icon" ObjectID="_1646062884" r:id="rId15"/>
+          <o:OLEObject Type="Embed" ProgID="Package" ShapeID="_x0000_i1029" DrawAspect="Icon" ObjectID="_1646222069" r:id="rId15"/>
         </w:object>
       </w:r>
       <w:r>
         <w:object w:dxaOrig="1520" w:dyaOrig="987" w14:anchorId="5C165612">
-          <v:shape id="_x0000_i1025" type="#_x0000_t75" style="width:76.2pt;height:49.2pt" o:ole="">
+          <v:shape id="_x0000_i1030" type="#_x0000_t75" style="width:76.2pt;height:49.2pt" o:ole="">
             <v:imagedata r:id="rId16" o:title=""/>
           </v:shape>
-          <o:OLEObject Type="Embed" ProgID="Package" ShapeID="_x0000_i1025" DrawAspect="Icon" ObjectID="_1646062885" r:id="rId17"/>
+          <o:OLEObject Type="Embed" ProgID="Package" ShapeID="_x0000_i1030" DrawAspect="Icon" ObjectID="_1646222070" r:id="rId17"/>
         </w:object>
       </w:r>
     </w:p>
@@ -234,13 +224,7 @@
       </w:r>
       <w:r>
         <w:br/>
-        <w:t xml:space="preserve">Après il faut rajouter dans les options de compilation, les paramètre du linker les fichiers suivants : libSDL2_image.a et </w:t>
-      </w:r>
-      <w:r>
-        <w:t>libSDL2_image.</w:t>
-      </w:r>
-      <w:r>
-        <w:t>dll.a</w:t>
+        <w:t>Après il faut rajouter dans les options de compilation, les paramètre du linker les fichiers suivants : libSDL2_image.a et libSDL2_image.dll.a</w:t>
       </w:r>
     </w:p>
     <w:p>
@@ -251,23 +235,7 @@
         <w:t xml:space="preserve">Enfin il suffit de rajouter cette ligne dans le fichier d’entête : </w:t>
       </w:r>
       <w:r>
-        <w:t>#</w:t>
-      </w:r>
-      <w:proofErr w:type="spellStart"/>
-      <w:r>
-        <w:t>include</w:t>
-      </w:r>
-      <w:proofErr w:type="spellEnd"/>
-      <w:r>
-        <w:t xml:space="preserve"> "SDL2/</w:t>
-      </w:r>
-      <w:proofErr w:type="spellStart"/>
-      <w:r>
-        <w:t>SDL_image.h</w:t>
-      </w:r>
-      <w:proofErr w:type="spellEnd"/>
-      <w:r>
-        <w:t>"</w:t>
+        <w:t>#include "SDL2/SDL_image.h"</w:t>
       </w:r>
     </w:p>
     <w:p>
@@ -275,18 +243,124 @@
         <w:ind w:left="360"/>
       </w:pPr>
       <w:r>
-        <w:t xml:space="preserve">Et à partir de maintenant vous pouvez utiliser la </w:t>
-      </w:r>
-      <w:proofErr w:type="spellStart"/>
-      <w:r>
-        <w:t>SDL_Image</w:t>
-      </w:r>
-      <w:proofErr w:type="spellEnd"/>
-      <w:r>
-        <w:t> !</w:t>
+        <w:t>Et à partir de maintenant vous pouvez utiliser la SDL_Image !</w:t>
+      </w:r>
+    </w:p>
+    <w:p>
+      <w:pPr>
+        <w:ind w:left="360"/>
+      </w:pPr>
+    </w:p>
+    <w:p>
+      <w:pPr>
+        <w:pStyle w:val="Titre1"/>
+        <w:numPr>
+          <w:ilvl w:val="0"/>
+          <w:numId w:val="2"/>
+        </w:numPr>
+      </w:pPr>
+      <w:r>
+        <w:lastRenderedPageBreak/>
+        <w:t>Donnez un exemple de code en c chargeant une image au format png dans la fenêtre. Commentez et expliquez ce code. (10 points)</w:t>
+      </w:r>
+    </w:p>
+    <w:p/>
+    <w:p>
+      <w:pPr>
+        <w:ind w:left="360"/>
+      </w:pPr>
+      <w:r>
+        <w:rPr>
+          <w:noProof/>
+        </w:rPr>
+        <w:drawing>
+          <wp:inline distT="0" distB="0" distL="0" distR="0" wp14:anchorId="538FC033" wp14:editId="52E298F7">
+            <wp:extent cx="5760720" cy="2144395"/>
+            <wp:effectExtent l="0" t="0" r="0" b="8255"/>
+            <wp:docPr id="1" name="Image 1"/>
+            <wp:cNvGraphicFramePr>
+              <a:graphicFrameLocks xmlns:a="http://schemas.openxmlformats.org/drawingml/2006/main" noChangeAspect="1"/>
+            </wp:cNvGraphicFramePr>
+            <a:graphic xmlns:a="http://schemas.openxmlformats.org/drawingml/2006/main">
+              <a:graphicData uri="http://schemas.openxmlformats.org/drawingml/2006/picture">
+                <pic:pic xmlns:pic="http://schemas.openxmlformats.org/drawingml/2006/picture">
+                  <pic:nvPicPr>
+                    <pic:cNvPr id="1" name=""/>
+                    <pic:cNvPicPr/>
+                  </pic:nvPicPr>
+                  <pic:blipFill>
+                    <a:blip r:embed="rId18"/>
+                    <a:stretch>
+                      <a:fillRect/>
+                    </a:stretch>
+                  </pic:blipFill>
+                  <pic:spPr>
+                    <a:xfrm>
+                      <a:off x="0" y="0"/>
+                      <a:ext cx="5760720" cy="2144395"/>
+                    </a:xfrm>
+                    <a:prstGeom prst="rect">
+                      <a:avLst/>
+                    </a:prstGeom>
+                  </pic:spPr>
+                </pic:pic>
+              </a:graphicData>
+            </a:graphic>
+          </wp:inline>
+        </w:drawing>
+      </w:r>
+    </w:p>
+    <w:p>
+      <w:pPr>
+        <w:ind w:left="360"/>
+      </w:pPr>
+      <w:r>
+        <w:t>Pour l’exemple, voir le code du programme ci-joint.</w:t>
+      </w:r>
+    </w:p>
+    <w:p>
+      <w:pPr>
+        <w:ind w:left="360"/>
+      </w:pPr>
+    </w:p>
+    <w:p>
+      <w:pPr>
+        <w:pStyle w:val="Titre1"/>
+        <w:numPr>
+          <w:ilvl w:val="0"/>
+          <w:numId w:val="2"/>
+        </w:numPr>
+      </w:pPr>
+      <w:r>
+        <w:t>Les images animées : Gestion des Tileset. Expliquez ce qu’est un tileset, à quoi cela peut servir ? (10 points)</w:t>
+      </w:r>
+    </w:p>
+    <w:p>
+      <w:pPr>
+        <w:ind w:left="360"/>
+      </w:pPr>
+    </w:p>
+    <w:p>
+      <w:pPr>
+        <w:ind w:left="360"/>
+      </w:pPr>
+      <w:r>
+        <w:t>Un tileset est une image comportant divers</w:t>
+      </w:r>
+      <w:r>
+        <w:t> « tile » : images de mêmes tailles</w:t>
+      </w:r>
+      <w:r>
+        <w:t xml:space="preserve"> qui vont composer le jeu, cela permet en jeu d’afficher un décor d’un niveau entier avec juste une petite image qui contient les éléments du niveau</w:t>
+      </w:r>
+      <w:r>
+        <w:t>, ou bien d’avoir un personnage et toutes ses animations en une seule image</w:t>
       </w:r>
       <w:bookmarkStart w:id="0" w:name="_GoBack"/>
       <w:bookmarkEnd w:id="0"/>
+      <w:r>
+        <w:t>.</w:t>
+      </w:r>
     </w:p>
     <w:sectPr>
       <w:pgSz w:w="11906" w:h="16838"/>

</xml_diff>

<commit_message>
Question 5) Creez une image animee dans votre fenetre.
</commit_message>
<xml_diff>
--- a/Réponse Partie 2.docx
+++ b/Réponse Partie 2.docx
@@ -29,8 +29,37 @@
           <w:u w:val="single"/>
           <w:lang w:val="en-US"/>
         </w:rPr>
-        <w:t>SDL 2 What is that ?</w:t>
-      </w:r>
+        <w:t xml:space="preserve"> </w:t>
+      </w:r>
+      <w:r>
+        <w:rPr>
+          <w:b/>
+          <w:bCs/>
+          <w:u w:val="single"/>
+          <w:lang w:val="en-US"/>
+        </w:rPr>
+        <w:t xml:space="preserve"> </w:t>
+      </w:r>
+      <w:r>
+        <w:rPr>
+          <w:b/>
+          <w:bCs/>
+          <w:u w:val="single"/>
+          <w:lang w:val="en-US"/>
+        </w:rPr>
+        <w:t xml:space="preserve">SDL 2 What is </w:t>
+      </w:r>
+      <w:proofErr w:type="gramStart"/>
+      <w:r>
+        <w:rPr>
+          <w:b/>
+          <w:bCs/>
+          <w:u w:val="single"/>
+          <w:lang w:val="en-US"/>
+        </w:rPr>
+        <w:t>that ?</w:t>
+      </w:r>
+      <w:proofErr w:type="gramEnd"/>
     </w:p>
     <w:p>
       <w:pPr>
@@ -43,6 +72,7 @@
           <w:lang w:val="en-US"/>
         </w:rPr>
       </w:pPr>
+      <w:proofErr w:type="spellStart"/>
       <w:r>
         <w:rPr>
           <w:b/>
@@ -50,7 +80,17 @@
           <w:u w:val="single"/>
           <w:lang w:val="en-US"/>
         </w:rPr>
-        <w:t xml:space="preserve">Partie </w:t>
+        <w:t>Partie</w:t>
+      </w:r>
+      <w:proofErr w:type="spellEnd"/>
+      <w:r>
+        <w:rPr>
+          <w:b/>
+          <w:bCs/>
+          <w:u w:val="single"/>
+          <w:lang w:val="en-US"/>
+        </w:rPr>
+        <w:t xml:space="preserve"> </w:t>
       </w:r>
       <w:r>
         <w:rPr>
@@ -83,7 +123,15 @@
         <w:ind w:left="360"/>
       </w:pPr>
       <w:r>
-        <w:t>Il faut ajouter la SDL_Image à notre projet de développement pour pouvoir prendre en charge les images aux formats JPG, PNG et autre, cet API permet de prendre en charge ces formats d’images sans avoir à coder tous les algorithmes de chargement et conversion de ceux-ci.</w:t>
+        <w:t xml:space="preserve">Il faut ajouter la </w:t>
+      </w:r>
+      <w:proofErr w:type="spellStart"/>
+      <w:r>
+        <w:t>SDL_Image</w:t>
+      </w:r>
+      <w:proofErr w:type="spellEnd"/>
+      <w:r>
+        <w:t xml:space="preserve"> à notre projet de développement pour pouvoir prendre en charge les images aux formats JPG, PNG et autre, cet API permet de prendre en charge ces formats d’images sans avoir à coder tous les algorithmes de chargement et conversion de ceux-ci.</w:t>
       </w:r>
     </w:p>
     <w:p>
@@ -112,7 +160,15 @@
         <w:t xml:space="preserve">Pour utiliser ce nouvel API il faut d’abord </w:t>
       </w:r>
       <w:r>
-        <w:t xml:space="preserve">le téléchargé à l’adresse suivante : </w:t>
+        <w:t xml:space="preserve">le </w:t>
+      </w:r>
+      <w:proofErr w:type="gramStart"/>
+      <w:r>
+        <w:t>téléchargé</w:t>
+      </w:r>
+      <w:proofErr w:type="gramEnd"/>
+      <w:r>
+        <w:t xml:space="preserve"> à l’adresse suivante : </w:t>
       </w:r>
       <w:hyperlink r:id="rId5" w:history="1">
         <w:r>
@@ -140,7 +196,15 @@
         <w:ind w:left="360"/>
       </w:pPr>
       <w:r>
-        <w:t>Après il faut récupérer les six dll suivants :</w:t>
+        <w:t xml:space="preserve">Après il faut récupérer </w:t>
+      </w:r>
+      <w:proofErr w:type="gramStart"/>
+      <w:r>
+        <w:t>les six dll suivants</w:t>
+      </w:r>
+      <w:proofErr w:type="gramEnd"/>
+      <w:r>
+        <w:t> :</w:t>
       </w:r>
     </w:p>
     <w:p>
@@ -171,7 +235,7 @@
           <v:shape id="_x0000_i1025" type="#_x0000_t75" style="width:76.2pt;height:49.2pt" o:ole="">
             <v:imagedata r:id="rId6" o:title=""/>
           </v:shape>
-          <o:OLEObject Type="Embed" ProgID="Package" ShapeID="_x0000_i1025" DrawAspect="Icon" ObjectID="_1646222065" r:id="rId7"/>
+          <o:OLEObject Type="Embed" ProgID="Package" ShapeID="_x0000_i1025" DrawAspect="Icon" ObjectID="_1646472488" r:id="rId7"/>
         </w:object>
       </w:r>
       <w:r>
@@ -179,7 +243,7 @@
           <v:shape id="_x0000_i1026" type="#_x0000_t75" style="width:76.2pt;height:49.2pt" o:ole="">
             <v:imagedata r:id="rId8" o:title=""/>
           </v:shape>
-          <o:OLEObject Type="Embed" ProgID="Package" ShapeID="_x0000_i1026" DrawAspect="Icon" ObjectID="_1646222066" r:id="rId9"/>
+          <o:OLEObject Type="Embed" ProgID="Package" ShapeID="_x0000_i1026" DrawAspect="Icon" ObjectID="_1646472489" r:id="rId9"/>
         </w:object>
       </w:r>
       <w:r>
@@ -187,7 +251,7 @@
           <v:shape id="_x0000_i1027" type="#_x0000_t75" style="width:76.2pt;height:49.2pt" o:ole="">
             <v:imagedata r:id="rId10" o:title=""/>
           </v:shape>
-          <o:OLEObject Type="Embed" ProgID="Package" ShapeID="_x0000_i1027" DrawAspect="Icon" ObjectID="_1646222067" r:id="rId11"/>
+          <o:OLEObject Type="Embed" ProgID="Package" ShapeID="_x0000_i1027" DrawAspect="Icon" ObjectID="_1646472490" r:id="rId11"/>
         </w:object>
       </w:r>
       <w:r>
@@ -195,7 +259,7 @@
           <v:shape id="_x0000_i1028" type="#_x0000_t75" style="width:76.2pt;height:49.2pt" o:ole="">
             <v:imagedata r:id="rId12" o:title=""/>
           </v:shape>
-          <o:OLEObject Type="Embed" ProgID="Package" ShapeID="_x0000_i1028" DrawAspect="Icon" ObjectID="_1646222068" r:id="rId13"/>
+          <o:OLEObject Type="Embed" ProgID="Package" ShapeID="_x0000_i1028" DrawAspect="Icon" ObjectID="_1646472491" r:id="rId13"/>
         </w:object>
       </w:r>
       <w:r>
@@ -203,7 +267,7 @@
           <v:shape id="_x0000_i1029" type="#_x0000_t75" style="width:76.2pt;height:49.2pt" o:ole="">
             <v:imagedata r:id="rId14" o:title=""/>
           </v:shape>
-          <o:OLEObject Type="Embed" ProgID="Package" ShapeID="_x0000_i1029" DrawAspect="Icon" ObjectID="_1646222069" r:id="rId15"/>
+          <o:OLEObject Type="Embed" ProgID="Package" ShapeID="_x0000_i1029" DrawAspect="Icon" ObjectID="_1646472492" r:id="rId15"/>
         </w:object>
       </w:r>
       <w:r>
@@ -211,7 +275,7 @@
           <v:shape id="_x0000_i1030" type="#_x0000_t75" style="width:76.2pt;height:49.2pt" o:ole="">
             <v:imagedata r:id="rId16" o:title=""/>
           </v:shape>
-          <o:OLEObject Type="Embed" ProgID="Package" ShapeID="_x0000_i1030" DrawAspect="Icon" ObjectID="_1646222070" r:id="rId17"/>
+          <o:OLEObject Type="Embed" ProgID="Package" ShapeID="_x0000_i1030" DrawAspect="Icon" ObjectID="_1646472493" r:id="rId17"/>
         </w:object>
       </w:r>
     </w:p>
@@ -224,7 +288,15 @@
       </w:r>
       <w:r>
         <w:br/>
-        <w:t>Après il faut rajouter dans les options de compilation, les paramètre du linker les fichiers suivants : libSDL2_image.a et libSDL2_image.dll.a</w:t>
+        <w:t>Après il faut rajouter dans les options de compilation, les paramètre du linker les fichiers suivants : libSDL2_</w:t>
+      </w:r>
+      <w:proofErr w:type="gramStart"/>
+      <w:r>
+        <w:t>image.a</w:t>
+      </w:r>
+      <w:proofErr w:type="gramEnd"/>
+      <w:r>
+        <w:t xml:space="preserve"> et libSDL2_image.dll.a</w:t>
       </w:r>
     </w:p>
     <w:p>
@@ -235,7 +307,23 @@
         <w:t xml:space="preserve">Enfin il suffit de rajouter cette ligne dans le fichier d’entête : </w:t>
       </w:r>
       <w:r>
-        <w:t>#include "SDL2/SDL_image.h"</w:t>
+        <w:t>#</w:t>
+      </w:r>
+      <w:proofErr w:type="spellStart"/>
+      <w:r>
+        <w:t>include</w:t>
+      </w:r>
+      <w:proofErr w:type="spellEnd"/>
+      <w:r>
+        <w:t xml:space="preserve"> "SDL2/</w:t>
+      </w:r>
+      <w:proofErr w:type="spellStart"/>
+      <w:r>
+        <w:t>SDL_image.h</w:t>
+      </w:r>
+      <w:proofErr w:type="spellEnd"/>
+      <w:r>
+        <w:t>"</w:t>
       </w:r>
     </w:p>
     <w:p>
@@ -243,7 +331,15 @@
         <w:ind w:left="360"/>
       </w:pPr>
       <w:r>
-        <w:t>Et à partir de maintenant vous pouvez utiliser la SDL_Image !</w:t>
+        <w:t xml:space="preserve">Et à partir de maintenant vous pouvez utiliser la </w:t>
+      </w:r>
+      <w:proofErr w:type="spellStart"/>
+      <w:r>
+        <w:t>SDL_Image</w:t>
+      </w:r>
+      <w:proofErr w:type="spellEnd"/>
+      <w:r>
+        <w:t> !</w:t>
       </w:r>
     </w:p>
     <w:p>
@@ -332,7 +428,23 @@
         </w:numPr>
       </w:pPr>
       <w:r>
-        <w:t>Les images animées : Gestion des Tileset. Expliquez ce qu’est un tileset, à quoi cela peut servir ? (10 points)</w:t>
+        <w:t xml:space="preserve">Les images animées : Gestion des </w:t>
+      </w:r>
+      <w:proofErr w:type="spellStart"/>
+      <w:r>
+        <w:t>Tileset</w:t>
+      </w:r>
+      <w:proofErr w:type="spellEnd"/>
+      <w:r>
+        <w:t xml:space="preserve">. Expliquez ce qu’est un </w:t>
+      </w:r>
+      <w:proofErr w:type="spellStart"/>
+      <w:r>
+        <w:t>tileset</w:t>
+      </w:r>
+      <w:proofErr w:type="spellEnd"/>
+      <w:r>
+        <w:t>, à quoi cela peut servir ? (10 points)</w:t>
       </w:r>
     </w:p>
     <w:p>
@@ -345,22 +457,110 @@
         <w:ind w:left="360"/>
       </w:pPr>
       <w:r>
-        <w:t>Un tileset est une image comportant divers</w:t>
-      </w:r>
-      <w:r>
-        <w:t> « tile » : images de mêmes tailles</w:t>
+        <w:t xml:space="preserve">Un </w:t>
+      </w:r>
+      <w:proofErr w:type="spellStart"/>
+      <w:r>
+        <w:t>tileset</w:t>
+      </w:r>
+      <w:proofErr w:type="spellEnd"/>
+      <w:r>
+        <w:t xml:space="preserve"> est une image comportant divers</w:t>
+      </w:r>
+      <w:r>
+        <w:t> « </w:t>
+      </w:r>
+      <w:proofErr w:type="spellStart"/>
+      <w:r>
+        <w:t>tile</w:t>
+      </w:r>
+      <w:proofErr w:type="spellEnd"/>
+      <w:r>
+        <w:t> » : images de mêmes tailles</w:t>
       </w:r>
       <w:r>
         <w:t xml:space="preserve"> qui vont composer le jeu, cela permet en jeu d’afficher un décor d’un niveau entier avec juste une petite image qui contient les éléments du niveau</w:t>
       </w:r>
       <w:r>
         <w:t>, ou bien d’avoir un personnage et toutes ses animations en une seule image</w:t>
+      </w:r>
+      <w:r>
+        <w:t>.</w:t>
+      </w:r>
+    </w:p>
+    <w:p>
+      <w:pPr>
+        <w:ind w:left="360"/>
+      </w:pPr>
+    </w:p>
+    <w:p>
+      <w:pPr>
+        <w:pStyle w:val="Titre1"/>
+        <w:numPr>
+          <w:ilvl w:val="0"/>
+          <w:numId w:val="2"/>
+        </w:numPr>
+      </w:pPr>
+      <w:r>
+        <w:t xml:space="preserve">A partir de ces sites : </w:t>
+      </w:r>
+      <w:hyperlink r:id="rId19" w:history="1">
+        <w:r>
+          <w:t>https://itch.io/game-assets/free/tag-tileset</w:t>
+        </w:r>
+      </w:hyperlink>
+      <w:r>
+        <w:t xml:space="preserve"> , </w:t>
+      </w:r>
+      <w:hyperlink r:id="rId20" w:history="1">
+        <w:r>
+          <w:t>https://opengameart.org/content/orthographic-outdoot-tiles</w:t>
+        </w:r>
+      </w:hyperlink>
+      <w:r>
+        <w:t xml:space="preserve"> ou du site de votre choix, proposant des </w:t>
+      </w:r>
+      <w:proofErr w:type="spellStart"/>
+      <w:r>
+        <w:t>tilesets</w:t>
+      </w:r>
+      <w:proofErr w:type="spellEnd"/>
+      <w:r>
+        <w:t xml:space="preserve"> d’images libres de droit, créez une image animée dans votre fenêtre. (Vous simulez les changements d’animation à chaque frame). (15 points)</w:t>
+      </w:r>
+    </w:p>
+    <w:p/>
+    <w:p>
+      <w:pPr>
+        <w:ind w:left="360"/>
+      </w:pPr>
+      <w:r>
+        <w:t>Pour l’exemple, voir le code du programme ci-joint.</w:t>
+      </w:r>
+    </w:p>
+    <w:p>
+      <w:pPr>
+        <w:ind w:left="360"/>
+      </w:pPr>
+      <w:r>
+        <w:t>Note : Ajout des évènements</w:t>
+      </w:r>
+      <w:r>
+        <w:t xml:space="preserve"> et du taux de rafraichissement à 60 secondes :</w:t>
+      </w:r>
+    </w:p>
+    <w:p>
+      <w:pPr>
+        <w:ind w:left="360"/>
+      </w:pPr>
+      <w:r>
+        <w:t>C</w:t>
+      </w:r>
+      <w:r>
+        <w:t>liquez pour fermer la fenêtre, déplacez votre souris pour déplacer l’image animée.</w:t>
       </w:r>
       <w:bookmarkStart w:id="0" w:name="_GoBack"/>
       <w:bookmarkEnd w:id="0"/>
-      <w:r>
-        <w:t>.</w:t>
-      </w:r>
     </w:p>
     <w:sectPr>
       <w:pgSz w:w="11906" w:h="16838"/>

</xml_diff>

<commit_message>
Question 6) Le Tile Mapping.
</commit_message>
<xml_diff>
--- a/Réponse Partie 2.docx
+++ b/Réponse Partie 2.docx
@@ -47,19 +47,8 @@
           <w:u w:val="single"/>
           <w:lang w:val="en-US"/>
         </w:rPr>
-        <w:t xml:space="preserve">SDL 2 What is </w:t>
-      </w:r>
-      <w:proofErr w:type="gramStart"/>
-      <w:r>
-        <w:rPr>
-          <w:b/>
-          <w:bCs/>
-          <w:u w:val="single"/>
-          <w:lang w:val="en-US"/>
-        </w:rPr>
-        <w:t>that ?</w:t>
-      </w:r>
-      <w:proofErr w:type="gramEnd"/>
+        <w:t>SDL 2 What is that ?</w:t>
+      </w:r>
     </w:p>
     <w:p>
       <w:pPr>
@@ -72,7 +61,6 @@
           <w:lang w:val="en-US"/>
         </w:rPr>
       </w:pPr>
-      <w:proofErr w:type="spellStart"/>
       <w:r>
         <w:rPr>
           <w:b/>
@@ -80,17 +68,7 @@
           <w:u w:val="single"/>
           <w:lang w:val="en-US"/>
         </w:rPr>
-        <w:t>Partie</w:t>
-      </w:r>
-      <w:proofErr w:type="spellEnd"/>
-      <w:r>
-        <w:rPr>
-          <w:b/>
-          <w:bCs/>
-          <w:u w:val="single"/>
-          <w:lang w:val="en-US"/>
-        </w:rPr>
-        <w:t xml:space="preserve"> </w:t>
+        <w:t xml:space="preserve">Partie </w:t>
       </w:r>
       <w:r>
         <w:rPr>
@@ -123,15 +101,7 @@
         <w:ind w:left="360"/>
       </w:pPr>
       <w:r>
-        <w:t xml:space="preserve">Il faut ajouter la </w:t>
-      </w:r>
-      <w:proofErr w:type="spellStart"/>
-      <w:r>
-        <w:t>SDL_Image</w:t>
-      </w:r>
-      <w:proofErr w:type="spellEnd"/>
-      <w:r>
-        <w:t xml:space="preserve"> à notre projet de développement pour pouvoir prendre en charge les images aux formats JPG, PNG et autre, cet API permet de prendre en charge ces formats d’images sans avoir à coder tous les algorithmes de chargement et conversion de ceux-ci.</w:t>
+        <w:t>Il faut ajouter la SDL_Image à notre projet de développement pour pouvoir prendre en charge les images aux formats JPG, PNG et autre, cet API permet de prendre en charge ces formats d’images sans avoir à coder tous les algorithmes de chargement et conversion de ceux-ci.</w:t>
       </w:r>
     </w:p>
     <w:p>
@@ -160,15 +130,7 @@
         <w:t xml:space="preserve">Pour utiliser ce nouvel API il faut d’abord </w:t>
       </w:r>
       <w:r>
-        <w:t xml:space="preserve">le </w:t>
-      </w:r>
-      <w:proofErr w:type="gramStart"/>
-      <w:r>
-        <w:t>téléchargé</w:t>
-      </w:r>
-      <w:proofErr w:type="gramEnd"/>
-      <w:r>
-        <w:t xml:space="preserve"> à l’adresse suivante : </w:t>
+        <w:t xml:space="preserve">le téléchargé à l’adresse suivante : </w:t>
       </w:r>
       <w:hyperlink r:id="rId5" w:history="1">
         <w:r>
@@ -196,15 +158,7 @@
         <w:ind w:left="360"/>
       </w:pPr>
       <w:r>
-        <w:t xml:space="preserve">Après il faut récupérer </w:t>
-      </w:r>
-      <w:proofErr w:type="gramStart"/>
-      <w:r>
-        <w:t>les six dll suivants</w:t>
-      </w:r>
-      <w:proofErr w:type="gramEnd"/>
-      <w:r>
-        <w:t> :</w:t>
+        <w:t>Après il faut récupérer les six dll suivants :</w:t>
       </w:r>
     </w:p>
     <w:p>
@@ -235,7 +189,7 @@
           <v:shape id="_x0000_i1025" type="#_x0000_t75" style="width:76.2pt;height:49.2pt" o:ole="">
             <v:imagedata r:id="rId6" o:title=""/>
           </v:shape>
-          <o:OLEObject Type="Embed" ProgID="Package" ShapeID="_x0000_i1025" DrawAspect="Icon" ObjectID="_1646472488" r:id="rId7"/>
+          <o:OLEObject Type="Embed" ProgID="Package" ShapeID="_x0000_i1025" DrawAspect="Icon" ObjectID="_1646474939" r:id="rId7"/>
         </w:object>
       </w:r>
       <w:r>
@@ -243,7 +197,7 @@
           <v:shape id="_x0000_i1026" type="#_x0000_t75" style="width:76.2pt;height:49.2pt" o:ole="">
             <v:imagedata r:id="rId8" o:title=""/>
           </v:shape>
-          <o:OLEObject Type="Embed" ProgID="Package" ShapeID="_x0000_i1026" DrawAspect="Icon" ObjectID="_1646472489" r:id="rId9"/>
+          <o:OLEObject Type="Embed" ProgID="Package" ShapeID="_x0000_i1026" DrawAspect="Icon" ObjectID="_1646474940" r:id="rId9"/>
         </w:object>
       </w:r>
       <w:r>
@@ -251,7 +205,7 @@
           <v:shape id="_x0000_i1027" type="#_x0000_t75" style="width:76.2pt;height:49.2pt" o:ole="">
             <v:imagedata r:id="rId10" o:title=""/>
           </v:shape>
-          <o:OLEObject Type="Embed" ProgID="Package" ShapeID="_x0000_i1027" DrawAspect="Icon" ObjectID="_1646472490" r:id="rId11"/>
+          <o:OLEObject Type="Embed" ProgID="Package" ShapeID="_x0000_i1027" DrawAspect="Icon" ObjectID="_1646474941" r:id="rId11"/>
         </w:object>
       </w:r>
       <w:r>
@@ -259,7 +213,7 @@
           <v:shape id="_x0000_i1028" type="#_x0000_t75" style="width:76.2pt;height:49.2pt" o:ole="">
             <v:imagedata r:id="rId12" o:title=""/>
           </v:shape>
-          <o:OLEObject Type="Embed" ProgID="Package" ShapeID="_x0000_i1028" DrawAspect="Icon" ObjectID="_1646472491" r:id="rId13"/>
+          <o:OLEObject Type="Embed" ProgID="Package" ShapeID="_x0000_i1028" DrawAspect="Icon" ObjectID="_1646474942" r:id="rId13"/>
         </w:object>
       </w:r>
       <w:r>
@@ -267,7 +221,7 @@
           <v:shape id="_x0000_i1029" type="#_x0000_t75" style="width:76.2pt;height:49.2pt" o:ole="">
             <v:imagedata r:id="rId14" o:title=""/>
           </v:shape>
-          <o:OLEObject Type="Embed" ProgID="Package" ShapeID="_x0000_i1029" DrawAspect="Icon" ObjectID="_1646472492" r:id="rId15"/>
+          <o:OLEObject Type="Embed" ProgID="Package" ShapeID="_x0000_i1029" DrawAspect="Icon" ObjectID="_1646474943" r:id="rId15"/>
         </w:object>
       </w:r>
       <w:r>
@@ -275,7 +229,7 @@
           <v:shape id="_x0000_i1030" type="#_x0000_t75" style="width:76.2pt;height:49.2pt" o:ole="">
             <v:imagedata r:id="rId16" o:title=""/>
           </v:shape>
-          <o:OLEObject Type="Embed" ProgID="Package" ShapeID="_x0000_i1030" DrawAspect="Icon" ObjectID="_1646472493" r:id="rId17"/>
+          <o:OLEObject Type="Embed" ProgID="Package" ShapeID="_x0000_i1030" DrawAspect="Icon" ObjectID="_1646474944" r:id="rId17"/>
         </w:object>
       </w:r>
     </w:p>
@@ -288,15 +242,7 @@
       </w:r>
       <w:r>
         <w:br/>
-        <w:t>Après il faut rajouter dans les options de compilation, les paramètre du linker les fichiers suivants : libSDL2_</w:t>
-      </w:r>
-      <w:proofErr w:type="gramStart"/>
-      <w:r>
-        <w:t>image.a</w:t>
-      </w:r>
-      <w:proofErr w:type="gramEnd"/>
-      <w:r>
-        <w:t xml:space="preserve"> et libSDL2_image.dll.a</w:t>
+        <w:t>Après il faut rajouter dans les options de compilation, les paramètre du linker les fichiers suivants : libSDL2_image.a et libSDL2_image.dll.a</w:t>
       </w:r>
     </w:p>
     <w:p>
@@ -307,39 +253,15 @@
         <w:t xml:space="preserve">Enfin il suffit de rajouter cette ligne dans le fichier d’entête : </w:t>
       </w:r>
       <w:r>
-        <w:t>#</w:t>
-      </w:r>
-      <w:proofErr w:type="spellStart"/>
-      <w:r>
-        <w:t>include</w:t>
-      </w:r>
-      <w:proofErr w:type="spellEnd"/>
-      <w:r>
-        <w:t xml:space="preserve"> "SDL2/</w:t>
-      </w:r>
-      <w:proofErr w:type="spellStart"/>
-      <w:r>
-        <w:t>SDL_image.h</w:t>
-      </w:r>
-      <w:proofErr w:type="spellEnd"/>
-      <w:r>
-        <w:t>"</w:t>
-      </w:r>
-    </w:p>
-    <w:p>
-      <w:pPr>
-        <w:ind w:left="360"/>
-      </w:pPr>
-      <w:r>
-        <w:t xml:space="preserve">Et à partir de maintenant vous pouvez utiliser la </w:t>
-      </w:r>
-      <w:proofErr w:type="spellStart"/>
-      <w:r>
-        <w:t>SDL_Image</w:t>
-      </w:r>
-      <w:proofErr w:type="spellEnd"/>
-      <w:r>
-        <w:t> !</w:t>
+        <w:t>#include "SDL2/SDL_image.h"</w:t>
+      </w:r>
+    </w:p>
+    <w:p>
+      <w:pPr>
+        <w:ind w:left="360"/>
+      </w:pPr>
+      <w:r>
+        <w:t>Et à partir de maintenant vous pouvez utiliser la SDL_Image !</w:t>
       </w:r>
     </w:p>
     <w:p>
@@ -428,55 +350,23 @@
         </w:numPr>
       </w:pPr>
       <w:r>
-        <w:t xml:space="preserve">Les images animées : Gestion des </w:t>
-      </w:r>
-      <w:proofErr w:type="spellStart"/>
-      <w:r>
-        <w:t>Tileset</w:t>
-      </w:r>
-      <w:proofErr w:type="spellEnd"/>
-      <w:r>
-        <w:t xml:space="preserve">. Expliquez ce qu’est un </w:t>
-      </w:r>
-      <w:proofErr w:type="spellStart"/>
-      <w:r>
-        <w:t>tileset</w:t>
-      </w:r>
-      <w:proofErr w:type="spellEnd"/>
-      <w:r>
-        <w:t>, à quoi cela peut servir ? (10 points)</w:t>
-      </w:r>
-    </w:p>
-    <w:p>
-      <w:pPr>
-        <w:ind w:left="360"/>
-      </w:pPr>
-    </w:p>
-    <w:p>
-      <w:pPr>
-        <w:ind w:left="360"/>
-      </w:pPr>
-      <w:r>
-        <w:t xml:space="preserve">Un </w:t>
-      </w:r>
-      <w:proofErr w:type="spellStart"/>
-      <w:r>
-        <w:t>tileset</w:t>
-      </w:r>
-      <w:proofErr w:type="spellEnd"/>
-      <w:r>
-        <w:t xml:space="preserve"> est une image comportant divers</w:t>
-      </w:r>
-      <w:r>
-        <w:t> « </w:t>
-      </w:r>
-      <w:proofErr w:type="spellStart"/>
-      <w:r>
-        <w:t>tile</w:t>
-      </w:r>
-      <w:proofErr w:type="spellEnd"/>
-      <w:r>
-        <w:t> » : images de mêmes tailles</w:t>
+        <w:t>Les images animées : Gestion des Tileset. Expliquez ce qu’est un tileset, à quoi cela peut servir ? (10 points)</w:t>
+      </w:r>
+    </w:p>
+    <w:p>
+      <w:pPr>
+        <w:ind w:left="360"/>
+      </w:pPr>
+    </w:p>
+    <w:p>
+      <w:pPr>
+        <w:ind w:left="360"/>
+      </w:pPr>
+      <w:r>
+        <w:t>Un tileset est une image comportant divers</w:t>
+      </w:r>
+      <w:r>
+        <w:t> « tile » : images de mêmes tailles</w:t>
       </w:r>
       <w:r>
         <w:t xml:space="preserve"> qui vont composer le jeu, cela permet en jeu d’afficher un décor d’un niveau entier avec juste une petite image qui contient les éléments du niveau</w:t>
@@ -518,15 +408,7 @@
         </w:r>
       </w:hyperlink>
       <w:r>
-        <w:t xml:space="preserve"> ou du site de votre choix, proposant des </w:t>
-      </w:r>
-      <w:proofErr w:type="spellStart"/>
-      <w:r>
-        <w:t>tilesets</w:t>
-      </w:r>
-      <w:proofErr w:type="spellEnd"/>
-      <w:r>
-        <w:t xml:space="preserve"> d’images libres de droit, créez une image animée dans votre fenêtre. (Vous simulez les changements d’animation à chaque frame). (15 points)</w:t>
+        <w:t xml:space="preserve"> ou du site de votre choix, proposant des tilesets d’images libres de droit, créez une image animée dans votre fenêtre. (Vous simulez les changements d’animation à chaque frame). (15 points)</w:t>
       </w:r>
     </w:p>
     <w:p/>
@@ -558,9 +440,68 @@
       </w:r>
       <w:r>
         <w:t>liquez pour fermer la fenêtre, déplacez votre souris pour déplacer l’image animée.</w:t>
+      </w:r>
+    </w:p>
+    <w:p>
+      <w:pPr>
+        <w:pStyle w:val="Titre1"/>
+        <w:numPr>
+          <w:ilvl w:val="0"/>
+          <w:numId w:val="2"/>
+        </w:numPr>
+      </w:pPr>
+      <w:r>
+        <w:lastRenderedPageBreak/>
+        <w:t>Le Tile Mapping</w:t>
+      </w:r>
+    </w:p>
+    <w:p>
+      <w:pPr>
+        <w:pStyle w:val="Titre1"/>
+        <w:ind w:left="720"/>
+      </w:pPr>
+      <w:r>
+        <w:t>Expliquez ce qu’est le tile mapping, technique de l’image fixe ou tile mapping ? Comment contrôler les ressources lorsque l’on manipule des images dans le cadre de la construction des maps de jeux. (10 points)</w:t>
+      </w:r>
+    </w:p>
+    <w:p/>
+    <w:p>
+      <w:pPr>
+        <w:ind w:left="708"/>
+      </w:pPr>
+      <w:r>
+        <w:t xml:space="preserve">Le Tile Mapping est la création d’un niveau de </w:t>
+      </w:r>
+      <w:r>
+        <w:t>jeu avec</w:t>
+      </w:r>
+      <w:r>
+        <w:t xml:space="preserve"> une image tileset et un tableau d’entier</w:t>
+      </w:r>
+      <w:r>
+        <w:t>s</w:t>
       </w:r>
       <w:bookmarkStart w:id="0" w:name="_GoBack"/>
       <w:bookmarkEnd w:id="0"/>
+      <w:r>
+        <w:t xml:space="preserve"> désignant quel morceau de l’image on veut à tel endroit du niveau.</w:t>
+      </w:r>
+    </w:p>
+    <w:p>
+      <w:pPr>
+        <w:ind w:left="708"/>
+      </w:pPr>
+      <w:r>
+        <w:t>Au contraire, la technique de l’image figée revient à créer une image complète formant tout le fond du niveau et l’appliquer sur l’écran. Cependant cette technique nécessite de stocker et charger une image assez lourde et empêche de différencier aisément dans notre programme les viers éléments du décor.</w:t>
+      </w:r>
+    </w:p>
+    <w:p>
+      <w:pPr>
+        <w:ind w:left="708"/>
+      </w:pPr>
+      <w:r>
+        <w:t>Il est donc préférable d’avoir une petite image tileset comportant des blocs de même taille à placer en fonction d’un tableau d’entier, que d’avoir une grosse image qui prend déjà de la place et qui est difficile à manipuler dans le programme.</w:t>
+      </w:r>
     </w:p>
     <w:sectPr>
       <w:pgSz w:w="11906" w:h="16838"/>

</xml_diff>

<commit_message>
Question 7)Existe-t-il des logiciels dédiés à la gestion des tiles, si oui nommez-en et expliquez leur fonctionnement.
</commit_message>
<xml_diff>
--- a/Réponse Partie 2.docx
+++ b/Réponse Partie 2.docx
@@ -47,8 +47,19 @@
           <w:u w:val="single"/>
           <w:lang w:val="en-US"/>
         </w:rPr>
-        <w:t>SDL 2 What is that ?</w:t>
-      </w:r>
+        <w:t xml:space="preserve">SDL 2 What is </w:t>
+      </w:r>
+      <w:proofErr w:type="gramStart"/>
+      <w:r>
+        <w:rPr>
+          <w:b/>
+          <w:bCs/>
+          <w:u w:val="single"/>
+          <w:lang w:val="en-US"/>
+        </w:rPr>
+        <w:t>that ?</w:t>
+      </w:r>
+      <w:proofErr w:type="gramEnd"/>
     </w:p>
     <w:p>
       <w:pPr>
@@ -61,6 +72,7 @@
           <w:lang w:val="en-US"/>
         </w:rPr>
       </w:pPr>
+      <w:proofErr w:type="spellStart"/>
       <w:r>
         <w:rPr>
           <w:b/>
@@ -68,7 +80,17 @@
           <w:u w:val="single"/>
           <w:lang w:val="en-US"/>
         </w:rPr>
-        <w:t xml:space="preserve">Partie </w:t>
+        <w:t>Partie</w:t>
+      </w:r>
+      <w:proofErr w:type="spellEnd"/>
+      <w:r>
+        <w:rPr>
+          <w:b/>
+          <w:bCs/>
+          <w:u w:val="single"/>
+          <w:lang w:val="en-US"/>
+        </w:rPr>
+        <w:t xml:space="preserve"> </w:t>
       </w:r>
       <w:r>
         <w:rPr>
@@ -98,10 +120,18 @@
     <w:p/>
     <w:p>
       <w:pPr>
-        <w:ind w:left="360"/>
-      </w:pPr>
-      <w:r>
-        <w:t>Il faut ajouter la SDL_Image à notre projet de développement pour pouvoir prendre en charge les images aux formats JPG, PNG et autre, cet API permet de prendre en charge ces formats d’images sans avoir à coder tous les algorithmes de chargement et conversion de ceux-ci.</w:t>
+        <w:ind w:left="708"/>
+      </w:pPr>
+      <w:r>
+        <w:t xml:space="preserve">Il faut ajouter la </w:t>
+      </w:r>
+      <w:proofErr w:type="spellStart"/>
+      <w:r>
+        <w:t>SDL_Image</w:t>
+      </w:r>
+      <w:proofErr w:type="spellEnd"/>
+      <w:r>
+        <w:t xml:space="preserve"> à notre projet de développement pour pouvoir prendre en charge les images aux formats JPG, PNG et autre, cet API permet de prendre en charge ces formats d’images sans avoir à coder tous les algorithmes de chargement et conversion de ceux-ci.</w:t>
       </w:r>
     </w:p>
     <w:p>
@@ -124,15 +154,23 @@
     <w:p/>
     <w:p>
       <w:pPr>
-        <w:ind w:left="360"/>
+        <w:ind w:left="708"/>
       </w:pPr>
       <w:r>
         <w:t xml:space="preserve">Pour utiliser ce nouvel API il faut d’abord </w:t>
       </w:r>
       <w:r>
-        <w:t xml:space="preserve">le téléchargé à l’adresse suivante : </w:t>
-      </w:r>
-      <w:hyperlink r:id="rId5" w:history="1">
+        <w:t xml:space="preserve">le </w:t>
+      </w:r>
+      <w:proofErr w:type="gramStart"/>
+      <w:r>
+        <w:t>téléchargé</w:t>
+      </w:r>
+      <w:proofErr w:type="gramEnd"/>
+      <w:r>
+        <w:t xml:space="preserve"> à l’adresse suivante : </w:t>
+      </w:r>
+      <w:hyperlink r:id="rId6" w:history="1">
         <w:r>
           <w:rPr>
             <w:rStyle w:val="Lienhypertexte"/>
@@ -143,7 +181,7 @@
     </w:p>
     <w:p>
       <w:pPr>
-        <w:ind w:left="360"/>
+        <w:ind w:left="708"/>
       </w:pPr>
       <w:r>
         <w:t>Ensuite, fusionner ces documents avec ceux de la SDL actuelle.</w:t>
@@ -155,15 +193,23 @@
     </w:p>
     <w:p>
       <w:pPr>
-        <w:ind w:left="360"/>
-      </w:pPr>
-      <w:r>
-        <w:t>Après il faut récupérer les six dll suivants :</w:t>
-      </w:r>
-    </w:p>
-    <w:p>
-      <w:pPr>
-        <w:ind w:left="360"/>
+        <w:ind w:left="708"/>
+      </w:pPr>
+      <w:r>
+        <w:t xml:space="preserve">Après il faut récupérer </w:t>
+      </w:r>
+      <w:proofErr w:type="gramStart"/>
+      <w:r>
+        <w:t>les six dll suivants</w:t>
+      </w:r>
+      <w:proofErr w:type="gramEnd"/>
+      <w:r>
+        <w:t> :</w:t>
+      </w:r>
+    </w:p>
+    <w:p>
+      <w:pPr>
+        <w:ind w:left="708"/>
       </w:pPr>
       <w:r>
         <w:object w:dxaOrig="1520" w:dyaOrig="987" w14:anchorId="71D4547E">
@@ -187,81 +233,113 @@
             <o:lock v:ext="edit" aspectratio="t"/>
           </v:shapetype>
           <v:shape id="_x0000_i1025" type="#_x0000_t75" style="width:76.2pt;height:49.2pt" o:ole="">
-            <v:imagedata r:id="rId6" o:title=""/>
+            <v:imagedata r:id="rId7" o:title=""/>
           </v:shape>
-          <o:OLEObject Type="Embed" ProgID="Package" ShapeID="_x0000_i1025" DrawAspect="Icon" ObjectID="_1646474939" r:id="rId7"/>
+          <o:OLEObject Type="Embed" ProgID="Package" ShapeID="_x0000_i1025" DrawAspect="Icon" ObjectID="_1646482230" r:id="rId8"/>
         </w:object>
       </w:r>
       <w:r>
         <w:object w:dxaOrig="1520" w:dyaOrig="987" w14:anchorId="79BA6539">
           <v:shape id="_x0000_i1026" type="#_x0000_t75" style="width:76.2pt;height:49.2pt" o:ole="">
-            <v:imagedata r:id="rId8" o:title=""/>
+            <v:imagedata r:id="rId9" o:title=""/>
           </v:shape>
-          <o:OLEObject Type="Embed" ProgID="Package" ShapeID="_x0000_i1026" DrawAspect="Icon" ObjectID="_1646474940" r:id="rId9"/>
+          <o:OLEObject Type="Embed" ProgID="Package" ShapeID="_x0000_i1026" DrawAspect="Icon" ObjectID="_1646482231" r:id="rId10"/>
         </w:object>
       </w:r>
       <w:r>
         <w:object w:dxaOrig="1520" w:dyaOrig="987" w14:anchorId="7ECA3ADB">
           <v:shape id="_x0000_i1027" type="#_x0000_t75" style="width:76.2pt;height:49.2pt" o:ole="">
-            <v:imagedata r:id="rId10" o:title=""/>
+            <v:imagedata r:id="rId11" o:title=""/>
           </v:shape>
-          <o:OLEObject Type="Embed" ProgID="Package" ShapeID="_x0000_i1027" DrawAspect="Icon" ObjectID="_1646474941" r:id="rId11"/>
+          <o:OLEObject Type="Embed" ProgID="Package" ShapeID="_x0000_i1027" DrawAspect="Icon" ObjectID="_1646482232" r:id="rId12"/>
         </w:object>
       </w:r>
       <w:r>
         <w:object w:dxaOrig="1520" w:dyaOrig="987" w14:anchorId="2F40ED34">
           <v:shape id="_x0000_i1028" type="#_x0000_t75" style="width:76.2pt;height:49.2pt" o:ole="">
-            <v:imagedata r:id="rId12" o:title=""/>
+            <v:imagedata r:id="rId13" o:title=""/>
           </v:shape>
-          <o:OLEObject Type="Embed" ProgID="Package" ShapeID="_x0000_i1028" DrawAspect="Icon" ObjectID="_1646474942" r:id="rId13"/>
+          <o:OLEObject Type="Embed" ProgID="Package" ShapeID="_x0000_i1028" DrawAspect="Icon" ObjectID="_1646482233" r:id="rId14"/>
         </w:object>
       </w:r>
       <w:r>
         <w:object w:dxaOrig="1520" w:dyaOrig="987" w14:anchorId="68D8B14A">
           <v:shape id="_x0000_i1029" type="#_x0000_t75" style="width:76.2pt;height:49.2pt" o:ole="">
-            <v:imagedata r:id="rId14" o:title=""/>
+            <v:imagedata r:id="rId15" o:title=""/>
           </v:shape>
-          <o:OLEObject Type="Embed" ProgID="Package" ShapeID="_x0000_i1029" DrawAspect="Icon" ObjectID="_1646474943" r:id="rId15"/>
+          <o:OLEObject Type="Embed" ProgID="Package" ShapeID="_x0000_i1029" DrawAspect="Icon" ObjectID="_1646482234" r:id="rId16"/>
         </w:object>
       </w:r>
       <w:r>
         <w:object w:dxaOrig="1520" w:dyaOrig="987" w14:anchorId="5C165612">
           <v:shape id="_x0000_i1030" type="#_x0000_t75" style="width:76.2pt;height:49.2pt" o:ole="">
-            <v:imagedata r:id="rId16" o:title=""/>
+            <v:imagedata r:id="rId17" o:title=""/>
           </v:shape>
-          <o:OLEObject Type="Embed" ProgID="Package" ShapeID="_x0000_i1030" DrawAspect="Icon" ObjectID="_1646474944" r:id="rId17"/>
+          <o:OLEObject Type="Embed" ProgID="Package" ShapeID="_x0000_i1030" DrawAspect="Icon" ObjectID="_1646482235" r:id="rId18"/>
         </w:object>
       </w:r>
     </w:p>
     <w:p>
       <w:pPr>
-        <w:ind w:left="360"/>
+        <w:ind w:left="708"/>
       </w:pPr>
       <w:r>
         <w:t>Et les placer à la racine du projet.</w:t>
       </w:r>
       <w:r>
         <w:br/>
-        <w:t>Après il faut rajouter dans les options de compilation, les paramètre du linker les fichiers suivants : libSDL2_image.a et libSDL2_image.dll.a</w:t>
-      </w:r>
-    </w:p>
-    <w:p>
-      <w:pPr>
-        <w:ind w:left="360"/>
+        <w:t>Après il faut rajouter dans les options de compilation, les paramètre du linker les fichiers suivants : libSDL2_</w:t>
+      </w:r>
+      <w:proofErr w:type="gramStart"/>
+      <w:r>
+        <w:t>image.a</w:t>
+      </w:r>
+      <w:proofErr w:type="gramEnd"/>
+      <w:r>
+        <w:t xml:space="preserve"> et libSDL2_image.dll.a</w:t>
+      </w:r>
+    </w:p>
+    <w:p>
+      <w:pPr>
+        <w:ind w:left="708"/>
       </w:pPr>
       <w:r>
         <w:t xml:space="preserve">Enfin il suffit de rajouter cette ligne dans le fichier d’entête : </w:t>
       </w:r>
       <w:r>
-        <w:t>#include "SDL2/SDL_image.h"</w:t>
-      </w:r>
-    </w:p>
-    <w:p>
-      <w:pPr>
-        <w:ind w:left="360"/>
-      </w:pPr>
-      <w:r>
-        <w:t>Et à partir de maintenant vous pouvez utiliser la SDL_Image !</w:t>
+        <w:t>#</w:t>
+      </w:r>
+      <w:proofErr w:type="spellStart"/>
+      <w:r>
+        <w:t>include</w:t>
+      </w:r>
+      <w:proofErr w:type="spellEnd"/>
+      <w:r>
+        <w:t xml:space="preserve"> "SDL2/</w:t>
+      </w:r>
+      <w:proofErr w:type="spellStart"/>
+      <w:r>
+        <w:t>SDL_image.h</w:t>
+      </w:r>
+      <w:proofErr w:type="spellEnd"/>
+      <w:r>
+        <w:t>"</w:t>
+      </w:r>
+    </w:p>
+    <w:p>
+      <w:pPr>
+        <w:ind w:left="708"/>
+      </w:pPr>
+      <w:r>
+        <w:t xml:space="preserve">Et à partir de maintenant vous pouvez utiliser la </w:t>
+      </w:r>
+      <w:proofErr w:type="spellStart"/>
+      <w:r>
+        <w:t>SDL_Image</w:t>
+      </w:r>
+      <w:proofErr w:type="spellEnd"/>
+      <w:r>
+        <w:t> !</w:t>
       </w:r>
     </w:p>
     <w:p>
@@ -307,7 +385,7 @@
                     <pic:cNvPicPr/>
                   </pic:nvPicPr>
                   <pic:blipFill>
-                    <a:blip r:embed="rId18"/>
+                    <a:blip r:embed="rId19"/>
                     <a:stretch>
                       <a:fillRect/>
                     </a:stretch>
@@ -330,7 +408,7 @@
     </w:p>
     <w:p>
       <w:pPr>
-        <w:ind w:left="360"/>
+        <w:ind w:left="360" w:firstLine="348"/>
       </w:pPr>
       <w:r>
         <w:t>Pour l’exemple, voir le code du programme ci-joint.</w:t>
@@ -350,7 +428,23 @@
         </w:numPr>
       </w:pPr>
       <w:r>
-        <w:t>Les images animées : Gestion des Tileset. Expliquez ce qu’est un tileset, à quoi cela peut servir ? (10 points)</w:t>
+        <w:t xml:space="preserve">Les images animées : Gestion des </w:t>
+      </w:r>
+      <w:proofErr w:type="spellStart"/>
+      <w:r>
+        <w:t>Tileset</w:t>
+      </w:r>
+      <w:proofErr w:type="spellEnd"/>
+      <w:r>
+        <w:t xml:space="preserve">. Expliquez ce qu’est un </w:t>
+      </w:r>
+      <w:proofErr w:type="spellStart"/>
+      <w:r>
+        <w:t>tileset</w:t>
+      </w:r>
+      <w:proofErr w:type="spellEnd"/>
+      <w:r>
+        <w:t>, à quoi cela peut servir ? (10 points)</w:t>
       </w:r>
     </w:p>
     <w:p>
@@ -360,13 +454,29 @@
     </w:p>
     <w:p>
       <w:pPr>
-        <w:ind w:left="360"/>
-      </w:pPr>
-      <w:r>
-        <w:t>Un tileset est une image comportant divers</w:t>
-      </w:r>
-      <w:r>
-        <w:t> « tile » : images de mêmes tailles</w:t>
+        <w:ind w:left="708"/>
+      </w:pPr>
+      <w:r>
+        <w:t xml:space="preserve">Un </w:t>
+      </w:r>
+      <w:proofErr w:type="spellStart"/>
+      <w:r>
+        <w:t>tileset</w:t>
+      </w:r>
+      <w:proofErr w:type="spellEnd"/>
+      <w:r>
+        <w:t xml:space="preserve"> est une image comportant divers</w:t>
+      </w:r>
+      <w:r>
+        <w:t> « </w:t>
+      </w:r>
+      <w:proofErr w:type="spellStart"/>
+      <w:r>
+        <w:t>tile</w:t>
+      </w:r>
+      <w:proofErr w:type="spellEnd"/>
+      <w:r>
+        <w:t> » : images de mêmes tailles</w:t>
       </w:r>
       <w:r>
         <w:t xml:space="preserve"> qui vont composer le jeu, cela permet en jeu d’afficher un décor d’un niveau entier avec juste une petite image qui contient les éléments du niveau</w:t>
@@ -394,7 +504,7 @@
       <w:r>
         <w:t xml:space="preserve">A partir de ces sites : </w:t>
       </w:r>
-      <w:hyperlink r:id="rId19" w:history="1">
+      <w:hyperlink r:id="rId20" w:history="1">
         <w:r>
           <w:t>https://itch.io/game-assets/free/tag-tileset</w:t>
         </w:r>
@@ -402,19 +512,27 @@
       <w:r>
         <w:t xml:space="preserve"> , </w:t>
       </w:r>
-      <w:hyperlink r:id="rId20" w:history="1">
+      <w:hyperlink r:id="rId21" w:history="1">
         <w:r>
           <w:t>https://opengameart.org/content/orthographic-outdoot-tiles</w:t>
         </w:r>
       </w:hyperlink>
       <w:r>
-        <w:t xml:space="preserve"> ou du site de votre choix, proposant des tilesets d’images libres de droit, créez une image animée dans votre fenêtre. (Vous simulez les changements d’animation à chaque frame). (15 points)</w:t>
+        <w:t xml:space="preserve"> ou du site de votre choix, proposant des </w:t>
+      </w:r>
+      <w:proofErr w:type="spellStart"/>
+      <w:r>
+        <w:t>tilesets</w:t>
+      </w:r>
+      <w:proofErr w:type="spellEnd"/>
+      <w:r>
+        <w:t xml:space="preserve"> d’images libres de droit, créez une image animée dans votre fenêtre. (Vous simulez les changements d’animation à chaque frame). (15 points)</w:t>
       </w:r>
     </w:p>
     <w:p/>
     <w:p>
       <w:pPr>
-        <w:ind w:left="360"/>
+        <w:ind w:left="360" w:firstLine="348"/>
       </w:pPr>
       <w:r>
         <w:t>Pour l’exemple, voir le code du programme ci-joint.</w:t>
@@ -422,7 +540,7 @@
     </w:p>
     <w:p>
       <w:pPr>
-        <w:ind w:left="360"/>
+        <w:ind w:left="360" w:firstLine="348"/>
       </w:pPr>
       <w:r>
         <w:t>Note : Ajout des évènements</w:t>
@@ -433,7 +551,7 @@
     </w:p>
     <w:p>
       <w:pPr>
-        <w:ind w:left="360"/>
+        <w:ind w:left="360" w:firstLine="348"/>
       </w:pPr>
       <w:r>
         <w:t>C</w:t>
@@ -452,7 +570,15 @@
       </w:pPr>
       <w:r>
         <w:lastRenderedPageBreak/>
-        <w:t>Le Tile Mapping</w:t>
+        <w:t xml:space="preserve">Le </w:t>
+      </w:r>
+      <w:proofErr w:type="spellStart"/>
+      <w:r>
+        <w:t>Tile</w:t>
+      </w:r>
+      <w:proofErr w:type="spellEnd"/>
+      <w:r>
+        <w:t xml:space="preserve"> Mapping</w:t>
       </w:r>
     </w:p>
     <w:p>
@@ -461,7 +587,31 @@
         <w:ind w:left="720"/>
       </w:pPr>
       <w:r>
-        <w:t>Expliquez ce qu’est le tile mapping, technique de l’image fixe ou tile mapping ? Comment contrôler les ressources lorsque l’on manipule des images dans le cadre de la construction des maps de jeux. (10 points)</w:t>
+        <w:t xml:space="preserve">Expliquez ce qu’est le </w:t>
+      </w:r>
+      <w:proofErr w:type="spellStart"/>
+      <w:r>
+        <w:t>tile</w:t>
+      </w:r>
+      <w:proofErr w:type="spellEnd"/>
+      <w:r>
+        <w:t xml:space="preserve"> mapping, technique de l’image fixe ou </w:t>
+      </w:r>
+      <w:proofErr w:type="spellStart"/>
+      <w:r>
+        <w:t>tile</w:t>
+      </w:r>
+      <w:proofErr w:type="spellEnd"/>
+      <w:r>
+        <w:t xml:space="preserve"> mapping ? Comment contrôler les ressources lorsque l’on manipule des images dans le cadre de la construction des </w:t>
+      </w:r>
+      <w:proofErr w:type="spellStart"/>
+      <w:r>
+        <w:t>maps</w:t>
+      </w:r>
+      <w:proofErr w:type="spellEnd"/>
+      <w:r>
+        <w:t xml:space="preserve"> de jeux. (10 points)</w:t>
       </w:r>
     </w:p>
     <w:p/>
@@ -470,29 +620,136 @@
         <w:ind w:left="708"/>
       </w:pPr>
       <w:r>
-        <w:t xml:space="preserve">Le Tile Mapping est la création d’un niveau de </w:t>
+        <w:t xml:space="preserve">Le </w:t>
+      </w:r>
+      <w:proofErr w:type="spellStart"/>
+      <w:r>
+        <w:t>Tile</w:t>
+      </w:r>
+      <w:proofErr w:type="spellEnd"/>
+      <w:r>
+        <w:t xml:space="preserve"> Mapping est la création d’un niveau de </w:t>
       </w:r>
       <w:r>
         <w:t>jeu avec</w:t>
       </w:r>
       <w:r>
-        <w:t xml:space="preserve"> une image tileset et un tableau d’entier</w:t>
+        <w:t xml:space="preserve"> une image </w:t>
+      </w:r>
+      <w:proofErr w:type="spellStart"/>
+      <w:r>
+        <w:t>tileset</w:t>
+      </w:r>
+      <w:proofErr w:type="spellEnd"/>
+      <w:r>
+        <w:t xml:space="preserve"> et un tableau d’entier</w:t>
       </w:r>
       <w:r>
         <w:t>s</w:t>
       </w:r>
+      <w:r>
+        <w:t xml:space="preserve"> désignant quel morceau de l’image on veut à tel endroit du niveau.</w:t>
+      </w:r>
+    </w:p>
+    <w:p>
+      <w:pPr>
+        <w:ind w:left="708"/>
+      </w:pPr>
+      <w:r>
+        <w:t>Au contraire, la technique de l’image figée revient à créer une image complète formant tout le fond du niveau et l’appliquer sur l’écran. Cependant cette technique nécessite de stocker et charger une image assez lourde et empêche de différencier aisément dans notre programme les viers éléments du décor.</w:t>
+      </w:r>
+    </w:p>
+    <w:p>
+      <w:pPr>
+        <w:ind w:left="708"/>
+      </w:pPr>
+      <w:r>
+        <w:t xml:space="preserve">Il est donc préférable d’avoir une petite image </w:t>
+      </w:r>
+      <w:proofErr w:type="spellStart"/>
+      <w:r>
+        <w:t>tileset</w:t>
+      </w:r>
+      <w:proofErr w:type="spellEnd"/>
+      <w:r>
+        <w:t xml:space="preserve"> comportant des blocs de même taille à placer en fonction d’un tableau d’entier, que d’avoir une grosse image qui prend déjà de la place et qui est difficile à manipuler dans le programme.</w:t>
+      </w:r>
+    </w:p>
+    <w:p>
+      <w:pPr>
+        <w:ind w:left="708"/>
+      </w:pPr>
+    </w:p>
+    <w:p>
+      <w:pPr>
+        <w:pStyle w:val="Titre1"/>
+        <w:numPr>
+          <w:ilvl w:val="0"/>
+          <w:numId w:val="2"/>
+        </w:numPr>
+      </w:pPr>
       <w:bookmarkStart w:id="0" w:name="_GoBack"/>
+      <w:r>
+        <w:t xml:space="preserve">Existe-t-il des logiciels dédiés à la gestion des </w:t>
+      </w:r>
+      <w:proofErr w:type="spellStart"/>
+      <w:r>
+        <w:t>tiles</w:t>
+      </w:r>
+      <w:proofErr w:type="spellEnd"/>
+      <w:r>
+        <w:t>, si ou</w:t>
+      </w:r>
+      <w:r>
+        <w:t>i</w:t>
+      </w:r>
+      <w:r>
+        <w:t xml:space="preserve"> nommez-en et expliquez leur fonctionnement. </w:t>
+      </w:r>
       <w:bookmarkEnd w:id="0"/>
       <w:r>
-        <w:t xml:space="preserve"> désignant quel morceau de l’image on veut à tel endroit du niveau.</w:t>
-      </w:r>
-    </w:p>
+        <w:t>(10 points)</w:t>
+      </w:r>
+    </w:p>
+    <w:p/>
     <w:p>
       <w:pPr>
         <w:ind w:left="708"/>
       </w:pPr>
       <w:r>
-        <w:t>Au contraire, la technique de l’image figée revient à créer une image complète formant tout le fond du niveau et l’appliquer sur l’écran. Cependant cette technique nécessite de stocker et charger une image assez lourde et empêche de différencier aisément dans notre programme les viers éléments du décor.</w:t>
+        <w:t xml:space="preserve">Il existe des logiciels à la gestion des </w:t>
+      </w:r>
+      <w:proofErr w:type="spellStart"/>
+      <w:r>
+        <w:t>tiles</w:t>
+      </w:r>
+      <w:proofErr w:type="spellEnd"/>
+      <w:r>
+        <w:t xml:space="preserve"> comme par exemple : </w:t>
+      </w:r>
+      <w:proofErr w:type="spellStart"/>
+      <w:r>
+        <w:t>TIled</w:t>
+      </w:r>
+      <w:proofErr w:type="spellEnd"/>
+      <w:r>
+        <w:t xml:space="preserve">, </w:t>
+      </w:r>
+      <w:proofErr w:type="spellStart"/>
+      <w:r>
+        <w:t>MapWin</w:t>
+      </w:r>
+      <w:proofErr w:type="spellEnd"/>
+      <w:r>
+        <w:t xml:space="preserve">, </w:t>
+      </w:r>
+      <w:proofErr w:type="spellStart"/>
+      <w:r>
+        <w:t>Ogmo</w:t>
+      </w:r>
+      <w:proofErr w:type="spellEnd"/>
+      <w:r>
+        <w:t xml:space="preserve"> Editor…</w:t>
       </w:r>
     </w:p>
     <w:p>
@@ -500,8 +757,136 @@
         <w:ind w:left="708"/>
       </w:pPr>
       <w:r>
-        <w:t>Il est donc préférable d’avoir une petite image tileset comportant des blocs de même taille à placer en fonction d’un tableau d’entier, que d’avoir une grosse image qui prend déjà de la place et qui est difficile à manipuler dans le programme.</w:t>
-      </w:r>
+        <w:t xml:space="preserve">Ils demandent tout d’abord un </w:t>
+      </w:r>
+      <w:proofErr w:type="spellStart"/>
+      <w:r>
+        <w:t>tileset</w:t>
+      </w:r>
+      <w:proofErr w:type="spellEnd"/>
+      <w:r>
+        <w:t xml:space="preserve">, puis à partir de là proposent de créer une </w:t>
+      </w:r>
+      <w:proofErr w:type="spellStart"/>
+      <w:r>
+        <w:t>map</w:t>
+      </w:r>
+      <w:proofErr w:type="spellEnd"/>
+      <w:r>
+        <w:t>.</w:t>
+      </w:r>
+      <w:r>
+        <w:br/>
+        <w:t xml:space="preserve">Il faut renseigner la taille d’une case dans le </w:t>
+      </w:r>
+      <w:proofErr w:type="spellStart"/>
+      <w:r>
+        <w:t>tilemap</w:t>
+      </w:r>
+      <w:proofErr w:type="spellEnd"/>
+      <w:r>
+        <w:t>, ainsi que les marges et espace si il y en a.</w:t>
+      </w:r>
+      <w:r>
+        <w:br/>
+        <w:t xml:space="preserve">Après cela, pour le logiciel </w:t>
+      </w:r>
+      <w:proofErr w:type="spellStart"/>
+      <w:r>
+        <w:t>Tiled</w:t>
+      </w:r>
+      <w:proofErr w:type="spellEnd"/>
+      <w:r>
+        <w:t xml:space="preserve"> par exemple, deux fichiers sont créés : un </w:t>
+      </w:r>
+      <w:proofErr w:type="gramStart"/>
+      <w:r>
+        <w:t>fichier .</w:t>
+      </w:r>
+      <w:proofErr w:type="spellStart"/>
+      <w:r>
+        <w:t>tsx</w:t>
+      </w:r>
+      <w:proofErr w:type="spellEnd"/>
+      <w:proofErr w:type="gramEnd"/>
+      <w:r>
+        <w:t xml:space="preserve"> comprenant les informations du </w:t>
+      </w:r>
+      <w:proofErr w:type="spellStart"/>
+      <w:r>
+        <w:t>tileset</w:t>
+      </w:r>
+      <w:proofErr w:type="spellEnd"/>
+      <w:r>
+        <w:t xml:space="preserve"> et un fichier .</w:t>
+      </w:r>
+      <w:proofErr w:type="spellStart"/>
+      <w:r>
+        <w:t>tmx</w:t>
+      </w:r>
+      <w:proofErr w:type="spellEnd"/>
+      <w:r>
+        <w:t xml:space="preserve"> qui va </w:t>
+      </w:r>
+      <w:proofErr w:type="spellStart"/>
+      <w:r>
+        <w:t>enregister</w:t>
+      </w:r>
+      <w:proofErr w:type="spellEnd"/>
+      <w:r>
+        <w:t xml:space="preserve"> la </w:t>
+      </w:r>
+      <w:proofErr w:type="spellStart"/>
+      <w:r>
+        <w:t>map</w:t>
+      </w:r>
+      <w:proofErr w:type="spellEnd"/>
+      <w:r>
+        <w:t xml:space="preserve"> créée.</w:t>
+      </w:r>
+    </w:p>
+    <w:p>
+      <w:pPr>
+        <w:ind w:left="708"/>
+      </w:pPr>
+      <w:r>
+        <w:t xml:space="preserve">Lien pour télécharger </w:t>
+      </w:r>
+      <w:proofErr w:type="spellStart"/>
+      <w:r>
+        <w:t>Tiled</w:t>
+      </w:r>
+      <w:proofErr w:type="spellEnd"/>
+      <w:r>
+        <w:t xml:space="preserve"> : </w:t>
+      </w:r>
+      <w:hyperlink r:id="rId22" w:history="1">
+        <w:r>
+          <w:rPr>
+            <w:rStyle w:val="Lienhypertexte"/>
+          </w:rPr>
+          <w:t>https://www.mapeditor.org/</w:t>
+        </w:r>
+      </w:hyperlink>
+    </w:p>
+    <w:p>
+      <w:pPr>
+        <w:ind w:left="708"/>
+      </w:pPr>
+      <w:r>
+        <w:t xml:space="preserve">Pour l’exemple regarder les fichiers ci-joint : </w:t>
+      </w:r>
+      <w:r>
+        <w:t>nature-paltformer-tileset-16x16</w:t>
+      </w:r>
+      <w:r>
+        <w:t xml:space="preserve">.tsx et </w:t>
+      </w:r>
+      <w:proofErr w:type="spellStart"/>
+      <w:r>
+        <w:t>Map.tmx</w:t>
+      </w:r>
+      <w:proofErr w:type="spellEnd"/>
     </w:p>
     <w:sectPr>
       <w:pgSz w:w="11906" w:h="16838"/>
@@ -1739,4 +2124,16 @@
     </a:ext>
   </a:extLst>
 </a:theme>
+</file>
+
+<file path=customXml/item1.xml><?xml version="1.0" encoding="utf-8"?>
+<b:Sources xmlns:b="http://schemas.openxmlformats.org/officeDocument/2006/bibliography" xmlns="http://schemas.openxmlformats.org/officeDocument/2006/bibliography" SelectedStyle="\APASixthEditionOfficeOnline.xsl" StyleName="APA" Version="6"/>
+</file>
+
+<file path=customXml/itemProps1.xml><?xml version="1.0" encoding="utf-8"?>
+<ds:datastoreItem xmlns:ds="http://schemas.openxmlformats.org/officeDocument/2006/customXml" ds:itemID="{3EF09DBC-215A-405A-8244-2F4CF5FB116E}">
+  <ds:schemaRefs>
+    <ds:schemaRef ds:uri="http://schemas.openxmlformats.org/officeDocument/2006/bibliography"/>
+  </ds:schemaRefs>
+</ds:datastoreItem>
 </file>
</xml_diff>

<commit_message>
Question 8) Test du Tile Mapping.
</commit_message>
<xml_diff>
--- a/Réponse Partie 2.docx
+++ b/Réponse Partie 2.docx
@@ -47,19 +47,8 @@
           <w:u w:val="single"/>
           <w:lang w:val="en-US"/>
         </w:rPr>
-        <w:t xml:space="preserve">SDL 2 What is </w:t>
-      </w:r>
-      <w:proofErr w:type="gramStart"/>
-      <w:r>
-        <w:rPr>
-          <w:b/>
-          <w:bCs/>
-          <w:u w:val="single"/>
-          <w:lang w:val="en-US"/>
-        </w:rPr>
-        <w:t>that ?</w:t>
-      </w:r>
-      <w:proofErr w:type="gramEnd"/>
+        <w:t>SDL 2 What is that ?</w:t>
+      </w:r>
     </w:p>
     <w:p>
       <w:pPr>
@@ -72,7 +61,6 @@
           <w:lang w:val="en-US"/>
         </w:rPr>
       </w:pPr>
-      <w:proofErr w:type="spellStart"/>
       <w:r>
         <w:rPr>
           <w:b/>
@@ -80,17 +68,7 @@
           <w:u w:val="single"/>
           <w:lang w:val="en-US"/>
         </w:rPr>
-        <w:t>Partie</w:t>
-      </w:r>
-      <w:proofErr w:type="spellEnd"/>
-      <w:r>
-        <w:rPr>
-          <w:b/>
-          <w:bCs/>
-          <w:u w:val="single"/>
-          <w:lang w:val="en-US"/>
-        </w:rPr>
-        <w:t xml:space="preserve"> </w:t>
+        <w:t xml:space="preserve">Partie </w:t>
       </w:r>
       <w:r>
         <w:rPr>
@@ -123,15 +101,7 @@
         <w:ind w:left="708"/>
       </w:pPr>
       <w:r>
-        <w:t xml:space="preserve">Il faut ajouter la </w:t>
-      </w:r>
-      <w:proofErr w:type="spellStart"/>
-      <w:r>
-        <w:t>SDL_Image</w:t>
-      </w:r>
-      <w:proofErr w:type="spellEnd"/>
-      <w:r>
-        <w:t xml:space="preserve"> à notre projet de développement pour pouvoir prendre en charge les images aux formats JPG, PNG et autre, cet API permet de prendre en charge ces formats d’images sans avoir à coder tous les algorithmes de chargement et conversion de ceux-ci.</w:t>
+        <w:t>Il faut ajouter la SDL_Image à notre projet de développement pour pouvoir prendre en charge les images aux formats JPG, PNG et autre, cet API permet de prendre en charge ces formats d’images sans avoir à coder tous les algorithmes de chargement et conversion de ceux-ci.</w:t>
       </w:r>
     </w:p>
     <w:p>
@@ -160,15 +130,7 @@
         <w:t xml:space="preserve">Pour utiliser ce nouvel API il faut d’abord </w:t>
       </w:r>
       <w:r>
-        <w:t xml:space="preserve">le </w:t>
-      </w:r>
-      <w:proofErr w:type="gramStart"/>
-      <w:r>
-        <w:t>téléchargé</w:t>
-      </w:r>
-      <w:proofErr w:type="gramEnd"/>
-      <w:r>
-        <w:t xml:space="preserve"> à l’adresse suivante : </w:t>
+        <w:t xml:space="preserve">le téléchargé à l’adresse suivante : </w:t>
       </w:r>
       <w:hyperlink r:id="rId6" w:history="1">
         <w:r>
@@ -196,15 +158,7 @@
         <w:ind w:left="708"/>
       </w:pPr>
       <w:r>
-        <w:t xml:space="preserve">Après il faut récupérer </w:t>
-      </w:r>
-      <w:proofErr w:type="gramStart"/>
-      <w:r>
-        <w:t>les six dll suivants</w:t>
-      </w:r>
-      <w:proofErr w:type="gramEnd"/>
-      <w:r>
-        <w:t> :</w:t>
+        <w:t>Après il faut récupérer les six dll suivants :</w:t>
       </w:r>
     </w:p>
     <w:p>
@@ -235,7 +189,7 @@
           <v:shape id="_x0000_i1025" type="#_x0000_t75" style="width:76.2pt;height:49.2pt" o:ole="">
             <v:imagedata r:id="rId7" o:title=""/>
           </v:shape>
-          <o:OLEObject Type="Embed" ProgID="Package" ShapeID="_x0000_i1025" DrawAspect="Icon" ObjectID="_1646482230" r:id="rId8"/>
+          <o:OLEObject Type="Embed" ProgID="Package" ShapeID="_x0000_i1025" DrawAspect="Icon" ObjectID="_1646487867" r:id="rId8"/>
         </w:object>
       </w:r>
       <w:r>
@@ -243,7 +197,7 @@
           <v:shape id="_x0000_i1026" type="#_x0000_t75" style="width:76.2pt;height:49.2pt" o:ole="">
             <v:imagedata r:id="rId9" o:title=""/>
           </v:shape>
-          <o:OLEObject Type="Embed" ProgID="Package" ShapeID="_x0000_i1026" DrawAspect="Icon" ObjectID="_1646482231" r:id="rId10"/>
+          <o:OLEObject Type="Embed" ProgID="Package" ShapeID="_x0000_i1026" DrawAspect="Icon" ObjectID="_1646487868" r:id="rId10"/>
         </w:object>
       </w:r>
       <w:r>
@@ -251,7 +205,7 @@
           <v:shape id="_x0000_i1027" type="#_x0000_t75" style="width:76.2pt;height:49.2pt" o:ole="">
             <v:imagedata r:id="rId11" o:title=""/>
           </v:shape>
-          <o:OLEObject Type="Embed" ProgID="Package" ShapeID="_x0000_i1027" DrawAspect="Icon" ObjectID="_1646482232" r:id="rId12"/>
+          <o:OLEObject Type="Embed" ProgID="Package" ShapeID="_x0000_i1027" DrawAspect="Icon" ObjectID="_1646487869" r:id="rId12"/>
         </w:object>
       </w:r>
       <w:r>
@@ -259,7 +213,7 @@
           <v:shape id="_x0000_i1028" type="#_x0000_t75" style="width:76.2pt;height:49.2pt" o:ole="">
             <v:imagedata r:id="rId13" o:title=""/>
           </v:shape>
-          <o:OLEObject Type="Embed" ProgID="Package" ShapeID="_x0000_i1028" DrawAspect="Icon" ObjectID="_1646482233" r:id="rId14"/>
+          <o:OLEObject Type="Embed" ProgID="Package" ShapeID="_x0000_i1028" DrawAspect="Icon" ObjectID="_1646487870" r:id="rId14"/>
         </w:object>
       </w:r>
       <w:r>
@@ -267,7 +221,7 @@
           <v:shape id="_x0000_i1029" type="#_x0000_t75" style="width:76.2pt;height:49.2pt" o:ole="">
             <v:imagedata r:id="rId15" o:title=""/>
           </v:shape>
-          <o:OLEObject Type="Embed" ProgID="Package" ShapeID="_x0000_i1029" DrawAspect="Icon" ObjectID="_1646482234" r:id="rId16"/>
+          <o:OLEObject Type="Embed" ProgID="Package" ShapeID="_x0000_i1029" DrawAspect="Icon" ObjectID="_1646487871" r:id="rId16"/>
         </w:object>
       </w:r>
       <w:r>
@@ -275,7 +229,7 @@
           <v:shape id="_x0000_i1030" type="#_x0000_t75" style="width:76.2pt;height:49.2pt" o:ole="">
             <v:imagedata r:id="rId17" o:title=""/>
           </v:shape>
-          <o:OLEObject Type="Embed" ProgID="Package" ShapeID="_x0000_i1030" DrawAspect="Icon" ObjectID="_1646482235" r:id="rId18"/>
+          <o:OLEObject Type="Embed" ProgID="Package" ShapeID="_x0000_i1030" DrawAspect="Icon" ObjectID="_1646487872" r:id="rId18"/>
         </w:object>
       </w:r>
     </w:p>
@@ -288,15 +242,7 @@
       </w:r>
       <w:r>
         <w:br/>
-        <w:t>Après il faut rajouter dans les options de compilation, les paramètre du linker les fichiers suivants : libSDL2_</w:t>
-      </w:r>
-      <w:proofErr w:type="gramStart"/>
-      <w:r>
-        <w:t>image.a</w:t>
-      </w:r>
-      <w:proofErr w:type="gramEnd"/>
-      <w:r>
-        <w:t xml:space="preserve"> et libSDL2_image.dll.a</w:t>
+        <w:t>Après il faut rajouter dans les options de compilation, les paramètre du linker les fichiers suivants : libSDL2_image.a et libSDL2_image.dll.a</w:t>
       </w:r>
     </w:p>
     <w:p>
@@ -307,39 +253,15 @@
         <w:t xml:space="preserve">Enfin il suffit de rajouter cette ligne dans le fichier d’entête : </w:t>
       </w:r>
       <w:r>
-        <w:t>#</w:t>
-      </w:r>
-      <w:proofErr w:type="spellStart"/>
-      <w:r>
-        <w:t>include</w:t>
-      </w:r>
-      <w:proofErr w:type="spellEnd"/>
-      <w:r>
-        <w:t xml:space="preserve"> "SDL2/</w:t>
-      </w:r>
-      <w:proofErr w:type="spellStart"/>
-      <w:r>
-        <w:t>SDL_image.h</w:t>
-      </w:r>
-      <w:proofErr w:type="spellEnd"/>
-      <w:r>
-        <w:t>"</w:t>
-      </w:r>
-    </w:p>
-    <w:p>
-      <w:pPr>
-        <w:ind w:left="708"/>
-      </w:pPr>
-      <w:r>
-        <w:t xml:space="preserve">Et à partir de maintenant vous pouvez utiliser la </w:t>
-      </w:r>
-      <w:proofErr w:type="spellStart"/>
-      <w:r>
-        <w:t>SDL_Image</w:t>
-      </w:r>
-      <w:proofErr w:type="spellEnd"/>
-      <w:r>
-        <w:t> !</w:t>
+        <w:t>#include "SDL2/SDL_image.h"</w:t>
+      </w:r>
+    </w:p>
+    <w:p>
+      <w:pPr>
+        <w:ind w:left="708"/>
+      </w:pPr>
+      <w:r>
+        <w:t>Et à partir de maintenant vous pouvez utiliser la SDL_Image !</w:t>
       </w:r>
     </w:p>
     <w:p>
@@ -428,23 +350,7 @@
         </w:numPr>
       </w:pPr>
       <w:r>
-        <w:t xml:space="preserve">Les images animées : Gestion des </w:t>
-      </w:r>
-      <w:proofErr w:type="spellStart"/>
-      <w:r>
-        <w:t>Tileset</w:t>
-      </w:r>
-      <w:proofErr w:type="spellEnd"/>
-      <w:r>
-        <w:t xml:space="preserve">. Expliquez ce qu’est un </w:t>
-      </w:r>
-      <w:proofErr w:type="spellStart"/>
-      <w:r>
-        <w:t>tileset</w:t>
-      </w:r>
-      <w:proofErr w:type="spellEnd"/>
-      <w:r>
-        <w:t>, à quoi cela peut servir ? (10 points)</w:t>
+        <w:t>Les images animées : Gestion des Tileset. Expliquez ce qu’est un tileset, à quoi cela peut servir ? (10 points)</w:t>
       </w:r>
     </w:p>
     <w:p>
@@ -457,26 +363,10 @@
         <w:ind w:left="708"/>
       </w:pPr>
       <w:r>
-        <w:t xml:space="preserve">Un </w:t>
-      </w:r>
-      <w:proofErr w:type="spellStart"/>
-      <w:r>
-        <w:t>tileset</w:t>
-      </w:r>
-      <w:proofErr w:type="spellEnd"/>
-      <w:r>
-        <w:t xml:space="preserve"> est une image comportant divers</w:t>
-      </w:r>
-      <w:r>
-        <w:t> « </w:t>
-      </w:r>
-      <w:proofErr w:type="spellStart"/>
-      <w:r>
-        <w:t>tile</w:t>
-      </w:r>
-      <w:proofErr w:type="spellEnd"/>
-      <w:r>
-        <w:t> » : images de mêmes tailles</w:t>
+        <w:t>Un tileset est une image comportant divers</w:t>
+      </w:r>
+      <w:r>
+        <w:t> « tile » : images de mêmes tailles</w:t>
       </w:r>
       <w:r>
         <w:t xml:space="preserve"> qui vont composer le jeu, cela permet en jeu d’afficher un décor d’un niveau entier avec juste une petite image qui contient les éléments du niveau</w:t>
@@ -518,15 +408,7 @@
         </w:r>
       </w:hyperlink>
       <w:r>
-        <w:t xml:space="preserve"> ou du site de votre choix, proposant des </w:t>
-      </w:r>
-      <w:proofErr w:type="spellStart"/>
-      <w:r>
-        <w:t>tilesets</w:t>
-      </w:r>
-      <w:proofErr w:type="spellEnd"/>
-      <w:r>
-        <w:t xml:space="preserve"> d’images libres de droit, créez une image animée dans votre fenêtre. (Vous simulez les changements d’animation à chaque frame). (15 points)</w:t>
+        <w:t xml:space="preserve"> ou du site de votre choix, proposant des tilesets d’images libres de droit, créez une image animée dans votre fenêtre. (Vous simulez les changements d’animation à chaque frame). (15 points)</w:t>
       </w:r>
     </w:p>
     <w:p/>
@@ -570,15 +452,7 @@
       </w:pPr>
       <w:r>
         <w:lastRenderedPageBreak/>
-        <w:t xml:space="preserve">Le </w:t>
-      </w:r>
-      <w:proofErr w:type="spellStart"/>
-      <w:r>
-        <w:t>Tile</w:t>
-      </w:r>
-      <w:proofErr w:type="spellEnd"/>
-      <w:r>
-        <w:t xml:space="preserve"> Mapping</w:t>
+        <w:t>Le Tile Mapping</w:t>
       </w:r>
     </w:p>
     <w:p>
@@ -587,31 +461,7 @@
         <w:ind w:left="720"/>
       </w:pPr>
       <w:r>
-        <w:t xml:space="preserve">Expliquez ce qu’est le </w:t>
-      </w:r>
-      <w:proofErr w:type="spellStart"/>
-      <w:r>
-        <w:t>tile</w:t>
-      </w:r>
-      <w:proofErr w:type="spellEnd"/>
-      <w:r>
-        <w:t xml:space="preserve"> mapping, technique de l’image fixe ou </w:t>
-      </w:r>
-      <w:proofErr w:type="spellStart"/>
-      <w:r>
-        <w:t>tile</w:t>
-      </w:r>
-      <w:proofErr w:type="spellEnd"/>
-      <w:r>
-        <w:t xml:space="preserve"> mapping ? Comment contrôler les ressources lorsque l’on manipule des images dans le cadre de la construction des </w:t>
-      </w:r>
-      <w:proofErr w:type="spellStart"/>
-      <w:r>
-        <w:t>maps</w:t>
-      </w:r>
-      <w:proofErr w:type="spellEnd"/>
-      <w:r>
-        <w:t xml:space="preserve"> de jeux. (10 points)</w:t>
+        <w:t>Expliquez ce qu’est le tile mapping, technique de l’image fixe ou tile mapping ? Comment contrôler les ressources lorsque l’on manipule des images dans le cadre de la construction des maps de jeux. (10 points)</w:t>
       </w:r>
     </w:p>
     <w:p/>
@@ -620,29 +470,13 @@
         <w:ind w:left="708"/>
       </w:pPr>
       <w:r>
-        <w:t xml:space="preserve">Le </w:t>
-      </w:r>
-      <w:proofErr w:type="spellStart"/>
-      <w:r>
-        <w:t>Tile</w:t>
-      </w:r>
-      <w:proofErr w:type="spellEnd"/>
-      <w:r>
-        <w:t xml:space="preserve"> Mapping est la création d’un niveau de </w:t>
+        <w:t xml:space="preserve">Le Tile Mapping est la création d’un niveau de </w:t>
       </w:r>
       <w:r>
         <w:t>jeu avec</w:t>
       </w:r>
       <w:r>
-        <w:t xml:space="preserve"> une image </w:t>
-      </w:r>
-      <w:proofErr w:type="spellStart"/>
-      <w:r>
-        <w:t>tileset</w:t>
-      </w:r>
-      <w:proofErr w:type="spellEnd"/>
-      <w:r>
-        <w:t xml:space="preserve"> et un tableau d’entier</w:t>
+        <w:t xml:space="preserve"> une image tileset et un tableau d’entier</w:t>
       </w:r>
       <w:r>
         <w:t>s</w:t>
@@ -664,15 +498,7 @@
         <w:ind w:left="708"/>
       </w:pPr>
       <w:r>
-        <w:t xml:space="preserve">Il est donc préférable d’avoir une petite image </w:t>
-      </w:r>
-      <w:proofErr w:type="spellStart"/>
-      <w:r>
-        <w:t>tileset</w:t>
-      </w:r>
-      <w:proofErr w:type="spellEnd"/>
-      <w:r>
-        <w:t xml:space="preserve"> comportant des blocs de même taille à placer en fonction d’un tableau d’entier, que d’avoir une grosse image qui prend déjà de la place et qui est difficile à manipuler dans le programme.</w:t>
+        <w:t>Il est donc préférable d’avoir une petite image tileset comportant des blocs de même taille à placer en fonction d’un tableau d’entier, que d’avoir une grosse image qui prend déjà de la place et qui est difficile à manipuler dans le programme.</w:t>
       </w:r>
     </w:p>
     <w:p>
@@ -688,27 +514,14 @@
           <w:numId w:val="2"/>
         </w:numPr>
       </w:pPr>
-      <w:bookmarkStart w:id="0" w:name="_GoBack"/>
-      <w:r>
-        <w:t xml:space="preserve">Existe-t-il des logiciels dédiés à la gestion des </w:t>
-      </w:r>
-      <w:proofErr w:type="spellStart"/>
-      <w:r>
-        <w:t>tiles</w:t>
-      </w:r>
-      <w:proofErr w:type="spellEnd"/>
-      <w:r>
-        <w:t>, si ou</w:t>
+      <w:r>
+        <w:t>Existe-t-il des logiciels dédiés à la gestion des tiles, si ou</w:t>
       </w:r>
       <w:r>
         <w:t>i</w:t>
       </w:r>
       <w:r>
-        <w:t xml:space="preserve"> nommez-en et expliquez leur fonctionnement. </w:t>
-      </w:r>
-      <w:bookmarkEnd w:id="0"/>
-      <w:r>
-        <w:t>(10 points)</w:t>
+        <w:t xml:space="preserve"> nommez-en et expliquez leur fonctionnement. (10 points)</w:t>
       </w:r>
     </w:p>
     <w:p/>
@@ -717,148 +530,31 @@
         <w:ind w:left="708"/>
       </w:pPr>
       <w:r>
-        <w:t xml:space="preserve">Il existe des logiciels à la gestion des </w:t>
-      </w:r>
-      <w:proofErr w:type="spellStart"/>
-      <w:r>
-        <w:t>tiles</w:t>
-      </w:r>
-      <w:proofErr w:type="spellEnd"/>
-      <w:r>
-        <w:t xml:space="preserve"> comme par exemple : </w:t>
-      </w:r>
-      <w:proofErr w:type="spellStart"/>
-      <w:r>
-        <w:t>TIled</w:t>
-      </w:r>
-      <w:proofErr w:type="spellEnd"/>
-      <w:r>
-        <w:t xml:space="preserve">, </w:t>
-      </w:r>
-      <w:proofErr w:type="spellStart"/>
-      <w:r>
-        <w:t>MapWin</w:t>
-      </w:r>
-      <w:proofErr w:type="spellEnd"/>
-      <w:r>
-        <w:t xml:space="preserve">, </w:t>
-      </w:r>
-      <w:proofErr w:type="spellStart"/>
-      <w:r>
-        <w:t>Ogmo</w:t>
-      </w:r>
-      <w:proofErr w:type="spellEnd"/>
-      <w:r>
-        <w:t xml:space="preserve"> Editor…</w:t>
-      </w:r>
-    </w:p>
-    <w:p>
-      <w:pPr>
-        <w:ind w:left="708"/>
-      </w:pPr>
-      <w:r>
-        <w:t xml:space="preserve">Ils demandent tout d’abord un </w:t>
-      </w:r>
-      <w:proofErr w:type="spellStart"/>
-      <w:r>
-        <w:t>tileset</w:t>
-      </w:r>
-      <w:proofErr w:type="spellEnd"/>
-      <w:r>
-        <w:t xml:space="preserve">, puis à partir de là proposent de créer une </w:t>
-      </w:r>
-      <w:proofErr w:type="spellStart"/>
-      <w:r>
-        <w:t>map</w:t>
-      </w:r>
-      <w:proofErr w:type="spellEnd"/>
-      <w:r>
-        <w:t>.</w:t>
+        <w:t>Il existe des logiciels à la gestion des tiles comme par exemple : TIled, MapWin, Ogmo Editor…</w:t>
+      </w:r>
+    </w:p>
+    <w:p>
+      <w:pPr>
+        <w:ind w:left="708"/>
+      </w:pPr>
+      <w:r>
+        <w:t>Ils demandent tout d’abord un tileset, puis à partir de là proposent de créer une map.</w:t>
       </w:r>
       <w:r>
         <w:br/>
-        <w:t xml:space="preserve">Il faut renseigner la taille d’une case dans le </w:t>
-      </w:r>
-      <w:proofErr w:type="spellStart"/>
-      <w:r>
-        <w:t>tilemap</w:t>
-      </w:r>
-      <w:proofErr w:type="spellEnd"/>
-      <w:r>
-        <w:t>, ainsi que les marges et espace si il y en a.</w:t>
+        <w:t>Il faut renseigner la taille d’une case dans le tilemap, ainsi que les marges et espace si il y en a.</w:t>
       </w:r>
       <w:r>
         <w:br/>
-        <w:t xml:space="preserve">Après cela, pour le logiciel </w:t>
-      </w:r>
-      <w:proofErr w:type="spellStart"/>
-      <w:r>
-        <w:t>Tiled</w:t>
-      </w:r>
-      <w:proofErr w:type="spellEnd"/>
-      <w:r>
-        <w:t xml:space="preserve"> par exemple, deux fichiers sont créés : un </w:t>
-      </w:r>
-      <w:proofErr w:type="gramStart"/>
-      <w:r>
-        <w:t>fichier .</w:t>
-      </w:r>
-      <w:proofErr w:type="spellStart"/>
-      <w:r>
-        <w:t>tsx</w:t>
-      </w:r>
-      <w:proofErr w:type="spellEnd"/>
-      <w:proofErr w:type="gramEnd"/>
-      <w:r>
-        <w:t xml:space="preserve"> comprenant les informations du </w:t>
-      </w:r>
-      <w:proofErr w:type="spellStart"/>
-      <w:r>
-        <w:t>tileset</w:t>
-      </w:r>
-      <w:proofErr w:type="spellEnd"/>
-      <w:r>
-        <w:t xml:space="preserve"> et un fichier .</w:t>
-      </w:r>
-      <w:proofErr w:type="spellStart"/>
-      <w:r>
-        <w:t>tmx</w:t>
-      </w:r>
-      <w:proofErr w:type="spellEnd"/>
-      <w:r>
-        <w:t xml:space="preserve"> qui va </w:t>
-      </w:r>
-      <w:proofErr w:type="spellStart"/>
-      <w:r>
-        <w:t>enregister</w:t>
-      </w:r>
-      <w:proofErr w:type="spellEnd"/>
-      <w:r>
-        <w:t xml:space="preserve"> la </w:t>
-      </w:r>
-      <w:proofErr w:type="spellStart"/>
-      <w:r>
-        <w:t>map</w:t>
-      </w:r>
-      <w:proofErr w:type="spellEnd"/>
-      <w:r>
-        <w:t xml:space="preserve"> créée.</w:t>
-      </w:r>
-    </w:p>
-    <w:p>
-      <w:pPr>
-        <w:ind w:left="708"/>
-      </w:pPr>
-      <w:r>
-        <w:t xml:space="preserve">Lien pour télécharger </w:t>
-      </w:r>
-      <w:proofErr w:type="spellStart"/>
-      <w:r>
-        <w:t>Tiled</w:t>
-      </w:r>
-      <w:proofErr w:type="spellEnd"/>
-      <w:r>
-        <w:t xml:space="preserve"> : </w:t>
+        <w:t>Après cela, pour le logiciel Tiled par exemple, deux fichiers sont créés : un fichier .tsx comprenant les informations du tileset et un fichier .tmx qui va enregister la map créée.</w:t>
+      </w:r>
+    </w:p>
+    <w:p>
+      <w:pPr>
+        <w:ind w:left="708"/>
+      </w:pPr>
+      <w:r>
+        <w:t xml:space="preserve">Lien pour télécharger Tiled : </w:t>
       </w:r>
       <w:hyperlink r:id="rId22" w:history="1">
         <w:r>
@@ -880,13 +576,64 @@
         <w:t>nature-paltformer-tileset-16x16</w:t>
       </w:r>
       <w:r>
-        <w:t xml:space="preserve">.tsx et </w:t>
-      </w:r>
-      <w:proofErr w:type="spellStart"/>
-      <w:r>
-        <w:t>Map.tmx</w:t>
-      </w:r>
-      <w:proofErr w:type="spellEnd"/>
+        <w:t>.tsx et Map.tmx</w:t>
+      </w:r>
+    </w:p>
+    <w:p>
+      <w:pPr>
+        <w:ind w:left="708"/>
+      </w:pPr>
+    </w:p>
+    <w:p>
+      <w:pPr>
+        <w:ind w:left="708"/>
+      </w:pPr>
+    </w:p>
+    <w:p>
+      <w:pPr>
+        <w:pStyle w:val="Titre1"/>
+        <w:numPr>
+          <w:ilvl w:val="0"/>
+          <w:numId w:val="2"/>
+        </w:numPr>
+      </w:pPr>
+      <w:r>
+        <w:lastRenderedPageBreak/>
+        <w:t xml:space="preserve">Test du Tile Mapping : à partir de vos recherches et des sites suivants </w:t>
+      </w:r>
+      <w:hyperlink r:id="rId23" w:history="1">
+        <w:r>
+          <w:rPr>
+            <w:rStyle w:val="Lienhypertexte"/>
+          </w:rPr>
+          <w:t>https://itch.io/game-assets/free/tag-tileset</w:t>
+        </w:r>
+      </w:hyperlink>
+      <w:r>
+        <w:t xml:space="preserve"> , </w:t>
+      </w:r>
+      <w:hyperlink r:id="rId24" w:history="1">
+        <w:r>
+          <w:rPr>
+            <w:rStyle w:val="Lienhypertexte"/>
+          </w:rPr>
+          <w:t>https://opengamerat.org/content/orthographice-outdoor-tiles</w:t>
+        </w:r>
+      </w:hyperlink>
+      <w:r>
+        <w:t xml:space="preserve"> ou du site de votre choix, proposez le code permettant de construire un niveau à partir d’un tileset. (30 points)</w:t>
+      </w:r>
+    </w:p>
+    <w:p/>
+    <w:p>
+      <w:pPr>
+        <w:ind w:left="708"/>
+      </w:pPr>
+      <w:r>
+        <w:t>Pour l’exemple voir le code ci-joint.</w:t>
+      </w:r>
+      <w:bookmarkStart w:id="0" w:name="_GoBack"/>
+      <w:bookmarkEnd w:id="0"/>
     </w:p>
     <w:sectPr>
       <w:pgSz w:w="11906" w:h="16838"/>
@@ -2131,7 +1878,7 @@
 </file>
 
 <file path=customXml/itemProps1.xml><?xml version="1.0" encoding="utf-8"?>
-<ds:datastoreItem xmlns:ds="http://schemas.openxmlformats.org/officeDocument/2006/customXml" ds:itemID="{3EF09DBC-215A-405A-8244-2F4CF5FB116E}">
+<ds:datastoreItem xmlns:ds="http://schemas.openxmlformats.org/officeDocument/2006/customXml" ds:itemID="{C03C0CCB-AD79-480A-9B78-B72BCBE41DE3}">
   <ds:schemaRefs>
     <ds:schemaRef ds:uri="http://schemas.openxmlformats.org/officeDocument/2006/bibliography"/>
   </ds:schemaRefs>

</xml_diff>

<commit_message>
Question 9)Le Scrolling (TileMapping defilement), expliquez ce qu’est le scrolling dans la création de la map.
</commit_message>
<xml_diff>
--- a/Réponse Partie 2.docx
+++ b/Réponse Partie 2.docx
@@ -189,7 +189,7 @@
           <v:shape id="_x0000_i1025" type="#_x0000_t75" style="width:76.2pt;height:49.2pt" o:ole="">
             <v:imagedata r:id="rId7" o:title=""/>
           </v:shape>
-          <o:OLEObject Type="Embed" ProgID="Package" ShapeID="_x0000_i1025" DrawAspect="Icon" ObjectID="_1646487867" r:id="rId8"/>
+          <o:OLEObject Type="Embed" ProgID="Package" ShapeID="_x0000_i1025" DrawAspect="Icon" ObjectID="_1646551934" r:id="rId8"/>
         </w:object>
       </w:r>
       <w:r>
@@ -197,7 +197,7 @@
           <v:shape id="_x0000_i1026" type="#_x0000_t75" style="width:76.2pt;height:49.2pt" o:ole="">
             <v:imagedata r:id="rId9" o:title=""/>
           </v:shape>
-          <o:OLEObject Type="Embed" ProgID="Package" ShapeID="_x0000_i1026" DrawAspect="Icon" ObjectID="_1646487868" r:id="rId10"/>
+          <o:OLEObject Type="Embed" ProgID="Package" ShapeID="_x0000_i1026" DrawAspect="Icon" ObjectID="_1646551935" r:id="rId10"/>
         </w:object>
       </w:r>
       <w:r>
@@ -205,7 +205,7 @@
           <v:shape id="_x0000_i1027" type="#_x0000_t75" style="width:76.2pt;height:49.2pt" o:ole="">
             <v:imagedata r:id="rId11" o:title=""/>
           </v:shape>
-          <o:OLEObject Type="Embed" ProgID="Package" ShapeID="_x0000_i1027" DrawAspect="Icon" ObjectID="_1646487869" r:id="rId12"/>
+          <o:OLEObject Type="Embed" ProgID="Package" ShapeID="_x0000_i1027" DrawAspect="Icon" ObjectID="_1646551936" r:id="rId12"/>
         </w:object>
       </w:r>
       <w:r>
@@ -213,7 +213,7 @@
           <v:shape id="_x0000_i1028" type="#_x0000_t75" style="width:76.2pt;height:49.2pt" o:ole="">
             <v:imagedata r:id="rId13" o:title=""/>
           </v:shape>
-          <o:OLEObject Type="Embed" ProgID="Package" ShapeID="_x0000_i1028" DrawAspect="Icon" ObjectID="_1646487870" r:id="rId14"/>
+          <o:OLEObject Type="Embed" ProgID="Package" ShapeID="_x0000_i1028" DrawAspect="Icon" ObjectID="_1646551937" r:id="rId14"/>
         </w:object>
       </w:r>
       <w:r>
@@ -221,7 +221,7 @@
           <v:shape id="_x0000_i1029" type="#_x0000_t75" style="width:76.2pt;height:49.2pt" o:ole="">
             <v:imagedata r:id="rId15" o:title=""/>
           </v:shape>
-          <o:OLEObject Type="Embed" ProgID="Package" ShapeID="_x0000_i1029" DrawAspect="Icon" ObjectID="_1646487871" r:id="rId16"/>
+          <o:OLEObject Type="Embed" ProgID="Package" ShapeID="_x0000_i1029" DrawAspect="Icon" ObjectID="_1646551938" r:id="rId16"/>
         </w:object>
       </w:r>
       <w:r>
@@ -229,7 +229,7 @@
           <v:shape id="_x0000_i1030" type="#_x0000_t75" style="width:76.2pt;height:49.2pt" o:ole="">
             <v:imagedata r:id="rId17" o:title=""/>
           </v:shape>
-          <o:OLEObject Type="Embed" ProgID="Package" ShapeID="_x0000_i1030" DrawAspect="Icon" ObjectID="_1646487872" r:id="rId18"/>
+          <o:OLEObject Type="Embed" ProgID="Package" ShapeID="_x0000_i1030" DrawAspect="Icon" ObjectID="_1646551939" r:id="rId18"/>
         </w:object>
       </w:r>
     </w:p>
@@ -632,8 +632,75 @@
       <w:r>
         <w:t>Pour l’exemple voir le code ci-joint.</w:t>
       </w:r>
+    </w:p>
+    <w:p>
+      <w:pPr>
+        <w:ind w:left="708"/>
+      </w:pPr>
+    </w:p>
+    <w:p>
+      <w:pPr>
+        <w:pStyle w:val="Titre1"/>
+        <w:numPr>
+          <w:ilvl w:val="0"/>
+          <w:numId w:val="2"/>
+        </w:numPr>
+      </w:pPr>
+      <w:r>
+        <w:t xml:space="preserve">Le Scrolling (TileMapping defilement), </w:t>
+      </w:r>
+      <w:r>
+        <w:t>e</w:t>
+      </w:r>
+      <w:r>
+        <w:t>xpliquez ce qu’est le scrolling dans la création de la map. (10 points)</w:t>
+      </w:r>
+    </w:p>
+    <w:p>
+      <w:pPr>
+        <w:ind w:left="708"/>
+      </w:pPr>
+    </w:p>
+    <w:p>
+      <w:pPr>
+        <w:ind w:left="708"/>
+      </w:pPr>
+      <w:r>
+        <w:t>Si on compare notre niveau entier</w:t>
+      </w:r>
+      <w:r>
+        <w:t>, donc pas simplement le carré qu’on a fait,</w:t>
+      </w:r>
       <w:bookmarkStart w:id="0" w:name="_GoBack"/>
       <w:bookmarkEnd w:id="0"/>
+      <w:r>
+        <w:t xml:space="preserve"> avec ce qu’on affiche à l’écran, on remarque qu’il est impossible de tout afficher d’un coup.</w:t>
+      </w:r>
+    </w:p>
+    <w:p>
+      <w:pPr>
+        <w:ind w:left="708"/>
+      </w:pPr>
+      <w:r>
+        <w:t xml:space="preserve">Le scrolling est simplement l’action de faire défiler le niveau à l’écran de manière cohérente pour </w:t>
+      </w:r>
+      <w:r>
+        <w:t>permettre</w:t>
+      </w:r>
+      <w:r>
+        <w:t xml:space="preserve"> au joueur de se déplacer dans le niveau.</w:t>
+      </w:r>
+    </w:p>
+    <w:p>
+      <w:pPr>
+        <w:ind w:left="708"/>
+      </w:pPr>
+      <w:r>
+        <w:t xml:space="preserve">Dans le programme il suffira de décaler l’affichage au fur et à mesure pour faire </w:t>
+      </w:r>
+      <w:r>
+        <w:t>ce défilement et afficher tout le niveau.</w:t>
+      </w:r>
     </w:p>
     <w:sectPr>
       <w:pgSz w:w="11906" w:h="16838"/>
@@ -1878,7 +1945,7 @@
 </file>
 
 <file path=customXml/itemProps1.xml><?xml version="1.0" encoding="utf-8"?>
-<ds:datastoreItem xmlns:ds="http://schemas.openxmlformats.org/officeDocument/2006/customXml" ds:itemID="{C03C0CCB-AD79-480A-9B78-B72BCBE41DE3}">
+<ds:datastoreItem xmlns:ds="http://schemas.openxmlformats.org/officeDocument/2006/customXml" ds:itemID="{3CDDEC03-5274-4A7A-88DC-6992C3D8336D}">
   <ds:schemaRefs>
     <ds:schemaRef ds:uri="http://schemas.openxmlformats.org/officeDocument/2006/bibliography"/>
   </ds:schemaRefs>

</xml_diff>

<commit_message>
Question 10) Première partie création du grand tableau pour la gestion d'une map plus grande que la taille de l'écran, la suite dans la deuxième partie prochainement.
</commit_message>
<xml_diff>
--- a/Réponse Partie 2.docx
+++ b/Réponse Partie 2.docx
@@ -47,8 +47,19 @@
           <w:u w:val="single"/>
           <w:lang w:val="en-US"/>
         </w:rPr>
-        <w:t>SDL 2 What is that ?</w:t>
-      </w:r>
+        <w:t xml:space="preserve">SDL 2 What is </w:t>
+      </w:r>
+      <w:proofErr w:type="gramStart"/>
+      <w:r>
+        <w:rPr>
+          <w:b/>
+          <w:bCs/>
+          <w:u w:val="single"/>
+          <w:lang w:val="en-US"/>
+        </w:rPr>
+        <w:t>that ?</w:t>
+      </w:r>
+      <w:proofErr w:type="gramEnd"/>
     </w:p>
     <w:p>
       <w:pPr>
@@ -130,7 +141,15 @@
         <w:t xml:space="preserve">Pour utiliser ce nouvel API il faut d’abord </w:t>
       </w:r>
       <w:r>
-        <w:t xml:space="preserve">le téléchargé à l’adresse suivante : </w:t>
+        <w:t>le télécharg</w:t>
+      </w:r>
+      <w:r>
+        <w:t>er</w:t>
+      </w:r>
+      <w:bookmarkStart w:id="0" w:name="_GoBack"/>
+      <w:bookmarkEnd w:id="0"/>
+      <w:r>
+        <w:t xml:space="preserve"> à l’adresse suivante : </w:t>
       </w:r>
       <w:hyperlink r:id="rId6" w:history="1">
         <w:r>
@@ -158,7 +177,15 @@
         <w:ind w:left="708"/>
       </w:pPr>
       <w:r>
-        <w:t>Après il faut récupérer les six dll suivants :</w:t>
+        <w:t xml:space="preserve">Après il faut récupérer </w:t>
+      </w:r>
+      <w:proofErr w:type="gramStart"/>
+      <w:r>
+        <w:t>les six dll suivants</w:t>
+      </w:r>
+      <w:proofErr w:type="gramEnd"/>
+      <w:r>
+        <w:t> :</w:t>
       </w:r>
     </w:p>
     <w:p>
@@ -189,7 +216,7 @@
           <v:shape id="_x0000_i1025" type="#_x0000_t75" style="width:76.2pt;height:49.2pt" o:ole="">
             <v:imagedata r:id="rId7" o:title=""/>
           </v:shape>
-          <o:OLEObject Type="Embed" ProgID="Package" ShapeID="_x0000_i1025" DrawAspect="Icon" ObjectID="_1646551934" r:id="rId8"/>
+          <o:OLEObject Type="Embed" ProgID="Package" ShapeID="_x0000_i1025" DrawAspect="Icon" ObjectID="_1647670475" r:id="rId8"/>
         </w:object>
       </w:r>
       <w:r>
@@ -197,7 +224,7 @@
           <v:shape id="_x0000_i1026" type="#_x0000_t75" style="width:76.2pt;height:49.2pt" o:ole="">
             <v:imagedata r:id="rId9" o:title=""/>
           </v:shape>
-          <o:OLEObject Type="Embed" ProgID="Package" ShapeID="_x0000_i1026" DrawAspect="Icon" ObjectID="_1646551935" r:id="rId10"/>
+          <o:OLEObject Type="Embed" ProgID="Package" ShapeID="_x0000_i1026" DrawAspect="Icon" ObjectID="_1647670476" r:id="rId10"/>
         </w:object>
       </w:r>
       <w:r>
@@ -205,7 +232,7 @@
           <v:shape id="_x0000_i1027" type="#_x0000_t75" style="width:76.2pt;height:49.2pt" o:ole="">
             <v:imagedata r:id="rId11" o:title=""/>
           </v:shape>
-          <o:OLEObject Type="Embed" ProgID="Package" ShapeID="_x0000_i1027" DrawAspect="Icon" ObjectID="_1646551936" r:id="rId12"/>
+          <o:OLEObject Type="Embed" ProgID="Package" ShapeID="_x0000_i1027" DrawAspect="Icon" ObjectID="_1647670477" r:id="rId12"/>
         </w:object>
       </w:r>
       <w:r>
@@ -213,7 +240,7 @@
           <v:shape id="_x0000_i1028" type="#_x0000_t75" style="width:76.2pt;height:49.2pt" o:ole="">
             <v:imagedata r:id="rId13" o:title=""/>
           </v:shape>
-          <o:OLEObject Type="Embed" ProgID="Package" ShapeID="_x0000_i1028" DrawAspect="Icon" ObjectID="_1646551937" r:id="rId14"/>
+          <o:OLEObject Type="Embed" ProgID="Package" ShapeID="_x0000_i1028" DrawAspect="Icon" ObjectID="_1647670478" r:id="rId14"/>
         </w:object>
       </w:r>
       <w:r>
@@ -221,7 +248,7 @@
           <v:shape id="_x0000_i1029" type="#_x0000_t75" style="width:76.2pt;height:49.2pt" o:ole="">
             <v:imagedata r:id="rId15" o:title=""/>
           </v:shape>
-          <o:OLEObject Type="Embed" ProgID="Package" ShapeID="_x0000_i1029" DrawAspect="Icon" ObjectID="_1646551938" r:id="rId16"/>
+          <o:OLEObject Type="Embed" ProgID="Package" ShapeID="_x0000_i1029" DrawAspect="Icon" ObjectID="_1647670479" r:id="rId16"/>
         </w:object>
       </w:r>
       <w:r>
@@ -229,7 +256,7 @@
           <v:shape id="_x0000_i1030" type="#_x0000_t75" style="width:76.2pt;height:49.2pt" o:ole="">
             <v:imagedata r:id="rId17" o:title=""/>
           </v:shape>
-          <o:OLEObject Type="Embed" ProgID="Package" ShapeID="_x0000_i1030" DrawAspect="Icon" ObjectID="_1646551939" r:id="rId18"/>
+          <o:OLEObject Type="Embed" ProgID="Package" ShapeID="_x0000_i1030" DrawAspect="Icon" ObjectID="_1647670480" r:id="rId18"/>
         </w:object>
       </w:r>
     </w:p>
@@ -242,7 +269,15 @@
       </w:r>
       <w:r>
         <w:br/>
-        <w:t>Après il faut rajouter dans les options de compilation, les paramètre du linker les fichiers suivants : libSDL2_image.a et libSDL2_image.dll.a</w:t>
+        <w:t>Après il faut rajouter dans les options de compilation, les paramètre du linker les fichiers suivants : libSDL2_</w:t>
+      </w:r>
+      <w:proofErr w:type="gramStart"/>
+      <w:r>
+        <w:t>image.a</w:t>
+      </w:r>
+      <w:proofErr w:type="gramEnd"/>
+      <w:r>
+        <w:t xml:space="preserve"> et libSDL2_image.dll.a</w:t>
       </w:r>
     </w:p>
     <w:p>
@@ -546,7 +581,15 @@
       </w:r>
       <w:r>
         <w:br/>
-        <w:t>Après cela, pour le logiciel Tiled par exemple, deux fichiers sont créés : un fichier .tsx comprenant les informations du tileset et un fichier .tmx qui va enregister la map créée.</w:t>
+        <w:t xml:space="preserve">Après cela, pour le logiciel Tiled par exemple, deux fichiers sont créés : un </w:t>
+      </w:r>
+      <w:proofErr w:type="gramStart"/>
+      <w:r>
+        <w:t>fichier .tsx</w:t>
+      </w:r>
+      <w:proofErr w:type="gramEnd"/>
+      <w:r>
+        <w:t xml:space="preserve"> comprenant les informations du tileset et un fichier .tmx qui va enregister la map créée.</w:t>
       </w:r>
     </w:p>
     <w:p>
@@ -630,7 +673,15 @@
         <w:ind w:left="708"/>
       </w:pPr>
       <w:r>
-        <w:t>Pour l’exemple voir le code ci-joint.</w:t>
+        <w:t xml:space="preserve">Pour l’exemple </w:t>
+      </w:r>
+      <w:proofErr w:type="gramStart"/>
+      <w:r>
+        <w:t>voir</w:t>
+      </w:r>
+      <w:proofErr w:type="gramEnd"/>
+      <w:r>
+        <w:t xml:space="preserve"> le code ci-joint.</w:t>
       </w:r>
     </w:p>
     <w:p>
@@ -671,8 +722,6 @@
       <w:r>
         <w:t>, donc pas simplement le carré qu’on a fait,</w:t>
       </w:r>
-      <w:bookmarkStart w:id="0" w:name="_GoBack"/>
-      <w:bookmarkEnd w:id="0"/>
       <w:r>
         <w:t xml:space="preserve"> avec ce qu’on affiche à l’écran, on remarque qu’il est impossible de tout afficher d’un coup.</w:t>
       </w:r>
@@ -701,6 +750,29 @@
       <w:r>
         <w:t>ce défilement et afficher tout le niveau.</w:t>
       </w:r>
+    </w:p>
+    <w:p>
+      <w:pPr>
+        <w:pStyle w:val="Titre1"/>
+      </w:pPr>
+    </w:p>
+    <w:p>
+      <w:pPr>
+        <w:pStyle w:val="Titre1"/>
+        <w:numPr>
+          <w:ilvl w:val="0"/>
+          <w:numId w:val="2"/>
+        </w:numPr>
+      </w:pPr>
+      <w:r>
+        <w:t>Donnez un exemple de code gérant le scrolling dans votre map. (20 points)</w:t>
+      </w:r>
+    </w:p>
+    <w:p/>
+    <w:p>
+      <w:pPr>
+        <w:ind w:left="708"/>
+      </w:pPr>
     </w:p>
     <w:sectPr>
       <w:pgSz w:w="11906" w:h="16838"/>
@@ -1945,7 +2017,7 @@
 </file>
 
 <file path=customXml/itemProps1.xml><?xml version="1.0" encoding="utf-8"?>
-<ds:datastoreItem xmlns:ds="http://schemas.openxmlformats.org/officeDocument/2006/customXml" ds:itemID="{3CDDEC03-5274-4A7A-88DC-6992C3D8336D}">
+<ds:datastoreItem xmlns:ds="http://schemas.openxmlformats.org/officeDocument/2006/customXml" ds:itemID="{33F7DD75-2D5E-42EA-BBED-DF8A5A471813}">
   <ds:schemaRefs>
     <ds:schemaRef ds:uri="http://schemas.openxmlformats.org/officeDocument/2006/bibliography"/>
   </ds:schemaRefs>

</xml_diff>

<commit_message>
Question 10) Donnez un exemple de code gerant le scrolling dans votre map.
</commit_message>
<xml_diff>
--- a/Réponse Partie 2.docx
+++ b/Réponse Partie 2.docx
@@ -72,6 +72,7 @@
           <w:lang w:val="en-US"/>
         </w:rPr>
       </w:pPr>
+      <w:proofErr w:type="spellStart"/>
       <w:r>
         <w:rPr>
           <w:b/>
@@ -79,7 +80,17 @@
           <w:u w:val="single"/>
           <w:lang w:val="en-US"/>
         </w:rPr>
-        <w:t xml:space="preserve">Partie </w:t>
+        <w:t>Partie</w:t>
+      </w:r>
+      <w:proofErr w:type="spellEnd"/>
+      <w:r>
+        <w:rPr>
+          <w:b/>
+          <w:bCs/>
+          <w:u w:val="single"/>
+          <w:lang w:val="en-US"/>
+        </w:rPr>
+        <w:t xml:space="preserve"> </w:t>
       </w:r>
       <w:r>
         <w:rPr>
@@ -112,7 +123,15 @@
         <w:ind w:left="708"/>
       </w:pPr>
       <w:r>
-        <w:t>Il faut ajouter la SDL_Image à notre projet de développement pour pouvoir prendre en charge les images aux formats JPG, PNG et autre, cet API permet de prendre en charge ces formats d’images sans avoir à coder tous les algorithmes de chargement et conversion de ceux-ci.</w:t>
+        <w:t xml:space="preserve">Il faut ajouter la </w:t>
+      </w:r>
+      <w:proofErr w:type="spellStart"/>
+      <w:r>
+        <w:t>SDL_Image</w:t>
+      </w:r>
+      <w:proofErr w:type="spellEnd"/>
+      <w:r>
+        <w:t xml:space="preserve"> à notre projet de développement pour pouvoir prendre en charge les images aux formats JPG, PNG et autre, cet API permet de prendre en charge ces formats d’images sans avoir à coder tous les algorithmes de chargement et conversion de ceux-ci.</w:t>
       </w:r>
     </w:p>
     <w:p>
@@ -146,8 +165,6 @@
       <w:r>
         <w:t>er</w:t>
       </w:r>
-      <w:bookmarkStart w:id="0" w:name="_GoBack"/>
-      <w:bookmarkEnd w:id="0"/>
       <w:r>
         <w:t xml:space="preserve"> à l’adresse suivante : </w:t>
       </w:r>
@@ -216,7 +233,7 @@
           <v:shape id="_x0000_i1025" type="#_x0000_t75" style="width:76.2pt;height:49.2pt" o:ole="">
             <v:imagedata r:id="rId7" o:title=""/>
           </v:shape>
-          <o:OLEObject Type="Embed" ProgID="Package" ShapeID="_x0000_i1025" DrawAspect="Icon" ObjectID="_1647670475" r:id="rId8"/>
+          <o:OLEObject Type="Embed" ProgID="Package" ShapeID="_x0000_i1025" DrawAspect="Icon" ObjectID="_1648905516" r:id="rId8"/>
         </w:object>
       </w:r>
       <w:r>
@@ -224,7 +241,7 @@
           <v:shape id="_x0000_i1026" type="#_x0000_t75" style="width:76.2pt;height:49.2pt" o:ole="">
             <v:imagedata r:id="rId9" o:title=""/>
           </v:shape>
-          <o:OLEObject Type="Embed" ProgID="Package" ShapeID="_x0000_i1026" DrawAspect="Icon" ObjectID="_1647670476" r:id="rId10"/>
+          <o:OLEObject Type="Embed" ProgID="Package" ShapeID="_x0000_i1026" DrawAspect="Icon" ObjectID="_1648905517" r:id="rId10"/>
         </w:object>
       </w:r>
       <w:r>
@@ -232,7 +249,7 @@
           <v:shape id="_x0000_i1027" type="#_x0000_t75" style="width:76.2pt;height:49.2pt" o:ole="">
             <v:imagedata r:id="rId11" o:title=""/>
           </v:shape>
-          <o:OLEObject Type="Embed" ProgID="Package" ShapeID="_x0000_i1027" DrawAspect="Icon" ObjectID="_1647670477" r:id="rId12"/>
+          <o:OLEObject Type="Embed" ProgID="Package" ShapeID="_x0000_i1027" DrawAspect="Icon" ObjectID="_1648905518" r:id="rId12"/>
         </w:object>
       </w:r>
       <w:r>
@@ -240,7 +257,7 @@
           <v:shape id="_x0000_i1028" type="#_x0000_t75" style="width:76.2pt;height:49.2pt" o:ole="">
             <v:imagedata r:id="rId13" o:title=""/>
           </v:shape>
-          <o:OLEObject Type="Embed" ProgID="Package" ShapeID="_x0000_i1028" DrawAspect="Icon" ObjectID="_1647670478" r:id="rId14"/>
+          <o:OLEObject Type="Embed" ProgID="Package" ShapeID="_x0000_i1028" DrawAspect="Icon" ObjectID="_1648905519" r:id="rId14"/>
         </w:object>
       </w:r>
       <w:r>
@@ -248,7 +265,7 @@
           <v:shape id="_x0000_i1029" type="#_x0000_t75" style="width:76.2pt;height:49.2pt" o:ole="">
             <v:imagedata r:id="rId15" o:title=""/>
           </v:shape>
-          <o:OLEObject Type="Embed" ProgID="Package" ShapeID="_x0000_i1029" DrawAspect="Icon" ObjectID="_1647670479" r:id="rId16"/>
+          <o:OLEObject Type="Embed" ProgID="Package" ShapeID="_x0000_i1029" DrawAspect="Icon" ObjectID="_1648905520" r:id="rId16"/>
         </w:object>
       </w:r>
       <w:r>
@@ -256,7 +273,7 @@
           <v:shape id="_x0000_i1030" type="#_x0000_t75" style="width:76.2pt;height:49.2pt" o:ole="">
             <v:imagedata r:id="rId17" o:title=""/>
           </v:shape>
-          <o:OLEObject Type="Embed" ProgID="Package" ShapeID="_x0000_i1030" DrawAspect="Icon" ObjectID="_1647670480" r:id="rId18"/>
+          <o:OLEObject Type="Embed" ProgID="Package" ShapeID="_x0000_i1030" DrawAspect="Icon" ObjectID="_1648905521" r:id="rId18"/>
         </w:object>
       </w:r>
     </w:p>
@@ -288,15 +305,39 @@
         <w:t xml:space="preserve">Enfin il suffit de rajouter cette ligne dans le fichier d’entête : </w:t>
       </w:r>
       <w:r>
-        <w:t>#include "SDL2/SDL_image.h"</w:t>
-      </w:r>
-    </w:p>
-    <w:p>
-      <w:pPr>
-        <w:ind w:left="708"/>
-      </w:pPr>
-      <w:r>
-        <w:t>Et à partir de maintenant vous pouvez utiliser la SDL_Image !</w:t>
+        <w:t>#</w:t>
+      </w:r>
+      <w:proofErr w:type="spellStart"/>
+      <w:r>
+        <w:t>include</w:t>
+      </w:r>
+      <w:proofErr w:type="spellEnd"/>
+      <w:r>
+        <w:t xml:space="preserve"> "SDL2/</w:t>
+      </w:r>
+      <w:proofErr w:type="spellStart"/>
+      <w:r>
+        <w:t>SDL_image.h</w:t>
+      </w:r>
+      <w:proofErr w:type="spellEnd"/>
+      <w:r>
+        <w:t>"</w:t>
+      </w:r>
+    </w:p>
+    <w:p>
+      <w:pPr>
+        <w:ind w:left="708"/>
+      </w:pPr>
+      <w:r>
+        <w:t xml:space="preserve">Et à partir de maintenant vous pouvez utiliser la </w:t>
+      </w:r>
+      <w:proofErr w:type="spellStart"/>
+      <w:r>
+        <w:t>SDL_Image</w:t>
+      </w:r>
+      <w:proofErr w:type="spellEnd"/>
+      <w:r>
+        <w:t> !</w:t>
       </w:r>
     </w:p>
     <w:p>
@@ -385,7 +426,23 @@
         </w:numPr>
       </w:pPr>
       <w:r>
-        <w:t>Les images animées : Gestion des Tileset. Expliquez ce qu’est un tileset, à quoi cela peut servir ? (10 points)</w:t>
+        <w:t xml:space="preserve">Les images animées : Gestion des </w:t>
+      </w:r>
+      <w:proofErr w:type="spellStart"/>
+      <w:r>
+        <w:t>Tileset</w:t>
+      </w:r>
+      <w:proofErr w:type="spellEnd"/>
+      <w:r>
+        <w:t xml:space="preserve">. Expliquez ce qu’est un </w:t>
+      </w:r>
+      <w:proofErr w:type="spellStart"/>
+      <w:r>
+        <w:t>tileset</w:t>
+      </w:r>
+      <w:proofErr w:type="spellEnd"/>
+      <w:r>
+        <w:t>, à quoi cela peut servir ? (10 points)</w:t>
       </w:r>
     </w:p>
     <w:p>
@@ -398,10 +455,26 @@
         <w:ind w:left="708"/>
       </w:pPr>
       <w:r>
-        <w:t>Un tileset est une image comportant divers</w:t>
-      </w:r>
-      <w:r>
-        <w:t> « tile » : images de mêmes tailles</w:t>
+        <w:t xml:space="preserve">Un </w:t>
+      </w:r>
+      <w:proofErr w:type="spellStart"/>
+      <w:r>
+        <w:t>tileset</w:t>
+      </w:r>
+      <w:proofErr w:type="spellEnd"/>
+      <w:r>
+        <w:t xml:space="preserve"> est une image comportant divers</w:t>
+      </w:r>
+      <w:r>
+        <w:t> « </w:t>
+      </w:r>
+      <w:proofErr w:type="spellStart"/>
+      <w:r>
+        <w:t>tile</w:t>
+      </w:r>
+      <w:proofErr w:type="spellEnd"/>
+      <w:r>
+        <w:t> » : images de mêmes tailles</w:t>
       </w:r>
       <w:r>
         <w:t xml:space="preserve"> qui vont composer le jeu, cela permet en jeu d’afficher un décor d’un niveau entier avec juste une petite image qui contient les éléments du niveau</w:t>
@@ -443,7 +516,15 @@
         </w:r>
       </w:hyperlink>
       <w:r>
-        <w:t xml:space="preserve"> ou du site de votre choix, proposant des tilesets d’images libres de droit, créez une image animée dans votre fenêtre. (Vous simulez les changements d’animation à chaque frame). (15 points)</w:t>
+        <w:t xml:space="preserve"> ou du site de votre choix, proposant des </w:t>
+      </w:r>
+      <w:proofErr w:type="spellStart"/>
+      <w:r>
+        <w:t>tilesets</w:t>
+      </w:r>
+      <w:proofErr w:type="spellEnd"/>
+      <w:r>
+        <w:t xml:space="preserve"> d’images libres de droit, créez une image animée dans votre fenêtre. (Vous simulez les changements d’animation à chaque frame). (15 points)</w:t>
       </w:r>
     </w:p>
     <w:p/>
@@ -487,7 +568,15 @@
       </w:pPr>
       <w:r>
         <w:lastRenderedPageBreak/>
-        <w:t>Le Tile Mapping</w:t>
+        <w:t xml:space="preserve">Le </w:t>
+      </w:r>
+      <w:proofErr w:type="spellStart"/>
+      <w:r>
+        <w:t>Tile</w:t>
+      </w:r>
+      <w:proofErr w:type="spellEnd"/>
+      <w:r>
+        <w:t xml:space="preserve"> Mapping</w:t>
       </w:r>
     </w:p>
     <w:p>
@@ -496,7 +585,31 @@
         <w:ind w:left="720"/>
       </w:pPr>
       <w:r>
-        <w:t>Expliquez ce qu’est le tile mapping, technique de l’image fixe ou tile mapping ? Comment contrôler les ressources lorsque l’on manipule des images dans le cadre de la construction des maps de jeux. (10 points)</w:t>
+        <w:t xml:space="preserve">Expliquez ce qu’est le </w:t>
+      </w:r>
+      <w:proofErr w:type="spellStart"/>
+      <w:r>
+        <w:t>tile</w:t>
+      </w:r>
+      <w:proofErr w:type="spellEnd"/>
+      <w:r>
+        <w:t xml:space="preserve"> mapping, technique de l’image fixe ou </w:t>
+      </w:r>
+      <w:proofErr w:type="spellStart"/>
+      <w:r>
+        <w:t>tile</w:t>
+      </w:r>
+      <w:proofErr w:type="spellEnd"/>
+      <w:r>
+        <w:t xml:space="preserve"> mapping ? Comment contrôler les ressources lorsque l’on manipule des images dans le cadre de la construction des </w:t>
+      </w:r>
+      <w:proofErr w:type="spellStart"/>
+      <w:r>
+        <w:t>maps</w:t>
+      </w:r>
+      <w:proofErr w:type="spellEnd"/>
+      <w:r>
+        <w:t xml:space="preserve"> de jeux. (10 points)</w:t>
       </w:r>
     </w:p>
     <w:p/>
@@ -505,13 +618,29 @@
         <w:ind w:left="708"/>
       </w:pPr>
       <w:r>
-        <w:t xml:space="preserve">Le Tile Mapping est la création d’un niveau de </w:t>
+        <w:t xml:space="preserve">Le </w:t>
+      </w:r>
+      <w:proofErr w:type="spellStart"/>
+      <w:r>
+        <w:t>Tile</w:t>
+      </w:r>
+      <w:proofErr w:type="spellEnd"/>
+      <w:r>
+        <w:t xml:space="preserve"> Mapping est la création d’un niveau de </w:t>
       </w:r>
       <w:r>
         <w:t>jeu avec</w:t>
       </w:r>
       <w:r>
-        <w:t xml:space="preserve"> une image tileset et un tableau d’entier</w:t>
+        <w:t xml:space="preserve"> une image </w:t>
+      </w:r>
+      <w:proofErr w:type="spellStart"/>
+      <w:r>
+        <w:t>tileset</w:t>
+      </w:r>
+      <w:proofErr w:type="spellEnd"/>
+      <w:r>
+        <w:t xml:space="preserve"> et un tableau d’entier</w:t>
       </w:r>
       <w:r>
         <w:t>s</w:t>
@@ -533,7 +662,15 @@
         <w:ind w:left="708"/>
       </w:pPr>
       <w:r>
-        <w:t>Il est donc préférable d’avoir une petite image tileset comportant des blocs de même taille à placer en fonction d’un tableau d’entier, que d’avoir une grosse image qui prend déjà de la place et qui est difficile à manipuler dans le programme.</w:t>
+        <w:t xml:space="preserve">Il est donc préférable d’avoir une petite image </w:t>
+      </w:r>
+      <w:proofErr w:type="spellStart"/>
+      <w:r>
+        <w:t>tileset</w:t>
+      </w:r>
+      <w:proofErr w:type="spellEnd"/>
+      <w:r>
+        <w:t xml:space="preserve"> comportant des blocs de même taille à placer en fonction d’un tableau d’entier, que d’avoir une grosse image qui prend déjà de la place et qui est difficile à manipuler dans le programme.</w:t>
       </w:r>
     </w:p>
     <w:p>
@@ -550,7 +687,15 @@
         </w:numPr>
       </w:pPr>
       <w:r>
-        <w:t>Existe-t-il des logiciels dédiés à la gestion des tiles, si ou</w:t>
+        <w:t xml:space="preserve">Existe-t-il des logiciels dédiés à la gestion des </w:t>
+      </w:r>
+      <w:proofErr w:type="spellStart"/>
+      <w:r>
+        <w:t>tiles</w:t>
+      </w:r>
+      <w:proofErr w:type="spellEnd"/>
+      <w:r>
+        <w:t>, si ou</w:t>
       </w:r>
       <w:r>
         <w:t>i</w:t>
@@ -565,39 +710,148 @@
         <w:ind w:left="708"/>
       </w:pPr>
       <w:r>
-        <w:t>Il existe des logiciels à la gestion des tiles comme par exemple : TIled, MapWin, Ogmo Editor…</w:t>
-      </w:r>
-    </w:p>
-    <w:p>
-      <w:pPr>
-        <w:ind w:left="708"/>
-      </w:pPr>
-      <w:r>
-        <w:t>Ils demandent tout d’abord un tileset, puis à partir de là proposent de créer une map.</w:t>
+        <w:t xml:space="preserve">Il existe des logiciels à la gestion des </w:t>
+      </w:r>
+      <w:proofErr w:type="spellStart"/>
+      <w:r>
+        <w:t>tiles</w:t>
+      </w:r>
+      <w:proofErr w:type="spellEnd"/>
+      <w:r>
+        <w:t xml:space="preserve"> comme par exemple : </w:t>
+      </w:r>
+      <w:proofErr w:type="spellStart"/>
+      <w:r>
+        <w:t>TIled</w:t>
+      </w:r>
+      <w:proofErr w:type="spellEnd"/>
+      <w:r>
+        <w:t xml:space="preserve">, </w:t>
+      </w:r>
+      <w:proofErr w:type="spellStart"/>
+      <w:r>
+        <w:t>MapWin</w:t>
+      </w:r>
+      <w:proofErr w:type="spellEnd"/>
+      <w:r>
+        <w:t xml:space="preserve">, </w:t>
+      </w:r>
+      <w:proofErr w:type="spellStart"/>
+      <w:r>
+        <w:t>Ogmo</w:t>
+      </w:r>
+      <w:proofErr w:type="spellEnd"/>
+      <w:r>
+        <w:t xml:space="preserve"> Editor…</w:t>
+      </w:r>
+    </w:p>
+    <w:p>
+      <w:pPr>
+        <w:ind w:left="708"/>
+      </w:pPr>
+      <w:r>
+        <w:t xml:space="preserve">Ils demandent tout d’abord un </w:t>
+      </w:r>
+      <w:proofErr w:type="spellStart"/>
+      <w:r>
+        <w:t>tileset</w:t>
+      </w:r>
+      <w:proofErr w:type="spellEnd"/>
+      <w:r>
+        <w:t xml:space="preserve">, puis à partir de là proposent de créer une </w:t>
+      </w:r>
+      <w:proofErr w:type="spellStart"/>
+      <w:r>
+        <w:t>map</w:t>
+      </w:r>
+      <w:proofErr w:type="spellEnd"/>
+      <w:r>
+        <w:t>.</w:t>
       </w:r>
       <w:r>
         <w:br/>
-        <w:t>Il faut renseigner la taille d’une case dans le tilemap, ainsi que les marges et espace si il y en a.</w:t>
+        <w:t xml:space="preserve">Il faut renseigner la taille d’une case dans le </w:t>
+      </w:r>
+      <w:proofErr w:type="spellStart"/>
+      <w:r>
+        <w:t>tilemap</w:t>
+      </w:r>
+      <w:proofErr w:type="spellEnd"/>
+      <w:r>
+        <w:t>, ainsi que les marges et espace si il y en a.</w:t>
       </w:r>
       <w:r>
         <w:br/>
-        <w:t xml:space="preserve">Après cela, pour le logiciel Tiled par exemple, deux fichiers sont créés : un </w:t>
+        <w:t xml:space="preserve">Après cela, pour le logiciel </w:t>
+      </w:r>
+      <w:proofErr w:type="spellStart"/>
+      <w:r>
+        <w:t>Tiled</w:t>
+      </w:r>
+      <w:proofErr w:type="spellEnd"/>
+      <w:r>
+        <w:t xml:space="preserve"> par exemple, deux fichiers sont créés : un </w:t>
       </w:r>
       <w:proofErr w:type="gramStart"/>
       <w:r>
-        <w:t>fichier .tsx</w:t>
-      </w:r>
+        <w:t>fichier .</w:t>
+      </w:r>
+      <w:proofErr w:type="spellStart"/>
+      <w:r>
+        <w:t>tsx</w:t>
+      </w:r>
+      <w:proofErr w:type="spellEnd"/>
       <w:proofErr w:type="gramEnd"/>
       <w:r>
-        <w:t xml:space="preserve"> comprenant les informations du tileset et un fichier .tmx qui va enregister la map créée.</w:t>
-      </w:r>
-    </w:p>
-    <w:p>
-      <w:pPr>
-        <w:ind w:left="708"/>
-      </w:pPr>
-      <w:r>
-        <w:t xml:space="preserve">Lien pour télécharger Tiled : </w:t>
+        <w:t xml:space="preserve"> comprenant les informations du </w:t>
+      </w:r>
+      <w:proofErr w:type="spellStart"/>
+      <w:r>
+        <w:t>tileset</w:t>
+      </w:r>
+      <w:proofErr w:type="spellEnd"/>
+      <w:r>
+        <w:t xml:space="preserve"> et un fichier .</w:t>
+      </w:r>
+      <w:proofErr w:type="spellStart"/>
+      <w:r>
+        <w:t>tmx</w:t>
+      </w:r>
+      <w:proofErr w:type="spellEnd"/>
+      <w:r>
+        <w:t xml:space="preserve"> qui va </w:t>
+      </w:r>
+      <w:proofErr w:type="spellStart"/>
+      <w:r>
+        <w:t>enregister</w:t>
+      </w:r>
+      <w:proofErr w:type="spellEnd"/>
+      <w:r>
+        <w:t xml:space="preserve"> la </w:t>
+      </w:r>
+      <w:proofErr w:type="spellStart"/>
+      <w:r>
+        <w:t>map</w:t>
+      </w:r>
+      <w:proofErr w:type="spellEnd"/>
+      <w:r>
+        <w:t xml:space="preserve"> créée.</w:t>
+      </w:r>
+    </w:p>
+    <w:p>
+      <w:pPr>
+        <w:ind w:left="708"/>
+      </w:pPr>
+      <w:r>
+        <w:t xml:space="preserve">Lien pour télécharger </w:t>
+      </w:r>
+      <w:proofErr w:type="spellStart"/>
+      <w:r>
+        <w:t>Tiled</w:t>
+      </w:r>
+      <w:proofErr w:type="spellEnd"/>
+      <w:r>
+        <w:t xml:space="preserve"> : </w:t>
       </w:r>
       <w:hyperlink r:id="rId22" w:history="1">
         <w:r>
@@ -619,8 +873,13 @@
         <w:t>nature-paltformer-tileset-16x16</w:t>
       </w:r>
       <w:r>
-        <w:t>.tsx et Map.tmx</w:t>
-      </w:r>
+        <w:t xml:space="preserve">.tsx et </w:t>
+      </w:r>
+      <w:proofErr w:type="spellStart"/>
+      <w:r>
+        <w:t>Map.tmx</w:t>
+      </w:r>
+      <w:proofErr w:type="spellEnd"/>
     </w:p>
     <w:p>
       <w:pPr>
@@ -642,7 +901,15 @@
       </w:pPr>
       <w:r>
         <w:lastRenderedPageBreak/>
-        <w:t xml:space="preserve">Test du Tile Mapping : à partir de vos recherches et des sites suivants </w:t>
+        <w:t xml:space="preserve">Test du </w:t>
+      </w:r>
+      <w:proofErr w:type="spellStart"/>
+      <w:r>
+        <w:t>Tile</w:t>
+      </w:r>
+      <w:proofErr w:type="spellEnd"/>
+      <w:r>
+        <w:t xml:space="preserve"> Mapping : à partir de vos recherches et des sites suivants </w:t>
       </w:r>
       <w:hyperlink r:id="rId23" w:history="1">
         <w:r>
@@ -664,7 +931,15 @@
         </w:r>
       </w:hyperlink>
       <w:r>
-        <w:t xml:space="preserve"> ou du site de votre choix, proposez le code permettant de construire un niveau à partir d’un tileset. (30 points)</w:t>
+        <w:t xml:space="preserve"> ou du site de votre choix, proposez le code permettant de construire un niveau à partir d’un </w:t>
+      </w:r>
+      <w:proofErr w:type="spellStart"/>
+      <w:r>
+        <w:t>tileset</w:t>
+      </w:r>
+      <w:proofErr w:type="spellEnd"/>
+      <w:r>
+        <w:t>. (30 points)</w:t>
       </w:r>
     </w:p>
     <w:p/>
@@ -698,13 +973,37 @@
         </w:numPr>
       </w:pPr>
       <w:r>
-        <w:t xml:space="preserve">Le Scrolling (TileMapping defilement), </w:t>
+        <w:t>Le Scrolling (</w:t>
+      </w:r>
+      <w:proofErr w:type="spellStart"/>
+      <w:r>
+        <w:t>TileMapping</w:t>
+      </w:r>
+      <w:proofErr w:type="spellEnd"/>
+      <w:r>
+        <w:t xml:space="preserve"> </w:t>
+      </w:r>
+      <w:proofErr w:type="spellStart"/>
+      <w:r>
+        <w:t>defilement</w:t>
+      </w:r>
+      <w:proofErr w:type="spellEnd"/>
+      <w:r>
+        <w:t xml:space="preserve">), </w:t>
       </w:r>
       <w:r>
         <w:t>e</w:t>
       </w:r>
       <w:r>
-        <w:t>xpliquez ce qu’est le scrolling dans la création de la map. (10 points)</w:t>
+        <w:t xml:space="preserve">xpliquez ce qu’est le scrolling dans la création de la </w:t>
+      </w:r>
+      <w:proofErr w:type="spellStart"/>
+      <w:r>
+        <w:t>map</w:t>
+      </w:r>
+      <w:proofErr w:type="spellEnd"/>
+      <w:r>
+        <w:t>. (10 points)</w:t>
       </w:r>
     </w:p>
     <w:p>
@@ -765,14 +1064,27 @@
         </w:numPr>
       </w:pPr>
       <w:r>
-        <w:t>Donnez un exemple de code gérant le scrolling dans votre map. (20 points)</w:t>
+        <w:t xml:space="preserve">Donnez un exemple de code gérant le scrolling dans votre </w:t>
+      </w:r>
+      <w:proofErr w:type="spellStart"/>
+      <w:r>
+        <w:t>map</w:t>
+      </w:r>
+      <w:proofErr w:type="spellEnd"/>
+      <w:r>
+        <w:t>. (20 points)</w:t>
       </w:r>
     </w:p>
     <w:p/>
     <w:p>
       <w:pPr>
-        <w:ind w:left="708"/>
-      </w:pPr>
+        <w:ind w:firstLine="708"/>
+      </w:pPr>
+      <w:r>
+        <w:t>Voir le code ci-joint.</w:t>
+      </w:r>
+      <w:bookmarkStart w:id="0" w:name="_GoBack"/>
+      <w:bookmarkEnd w:id="0"/>
     </w:p>
     <w:sectPr>
       <w:pgSz w:w="11906" w:h="16838"/>
@@ -2017,7 +2329,7 @@
 </file>
 
 <file path=customXml/itemProps1.xml><?xml version="1.0" encoding="utf-8"?>
-<ds:datastoreItem xmlns:ds="http://schemas.openxmlformats.org/officeDocument/2006/customXml" ds:itemID="{33F7DD75-2D5E-42EA-BBED-DF8A5A471813}">
+<ds:datastoreItem xmlns:ds="http://schemas.openxmlformats.org/officeDocument/2006/customXml" ds:itemID="{394BF9C9-0EB7-4E17-9EC6-40E51C73220A}">
   <ds:schemaRefs>
     <ds:schemaRef ds:uri="http://schemas.openxmlformats.org/officeDocument/2006/bibliography"/>
   </ds:schemaRefs>

</xml_diff>

<commit_message>
Gestion des Events en SDL2, comment est gérée la boucle principale du jeu avec les events SDL2. Modifiez votre Programme afin de gérer ces events.
</commit_message>
<xml_diff>
--- a/Réponse Partie 2.docx
+++ b/Réponse Partie 2.docx
@@ -47,19 +47,8 @@
           <w:u w:val="single"/>
           <w:lang w:val="en-US"/>
         </w:rPr>
-        <w:t xml:space="preserve">SDL 2 What is </w:t>
-      </w:r>
-      <w:proofErr w:type="gramStart"/>
-      <w:r>
-        <w:rPr>
-          <w:b/>
-          <w:bCs/>
-          <w:u w:val="single"/>
-          <w:lang w:val="en-US"/>
-        </w:rPr>
-        <w:t>that ?</w:t>
-      </w:r>
-      <w:proofErr w:type="gramEnd"/>
+        <w:t>SDL 2 What is that ?</w:t>
+      </w:r>
     </w:p>
     <w:p>
       <w:pPr>
@@ -72,7 +61,6 @@
           <w:lang w:val="en-US"/>
         </w:rPr>
       </w:pPr>
-      <w:proofErr w:type="spellStart"/>
       <w:r>
         <w:rPr>
           <w:b/>
@@ -80,17 +68,7 @@
           <w:u w:val="single"/>
           <w:lang w:val="en-US"/>
         </w:rPr>
-        <w:t>Partie</w:t>
-      </w:r>
-      <w:proofErr w:type="spellEnd"/>
-      <w:r>
-        <w:rPr>
-          <w:b/>
-          <w:bCs/>
-          <w:u w:val="single"/>
-          <w:lang w:val="en-US"/>
-        </w:rPr>
-        <w:t xml:space="preserve"> </w:t>
+        <w:t xml:space="preserve">Partie </w:t>
       </w:r>
       <w:r>
         <w:rPr>
@@ -123,15 +101,7 @@
         <w:ind w:left="708"/>
       </w:pPr>
       <w:r>
-        <w:t xml:space="preserve">Il faut ajouter la </w:t>
-      </w:r>
-      <w:proofErr w:type="spellStart"/>
-      <w:r>
-        <w:t>SDL_Image</w:t>
-      </w:r>
-      <w:proofErr w:type="spellEnd"/>
-      <w:r>
-        <w:t xml:space="preserve"> à notre projet de développement pour pouvoir prendre en charge les images aux formats JPG, PNG et autre, cet API permet de prendre en charge ces formats d’images sans avoir à coder tous les algorithmes de chargement et conversion de ceux-ci.</w:t>
+        <w:t>Il faut ajouter la SDL_Image à notre projet de développement pour pouvoir prendre en charge les images aux formats JPG, PNG et autre, cet API permet de prendre en charge ces formats d’images sans avoir à coder tous les algorithmes de chargement et conversion de ceux-ci.</w:t>
       </w:r>
     </w:p>
     <w:p>
@@ -194,15 +164,7 @@
         <w:ind w:left="708"/>
       </w:pPr>
       <w:r>
-        <w:t xml:space="preserve">Après il faut récupérer </w:t>
-      </w:r>
-      <w:proofErr w:type="gramStart"/>
-      <w:r>
-        <w:t>les six dll suivants</w:t>
-      </w:r>
-      <w:proofErr w:type="gramEnd"/>
-      <w:r>
-        <w:t> :</w:t>
+        <w:t>Après il faut récupérer les six dll suivants :</w:t>
       </w:r>
     </w:p>
     <w:p>
@@ -233,7 +195,7 @@
           <v:shape id="_x0000_i1025" type="#_x0000_t75" style="width:76.2pt;height:49.2pt" o:ole="">
             <v:imagedata r:id="rId7" o:title=""/>
           </v:shape>
-          <o:OLEObject Type="Embed" ProgID="Package" ShapeID="_x0000_i1025" DrawAspect="Icon" ObjectID="_1648905516" r:id="rId8"/>
+          <o:OLEObject Type="Embed" ProgID="Package" ShapeID="_x0000_i1025" DrawAspect="Icon" ObjectID="_1648921398" r:id="rId8"/>
         </w:object>
       </w:r>
       <w:r>
@@ -241,7 +203,7 @@
           <v:shape id="_x0000_i1026" type="#_x0000_t75" style="width:76.2pt;height:49.2pt" o:ole="">
             <v:imagedata r:id="rId9" o:title=""/>
           </v:shape>
-          <o:OLEObject Type="Embed" ProgID="Package" ShapeID="_x0000_i1026" DrawAspect="Icon" ObjectID="_1648905517" r:id="rId10"/>
+          <o:OLEObject Type="Embed" ProgID="Package" ShapeID="_x0000_i1026" DrawAspect="Icon" ObjectID="_1648921399" r:id="rId10"/>
         </w:object>
       </w:r>
       <w:r>
@@ -249,7 +211,7 @@
           <v:shape id="_x0000_i1027" type="#_x0000_t75" style="width:76.2pt;height:49.2pt" o:ole="">
             <v:imagedata r:id="rId11" o:title=""/>
           </v:shape>
-          <o:OLEObject Type="Embed" ProgID="Package" ShapeID="_x0000_i1027" DrawAspect="Icon" ObjectID="_1648905518" r:id="rId12"/>
+          <o:OLEObject Type="Embed" ProgID="Package" ShapeID="_x0000_i1027" DrawAspect="Icon" ObjectID="_1648921400" r:id="rId12"/>
         </w:object>
       </w:r>
       <w:r>
@@ -257,7 +219,7 @@
           <v:shape id="_x0000_i1028" type="#_x0000_t75" style="width:76.2pt;height:49.2pt" o:ole="">
             <v:imagedata r:id="rId13" o:title=""/>
           </v:shape>
-          <o:OLEObject Type="Embed" ProgID="Package" ShapeID="_x0000_i1028" DrawAspect="Icon" ObjectID="_1648905519" r:id="rId14"/>
+          <o:OLEObject Type="Embed" ProgID="Package" ShapeID="_x0000_i1028" DrawAspect="Icon" ObjectID="_1648921401" r:id="rId14"/>
         </w:object>
       </w:r>
       <w:r>
@@ -265,7 +227,7 @@
           <v:shape id="_x0000_i1029" type="#_x0000_t75" style="width:76.2pt;height:49.2pt" o:ole="">
             <v:imagedata r:id="rId15" o:title=""/>
           </v:shape>
-          <o:OLEObject Type="Embed" ProgID="Package" ShapeID="_x0000_i1029" DrawAspect="Icon" ObjectID="_1648905520" r:id="rId16"/>
+          <o:OLEObject Type="Embed" ProgID="Package" ShapeID="_x0000_i1029" DrawAspect="Icon" ObjectID="_1648921402" r:id="rId16"/>
         </w:object>
       </w:r>
       <w:r>
@@ -273,7 +235,7 @@
           <v:shape id="_x0000_i1030" type="#_x0000_t75" style="width:76.2pt;height:49.2pt" o:ole="">
             <v:imagedata r:id="rId17" o:title=""/>
           </v:shape>
-          <o:OLEObject Type="Embed" ProgID="Package" ShapeID="_x0000_i1030" DrawAspect="Icon" ObjectID="_1648905521" r:id="rId18"/>
+          <o:OLEObject Type="Embed" ProgID="Package" ShapeID="_x0000_i1030" DrawAspect="Icon" ObjectID="_1648921403" r:id="rId18"/>
         </w:object>
       </w:r>
     </w:p>
@@ -286,15 +248,7 @@
       </w:r>
       <w:r>
         <w:br/>
-        <w:t>Après il faut rajouter dans les options de compilation, les paramètre du linker les fichiers suivants : libSDL2_</w:t>
-      </w:r>
-      <w:proofErr w:type="gramStart"/>
-      <w:r>
-        <w:t>image.a</w:t>
-      </w:r>
-      <w:proofErr w:type="gramEnd"/>
-      <w:r>
-        <w:t xml:space="preserve"> et libSDL2_image.dll.a</w:t>
+        <w:t>Après il faut rajouter dans les options de compilation, les paramètre du linker les fichiers suivants : libSDL2_image.a et libSDL2_image.dll.a</w:t>
       </w:r>
     </w:p>
     <w:p>
@@ -305,39 +259,15 @@
         <w:t xml:space="preserve">Enfin il suffit de rajouter cette ligne dans le fichier d’entête : </w:t>
       </w:r>
       <w:r>
-        <w:t>#</w:t>
-      </w:r>
-      <w:proofErr w:type="spellStart"/>
-      <w:r>
-        <w:t>include</w:t>
-      </w:r>
-      <w:proofErr w:type="spellEnd"/>
-      <w:r>
-        <w:t xml:space="preserve"> "SDL2/</w:t>
-      </w:r>
-      <w:proofErr w:type="spellStart"/>
-      <w:r>
-        <w:t>SDL_image.h</w:t>
-      </w:r>
-      <w:proofErr w:type="spellEnd"/>
-      <w:r>
-        <w:t>"</w:t>
-      </w:r>
-    </w:p>
-    <w:p>
-      <w:pPr>
-        <w:ind w:left="708"/>
-      </w:pPr>
-      <w:r>
-        <w:t xml:space="preserve">Et à partir de maintenant vous pouvez utiliser la </w:t>
-      </w:r>
-      <w:proofErr w:type="spellStart"/>
-      <w:r>
-        <w:t>SDL_Image</w:t>
-      </w:r>
-      <w:proofErr w:type="spellEnd"/>
-      <w:r>
-        <w:t> !</w:t>
+        <w:t>#include "SDL2/SDL_image.h"</w:t>
+      </w:r>
+    </w:p>
+    <w:p>
+      <w:pPr>
+        <w:ind w:left="708"/>
+      </w:pPr>
+      <w:r>
+        <w:t>Et à partir de maintenant vous pouvez utiliser la SDL_Image !</w:t>
       </w:r>
     </w:p>
     <w:p>
@@ -426,23 +356,7 @@
         </w:numPr>
       </w:pPr>
       <w:r>
-        <w:t xml:space="preserve">Les images animées : Gestion des </w:t>
-      </w:r>
-      <w:proofErr w:type="spellStart"/>
-      <w:r>
-        <w:t>Tileset</w:t>
-      </w:r>
-      <w:proofErr w:type="spellEnd"/>
-      <w:r>
-        <w:t xml:space="preserve">. Expliquez ce qu’est un </w:t>
-      </w:r>
-      <w:proofErr w:type="spellStart"/>
-      <w:r>
-        <w:t>tileset</w:t>
-      </w:r>
-      <w:proofErr w:type="spellEnd"/>
-      <w:r>
-        <w:t>, à quoi cela peut servir ? (10 points)</w:t>
+        <w:t>Les images animées : Gestion des Tileset. Expliquez ce qu’est un tileset, à quoi cela peut servir ? (10 points)</w:t>
       </w:r>
     </w:p>
     <w:p>
@@ -455,26 +369,10 @@
         <w:ind w:left="708"/>
       </w:pPr>
       <w:r>
-        <w:t xml:space="preserve">Un </w:t>
-      </w:r>
-      <w:proofErr w:type="spellStart"/>
-      <w:r>
-        <w:t>tileset</w:t>
-      </w:r>
-      <w:proofErr w:type="spellEnd"/>
-      <w:r>
-        <w:t xml:space="preserve"> est une image comportant divers</w:t>
-      </w:r>
-      <w:r>
-        <w:t> « </w:t>
-      </w:r>
-      <w:proofErr w:type="spellStart"/>
-      <w:r>
-        <w:t>tile</w:t>
-      </w:r>
-      <w:proofErr w:type="spellEnd"/>
-      <w:r>
-        <w:t> » : images de mêmes tailles</w:t>
+        <w:t>Un tileset est une image comportant divers</w:t>
+      </w:r>
+      <w:r>
+        <w:t> « tile » : images de mêmes tailles</w:t>
       </w:r>
       <w:r>
         <w:t xml:space="preserve"> qui vont composer le jeu, cela permet en jeu d’afficher un décor d’un niveau entier avec juste une petite image qui contient les éléments du niveau</w:t>
@@ -516,15 +414,7 @@
         </w:r>
       </w:hyperlink>
       <w:r>
-        <w:t xml:space="preserve"> ou du site de votre choix, proposant des </w:t>
-      </w:r>
-      <w:proofErr w:type="spellStart"/>
-      <w:r>
-        <w:t>tilesets</w:t>
-      </w:r>
-      <w:proofErr w:type="spellEnd"/>
-      <w:r>
-        <w:t xml:space="preserve"> d’images libres de droit, créez une image animée dans votre fenêtre. (Vous simulez les changements d’animation à chaque frame). (15 points)</w:t>
+        <w:t xml:space="preserve"> ou du site de votre choix, proposant des tilesets d’images libres de droit, créez une image animée dans votre fenêtre. (Vous simulez les changements d’animation à chaque frame). (15 points)</w:t>
       </w:r>
     </w:p>
     <w:p/>
@@ -568,15 +458,7 @@
       </w:pPr>
       <w:r>
         <w:lastRenderedPageBreak/>
-        <w:t xml:space="preserve">Le </w:t>
-      </w:r>
-      <w:proofErr w:type="spellStart"/>
-      <w:r>
-        <w:t>Tile</w:t>
-      </w:r>
-      <w:proofErr w:type="spellEnd"/>
-      <w:r>
-        <w:t xml:space="preserve"> Mapping</w:t>
+        <w:t>Le Tile Mapping</w:t>
       </w:r>
     </w:p>
     <w:p>
@@ -585,31 +467,7 @@
         <w:ind w:left="720"/>
       </w:pPr>
       <w:r>
-        <w:t xml:space="preserve">Expliquez ce qu’est le </w:t>
-      </w:r>
-      <w:proofErr w:type="spellStart"/>
-      <w:r>
-        <w:t>tile</w:t>
-      </w:r>
-      <w:proofErr w:type="spellEnd"/>
-      <w:r>
-        <w:t xml:space="preserve"> mapping, technique de l’image fixe ou </w:t>
-      </w:r>
-      <w:proofErr w:type="spellStart"/>
-      <w:r>
-        <w:t>tile</w:t>
-      </w:r>
-      <w:proofErr w:type="spellEnd"/>
-      <w:r>
-        <w:t xml:space="preserve"> mapping ? Comment contrôler les ressources lorsque l’on manipule des images dans le cadre de la construction des </w:t>
-      </w:r>
-      <w:proofErr w:type="spellStart"/>
-      <w:r>
-        <w:t>maps</w:t>
-      </w:r>
-      <w:proofErr w:type="spellEnd"/>
-      <w:r>
-        <w:t xml:space="preserve"> de jeux. (10 points)</w:t>
+        <w:t>Expliquez ce qu’est le tile mapping, technique de l’image fixe ou tile mapping ? Comment contrôler les ressources lorsque l’on manipule des images dans le cadre de la construction des maps de jeux. (10 points)</w:t>
       </w:r>
     </w:p>
     <w:p/>
@@ -618,29 +476,13 @@
         <w:ind w:left="708"/>
       </w:pPr>
       <w:r>
-        <w:t xml:space="preserve">Le </w:t>
-      </w:r>
-      <w:proofErr w:type="spellStart"/>
-      <w:r>
-        <w:t>Tile</w:t>
-      </w:r>
-      <w:proofErr w:type="spellEnd"/>
-      <w:r>
-        <w:t xml:space="preserve"> Mapping est la création d’un niveau de </w:t>
+        <w:t xml:space="preserve">Le Tile Mapping est la création d’un niveau de </w:t>
       </w:r>
       <w:r>
         <w:t>jeu avec</w:t>
       </w:r>
       <w:r>
-        <w:t xml:space="preserve"> une image </w:t>
-      </w:r>
-      <w:proofErr w:type="spellStart"/>
-      <w:r>
-        <w:t>tileset</w:t>
-      </w:r>
-      <w:proofErr w:type="spellEnd"/>
-      <w:r>
-        <w:t xml:space="preserve"> et un tableau d’entier</w:t>
+        <w:t xml:space="preserve"> une image tileset et un tableau d’entier</w:t>
       </w:r>
       <w:r>
         <w:t>s</w:t>
@@ -662,15 +504,7 @@
         <w:ind w:left="708"/>
       </w:pPr>
       <w:r>
-        <w:t xml:space="preserve">Il est donc préférable d’avoir une petite image </w:t>
-      </w:r>
-      <w:proofErr w:type="spellStart"/>
-      <w:r>
-        <w:t>tileset</w:t>
-      </w:r>
-      <w:proofErr w:type="spellEnd"/>
-      <w:r>
-        <w:t xml:space="preserve"> comportant des blocs de même taille à placer en fonction d’un tableau d’entier, que d’avoir une grosse image qui prend déjà de la place et qui est difficile à manipuler dans le programme.</w:t>
+        <w:t>Il est donc préférable d’avoir une petite image tileset comportant des blocs de même taille à placer en fonction d’un tableau d’entier, que d’avoir une grosse image qui prend déjà de la place et qui est difficile à manipuler dans le programme.</w:t>
       </w:r>
     </w:p>
     <w:p>
@@ -687,15 +521,7 @@
         </w:numPr>
       </w:pPr>
       <w:r>
-        <w:t xml:space="preserve">Existe-t-il des logiciels dédiés à la gestion des </w:t>
-      </w:r>
-      <w:proofErr w:type="spellStart"/>
-      <w:r>
-        <w:t>tiles</w:t>
-      </w:r>
-      <w:proofErr w:type="spellEnd"/>
-      <w:r>
-        <w:t>, si ou</w:t>
+        <w:t>Existe-t-il des logiciels dédiés à la gestion des tiles, si ou</w:t>
       </w:r>
       <w:r>
         <w:t>i</w:t>
@@ -710,148 +536,31 @@
         <w:ind w:left="708"/>
       </w:pPr>
       <w:r>
-        <w:t xml:space="preserve">Il existe des logiciels à la gestion des </w:t>
-      </w:r>
-      <w:proofErr w:type="spellStart"/>
-      <w:r>
-        <w:t>tiles</w:t>
-      </w:r>
-      <w:proofErr w:type="spellEnd"/>
-      <w:r>
-        <w:t xml:space="preserve"> comme par exemple : </w:t>
-      </w:r>
-      <w:proofErr w:type="spellStart"/>
-      <w:r>
-        <w:t>TIled</w:t>
-      </w:r>
-      <w:proofErr w:type="spellEnd"/>
-      <w:r>
-        <w:t xml:space="preserve">, </w:t>
-      </w:r>
-      <w:proofErr w:type="spellStart"/>
-      <w:r>
-        <w:t>MapWin</w:t>
-      </w:r>
-      <w:proofErr w:type="spellEnd"/>
-      <w:r>
-        <w:t xml:space="preserve">, </w:t>
-      </w:r>
-      <w:proofErr w:type="spellStart"/>
-      <w:r>
-        <w:t>Ogmo</w:t>
-      </w:r>
-      <w:proofErr w:type="spellEnd"/>
-      <w:r>
-        <w:t xml:space="preserve"> Editor…</w:t>
-      </w:r>
-    </w:p>
-    <w:p>
-      <w:pPr>
-        <w:ind w:left="708"/>
-      </w:pPr>
-      <w:r>
-        <w:t xml:space="preserve">Ils demandent tout d’abord un </w:t>
-      </w:r>
-      <w:proofErr w:type="spellStart"/>
-      <w:r>
-        <w:t>tileset</w:t>
-      </w:r>
-      <w:proofErr w:type="spellEnd"/>
-      <w:r>
-        <w:t xml:space="preserve">, puis à partir de là proposent de créer une </w:t>
-      </w:r>
-      <w:proofErr w:type="spellStart"/>
-      <w:r>
-        <w:t>map</w:t>
-      </w:r>
-      <w:proofErr w:type="spellEnd"/>
-      <w:r>
-        <w:t>.</w:t>
+        <w:t>Il existe des logiciels à la gestion des tiles comme par exemple : TIled, MapWin, Ogmo Editor…</w:t>
+      </w:r>
+    </w:p>
+    <w:p>
+      <w:pPr>
+        <w:ind w:left="708"/>
+      </w:pPr>
+      <w:r>
+        <w:t>Ils demandent tout d’abord un tileset, puis à partir de là proposent de créer une map.</w:t>
       </w:r>
       <w:r>
         <w:br/>
-        <w:t xml:space="preserve">Il faut renseigner la taille d’une case dans le </w:t>
-      </w:r>
-      <w:proofErr w:type="spellStart"/>
-      <w:r>
-        <w:t>tilemap</w:t>
-      </w:r>
-      <w:proofErr w:type="spellEnd"/>
-      <w:r>
-        <w:t>, ainsi que les marges et espace si il y en a.</w:t>
+        <w:t>Il faut renseigner la taille d’une case dans le tilemap, ainsi que les marges et espace si il y en a.</w:t>
       </w:r>
       <w:r>
         <w:br/>
-        <w:t xml:space="preserve">Après cela, pour le logiciel </w:t>
-      </w:r>
-      <w:proofErr w:type="spellStart"/>
-      <w:r>
-        <w:t>Tiled</w:t>
-      </w:r>
-      <w:proofErr w:type="spellEnd"/>
-      <w:r>
-        <w:t xml:space="preserve"> par exemple, deux fichiers sont créés : un </w:t>
-      </w:r>
-      <w:proofErr w:type="gramStart"/>
-      <w:r>
-        <w:t>fichier .</w:t>
-      </w:r>
-      <w:proofErr w:type="spellStart"/>
-      <w:r>
-        <w:t>tsx</w:t>
-      </w:r>
-      <w:proofErr w:type="spellEnd"/>
-      <w:proofErr w:type="gramEnd"/>
-      <w:r>
-        <w:t xml:space="preserve"> comprenant les informations du </w:t>
-      </w:r>
-      <w:proofErr w:type="spellStart"/>
-      <w:r>
-        <w:t>tileset</w:t>
-      </w:r>
-      <w:proofErr w:type="spellEnd"/>
-      <w:r>
-        <w:t xml:space="preserve"> et un fichier .</w:t>
-      </w:r>
-      <w:proofErr w:type="spellStart"/>
-      <w:r>
-        <w:t>tmx</w:t>
-      </w:r>
-      <w:proofErr w:type="spellEnd"/>
-      <w:r>
-        <w:t xml:space="preserve"> qui va </w:t>
-      </w:r>
-      <w:proofErr w:type="spellStart"/>
-      <w:r>
-        <w:t>enregister</w:t>
-      </w:r>
-      <w:proofErr w:type="spellEnd"/>
-      <w:r>
-        <w:t xml:space="preserve"> la </w:t>
-      </w:r>
-      <w:proofErr w:type="spellStart"/>
-      <w:r>
-        <w:t>map</w:t>
-      </w:r>
-      <w:proofErr w:type="spellEnd"/>
-      <w:r>
-        <w:t xml:space="preserve"> créée.</w:t>
-      </w:r>
-    </w:p>
-    <w:p>
-      <w:pPr>
-        <w:ind w:left="708"/>
-      </w:pPr>
-      <w:r>
-        <w:t xml:space="preserve">Lien pour télécharger </w:t>
-      </w:r>
-      <w:proofErr w:type="spellStart"/>
-      <w:r>
-        <w:t>Tiled</w:t>
-      </w:r>
-      <w:proofErr w:type="spellEnd"/>
-      <w:r>
-        <w:t xml:space="preserve"> : </w:t>
+        <w:t>Après cela, pour le logiciel Tiled par exemple, deux fichiers sont créés : un fichier .tsx comprenant les informations du tileset et un fichier .tmx qui va enregister la map créée.</w:t>
+      </w:r>
+    </w:p>
+    <w:p>
+      <w:pPr>
+        <w:ind w:left="708"/>
+      </w:pPr>
+      <w:r>
+        <w:t xml:space="preserve">Lien pour télécharger Tiled : </w:t>
       </w:r>
       <w:hyperlink r:id="rId22" w:history="1">
         <w:r>
@@ -873,13 +582,8 @@
         <w:t>nature-paltformer-tileset-16x16</w:t>
       </w:r>
       <w:r>
-        <w:t xml:space="preserve">.tsx et </w:t>
-      </w:r>
-      <w:proofErr w:type="spellStart"/>
-      <w:r>
-        <w:t>Map.tmx</w:t>
-      </w:r>
-      <w:proofErr w:type="spellEnd"/>
+        <w:t>.tsx et Map.tmx</w:t>
+      </w:r>
     </w:p>
     <w:p>
       <w:pPr>
@@ -901,15 +605,7 @@
       </w:pPr>
       <w:r>
         <w:lastRenderedPageBreak/>
-        <w:t xml:space="preserve">Test du </w:t>
-      </w:r>
-      <w:proofErr w:type="spellStart"/>
-      <w:r>
-        <w:t>Tile</w:t>
-      </w:r>
-      <w:proofErr w:type="spellEnd"/>
-      <w:r>
-        <w:t xml:space="preserve"> Mapping : à partir de vos recherches et des sites suivants </w:t>
+        <w:t xml:space="preserve">Test du Tile Mapping : à partir de vos recherches et des sites suivants </w:t>
       </w:r>
       <w:hyperlink r:id="rId23" w:history="1">
         <w:r>
@@ -931,15 +627,7 @@
         </w:r>
       </w:hyperlink>
       <w:r>
-        <w:t xml:space="preserve"> ou du site de votre choix, proposez le code permettant de construire un niveau à partir d’un </w:t>
-      </w:r>
-      <w:proofErr w:type="spellStart"/>
-      <w:r>
-        <w:t>tileset</w:t>
-      </w:r>
-      <w:proofErr w:type="spellEnd"/>
-      <w:r>
-        <w:t>. (30 points)</w:t>
+        <w:t xml:space="preserve"> ou du site de votre choix, proposez le code permettant de construire un niveau à partir d’un tileset. (30 points)</w:t>
       </w:r>
     </w:p>
     <w:p/>
@@ -948,15 +636,7 @@
         <w:ind w:left="708"/>
       </w:pPr>
       <w:r>
-        <w:t xml:space="preserve">Pour l’exemple </w:t>
-      </w:r>
-      <w:proofErr w:type="gramStart"/>
-      <w:r>
-        <w:t>voir</w:t>
-      </w:r>
-      <w:proofErr w:type="gramEnd"/>
-      <w:r>
-        <w:t xml:space="preserve"> le code ci-joint.</w:t>
+        <w:t>Pour l’exemple voir le code ci-joint.</w:t>
       </w:r>
     </w:p>
     <w:p>
@@ -973,37 +653,13 @@
         </w:numPr>
       </w:pPr>
       <w:r>
-        <w:t>Le Scrolling (</w:t>
-      </w:r>
-      <w:proofErr w:type="spellStart"/>
-      <w:r>
-        <w:t>TileMapping</w:t>
-      </w:r>
-      <w:proofErr w:type="spellEnd"/>
-      <w:r>
-        <w:t xml:space="preserve"> </w:t>
-      </w:r>
-      <w:proofErr w:type="spellStart"/>
-      <w:r>
-        <w:t>defilement</w:t>
-      </w:r>
-      <w:proofErr w:type="spellEnd"/>
-      <w:r>
-        <w:t xml:space="preserve">), </w:t>
+        <w:t xml:space="preserve">Le Scrolling (TileMapping defilement), </w:t>
       </w:r>
       <w:r>
         <w:t>e</w:t>
       </w:r>
       <w:r>
-        <w:t xml:space="preserve">xpliquez ce qu’est le scrolling dans la création de la </w:t>
-      </w:r>
-      <w:proofErr w:type="spellStart"/>
-      <w:r>
-        <w:t>map</w:t>
-      </w:r>
-      <w:proofErr w:type="spellEnd"/>
-      <w:r>
-        <w:t>. (10 points)</w:t>
+        <w:t>xpliquez ce qu’est le scrolling dans la création de la map. (10 points)</w:t>
       </w:r>
     </w:p>
     <w:p>
@@ -1064,15 +720,7 @@
         </w:numPr>
       </w:pPr>
       <w:r>
-        <w:t xml:space="preserve">Donnez un exemple de code gérant le scrolling dans votre </w:t>
-      </w:r>
-      <w:proofErr w:type="spellStart"/>
-      <w:r>
-        <w:t>map</w:t>
-      </w:r>
-      <w:proofErr w:type="spellEnd"/>
-      <w:r>
-        <w:t>. (20 points)</w:t>
+        <w:t>Donnez un exemple de code gérant le scrolling dans votre map. (20 points)</w:t>
       </w:r>
     </w:p>
     <w:p/>
@@ -1082,6 +730,36 @@
       </w:pPr>
       <w:r>
         <w:t>Voir le code ci-joint.</w:t>
+      </w:r>
+    </w:p>
+    <w:p/>
+    <w:p>
+      <w:pPr>
+        <w:pStyle w:val="Titre1"/>
+        <w:numPr>
+          <w:ilvl w:val="0"/>
+          <w:numId w:val="2"/>
+        </w:numPr>
+      </w:pPr>
+      <w:r>
+        <w:t>Gestion des Events en SDL2, comment est gérée la boucle principale du jeu avec les events SDL2. Modifiez votre Programme afin de gérer ces events. (10 points)</w:t>
+      </w:r>
+    </w:p>
+    <w:p/>
+    <w:p>
+      <w:pPr>
+        <w:ind w:left="360"/>
+      </w:pPr>
+      <w:r>
+        <w:t>Ajout de la boucle principale du jeu. Et de la gestion des inputs utilisateurs.</w:t>
+      </w:r>
+    </w:p>
+    <w:p>
+      <w:pPr>
+        <w:ind w:left="360"/>
+      </w:pPr>
+      <w:r>
+        <w:t>Voit le code ci-joint.</w:t>
       </w:r>
       <w:bookmarkStart w:id="0" w:name="_GoBack"/>
       <w:bookmarkEnd w:id="0"/>
@@ -2329,7 +2007,7 @@
 </file>
 
 <file path=customXml/itemProps1.xml><?xml version="1.0" encoding="utf-8"?>
-<ds:datastoreItem xmlns:ds="http://schemas.openxmlformats.org/officeDocument/2006/customXml" ds:itemID="{394BF9C9-0EB7-4E17-9EC6-40E51C73220A}">
+<ds:datastoreItem xmlns:ds="http://schemas.openxmlformats.org/officeDocument/2006/customXml" ds:itemID="{B94A0259-505F-4CF3-96C1-65C45D957F08}">
   <ds:schemaRefs>
     <ds:schemaRef ds:uri="http://schemas.openxmlformats.org/officeDocument/2006/bibliography"/>
   </ds:schemaRefs>

</xml_diff>

<commit_message>
Input Handling, comment sont gérées les entrées des contrôleurs avec SDL2, quels types de contrôleurs pouvons-nous utiliser avec SDL2.
</commit_message>
<xml_diff>
--- a/Réponse Partie 2.docx
+++ b/Réponse Partie 2.docx
@@ -195,7 +195,7 @@
           <v:shape id="_x0000_i1025" type="#_x0000_t75" style="width:76.2pt;height:49.2pt" o:ole="">
             <v:imagedata r:id="rId7" o:title=""/>
           </v:shape>
-          <o:OLEObject Type="Embed" ProgID="Package" ShapeID="_x0000_i1025" DrawAspect="Icon" ObjectID="_1648921398" r:id="rId8"/>
+          <o:OLEObject Type="Embed" ProgID="Package" ShapeID="_x0000_i1025" DrawAspect="Icon" ObjectID="_1648922337" r:id="rId8"/>
         </w:object>
       </w:r>
       <w:r>
@@ -203,7 +203,7 @@
           <v:shape id="_x0000_i1026" type="#_x0000_t75" style="width:76.2pt;height:49.2pt" o:ole="">
             <v:imagedata r:id="rId9" o:title=""/>
           </v:shape>
-          <o:OLEObject Type="Embed" ProgID="Package" ShapeID="_x0000_i1026" DrawAspect="Icon" ObjectID="_1648921399" r:id="rId10"/>
+          <o:OLEObject Type="Embed" ProgID="Package" ShapeID="_x0000_i1026" DrawAspect="Icon" ObjectID="_1648922338" r:id="rId10"/>
         </w:object>
       </w:r>
       <w:r>
@@ -211,7 +211,7 @@
           <v:shape id="_x0000_i1027" type="#_x0000_t75" style="width:76.2pt;height:49.2pt" o:ole="">
             <v:imagedata r:id="rId11" o:title=""/>
           </v:shape>
-          <o:OLEObject Type="Embed" ProgID="Package" ShapeID="_x0000_i1027" DrawAspect="Icon" ObjectID="_1648921400" r:id="rId12"/>
+          <o:OLEObject Type="Embed" ProgID="Package" ShapeID="_x0000_i1027" DrawAspect="Icon" ObjectID="_1648922339" r:id="rId12"/>
         </w:object>
       </w:r>
       <w:r>
@@ -219,7 +219,7 @@
           <v:shape id="_x0000_i1028" type="#_x0000_t75" style="width:76.2pt;height:49.2pt" o:ole="">
             <v:imagedata r:id="rId13" o:title=""/>
           </v:shape>
-          <o:OLEObject Type="Embed" ProgID="Package" ShapeID="_x0000_i1028" DrawAspect="Icon" ObjectID="_1648921401" r:id="rId14"/>
+          <o:OLEObject Type="Embed" ProgID="Package" ShapeID="_x0000_i1028" DrawAspect="Icon" ObjectID="_1648922340" r:id="rId14"/>
         </w:object>
       </w:r>
       <w:r>
@@ -227,7 +227,7 @@
           <v:shape id="_x0000_i1029" type="#_x0000_t75" style="width:76.2pt;height:49.2pt" o:ole="">
             <v:imagedata r:id="rId15" o:title=""/>
           </v:shape>
-          <o:OLEObject Type="Embed" ProgID="Package" ShapeID="_x0000_i1029" DrawAspect="Icon" ObjectID="_1648921402" r:id="rId16"/>
+          <o:OLEObject Type="Embed" ProgID="Package" ShapeID="_x0000_i1029" DrawAspect="Icon" ObjectID="_1648922341" r:id="rId16"/>
         </w:object>
       </w:r>
       <w:r>
@@ -235,7 +235,7 @@
           <v:shape id="_x0000_i1030" type="#_x0000_t75" style="width:76.2pt;height:49.2pt" o:ole="">
             <v:imagedata r:id="rId17" o:title=""/>
           </v:shape>
-          <o:OLEObject Type="Embed" ProgID="Package" ShapeID="_x0000_i1030" DrawAspect="Icon" ObjectID="_1648921403" r:id="rId18"/>
+          <o:OLEObject Type="Embed" ProgID="Package" ShapeID="_x0000_i1030" DrawAspect="Icon" ObjectID="_1648922342" r:id="rId18"/>
         </w:object>
       </w:r>
     </w:p>
@@ -760,6 +760,58 @@
       </w:pPr>
       <w:r>
         <w:t>Voit le code ci-joint.</w:t>
+      </w:r>
+    </w:p>
+    <w:p>
+      <w:pPr>
+        <w:ind w:left="360"/>
+      </w:pPr>
+    </w:p>
+    <w:p>
+      <w:pPr>
+        <w:ind w:left="360"/>
+      </w:pPr>
+    </w:p>
+    <w:p>
+      <w:pPr>
+        <w:ind w:left="360"/>
+      </w:pPr>
+    </w:p>
+    <w:p>
+      <w:pPr>
+        <w:pStyle w:val="Titre1"/>
+        <w:numPr>
+          <w:ilvl w:val="0"/>
+          <w:numId w:val="2"/>
+        </w:numPr>
+      </w:pPr>
+      <w:r>
+        <w:lastRenderedPageBreak/>
+        <w:t>Input Handling, comment sont gérées les entrées des contrôleurs avec SDL2, quels types de contrôleurs pouvons-nous utiliser avec SDL2. (10 points)</w:t>
+      </w:r>
+    </w:p>
+    <w:p/>
+    <w:p>
+      <w:pPr>
+        <w:ind w:left="360"/>
+      </w:pPr>
+      <w:r>
+        <w:t>Les entrées des contrôleurs, comme ceux du clavier ou n’importe quel autre évènement sont gérés dans le PollEvent de la SDL2.</w:t>
+      </w:r>
+      <w:r>
+        <w:br/>
+        <w:t>Avec la SDL2 on peut utiliser les contrôleurs souris et clavier comme vu précédemment</w:t>
+      </w:r>
+      <w:r>
+        <w:t xml:space="preserve"> ainsi que toutes les manettes se rapprochant de la manette d’xbox360.</w:t>
+      </w:r>
+    </w:p>
+    <w:p>
+      <w:pPr>
+        <w:ind w:left="360"/>
+      </w:pPr>
+      <w:r>
+        <w:t>Donc toutes manettes portant un ou plusieurs Joystick, des gâchettes, la croix directionnels et les autres boutons sont supportés par la SDL2.</w:t>
       </w:r>
       <w:bookmarkStart w:id="0" w:name="_GoBack"/>
       <w:bookmarkEnd w:id="0"/>
@@ -2007,7 +2059,7 @@
 </file>
 
 <file path=customXml/itemProps1.xml><?xml version="1.0" encoding="utf-8"?>
-<ds:datastoreItem xmlns:ds="http://schemas.openxmlformats.org/officeDocument/2006/customXml" ds:itemID="{B94A0259-505F-4CF3-96C1-65C45D957F08}">
+<ds:datastoreItem xmlns:ds="http://schemas.openxmlformats.org/officeDocument/2006/customXml" ds:itemID="{8F2D85AD-E96D-4C93-A1E6-BF6054980DA0}">
   <ds:schemaRefs>
     <ds:schemaRef ds:uri="http://schemas.openxmlformats.org/officeDocument/2006/bibliography"/>
   </ds:schemaRefs>

</xml_diff>

<commit_message>
Reponses aux questions 13 et 14.
</commit_message>
<xml_diff>
--- a/Réponse Partie 2.docx
+++ b/Réponse Partie 2.docx
@@ -195,7 +195,7 @@
           <v:shape id="_x0000_i1025" type="#_x0000_t75" style="width:76.2pt;height:49.2pt" o:ole="">
             <v:imagedata r:id="rId7" o:title=""/>
           </v:shape>
-          <o:OLEObject Type="Embed" ProgID="Package" ShapeID="_x0000_i1025" DrawAspect="Icon" ObjectID="_1648922337" r:id="rId8"/>
+          <o:OLEObject Type="Embed" ProgID="Package" ShapeID="_x0000_i1025" DrawAspect="Icon" ObjectID="_1648926259" r:id="rId8"/>
         </w:object>
       </w:r>
       <w:r>
@@ -203,7 +203,7 @@
           <v:shape id="_x0000_i1026" type="#_x0000_t75" style="width:76.2pt;height:49.2pt" o:ole="">
             <v:imagedata r:id="rId9" o:title=""/>
           </v:shape>
-          <o:OLEObject Type="Embed" ProgID="Package" ShapeID="_x0000_i1026" DrawAspect="Icon" ObjectID="_1648922338" r:id="rId10"/>
+          <o:OLEObject Type="Embed" ProgID="Package" ShapeID="_x0000_i1026" DrawAspect="Icon" ObjectID="_1648926260" r:id="rId10"/>
         </w:object>
       </w:r>
       <w:r>
@@ -211,7 +211,7 @@
           <v:shape id="_x0000_i1027" type="#_x0000_t75" style="width:76.2pt;height:49.2pt" o:ole="">
             <v:imagedata r:id="rId11" o:title=""/>
           </v:shape>
-          <o:OLEObject Type="Embed" ProgID="Package" ShapeID="_x0000_i1027" DrawAspect="Icon" ObjectID="_1648922339" r:id="rId12"/>
+          <o:OLEObject Type="Embed" ProgID="Package" ShapeID="_x0000_i1027" DrawAspect="Icon" ObjectID="_1648926261" r:id="rId12"/>
         </w:object>
       </w:r>
       <w:r>
@@ -219,7 +219,7 @@
           <v:shape id="_x0000_i1028" type="#_x0000_t75" style="width:76.2pt;height:49.2pt" o:ole="">
             <v:imagedata r:id="rId13" o:title=""/>
           </v:shape>
-          <o:OLEObject Type="Embed" ProgID="Package" ShapeID="_x0000_i1028" DrawAspect="Icon" ObjectID="_1648922340" r:id="rId14"/>
+          <o:OLEObject Type="Embed" ProgID="Package" ShapeID="_x0000_i1028" DrawAspect="Icon" ObjectID="_1648926262" r:id="rId14"/>
         </w:object>
       </w:r>
       <w:r>
@@ -227,7 +227,7 @@
           <v:shape id="_x0000_i1029" type="#_x0000_t75" style="width:76.2pt;height:49.2pt" o:ole="">
             <v:imagedata r:id="rId15" o:title=""/>
           </v:shape>
-          <o:OLEObject Type="Embed" ProgID="Package" ShapeID="_x0000_i1029" DrawAspect="Icon" ObjectID="_1648922341" r:id="rId16"/>
+          <o:OLEObject Type="Embed" ProgID="Package" ShapeID="_x0000_i1029" DrawAspect="Icon" ObjectID="_1648926263" r:id="rId16"/>
         </w:object>
       </w:r>
       <w:r>
@@ -235,7 +235,7 @@
           <v:shape id="_x0000_i1030" type="#_x0000_t75" style="width:76.2pt;height:49.2pt" o:ole="">
             <v:imagedata r:id="rId17" o:title=""/>
           </v:shape>
-          <o:OLEObject Type="Embed" ProgID="Package" ShapeID="_x0000_i1030" DrawAspect="Icon" ObjectID="_1648922342" r:id="rId18"/>
+          <o:OLEObject Type="Embed" ProgID="Package" ShapeID="_x0000_i1030" DrawAspect="Icon" ObjectID="_1648926264" r:id="rId18"/>
         </w:object>
       </w:r>
     </w:p>
@@ -813,8 +813,151 @@
       <w:r>
         <w:t>Donc toutes manettes portant un ou plusieurs Joystick, des gâchettes, la croix directionnels et les autres boutons sont supportés par la SDL2.</w:t>
       </w:r>
+    </w:p>
+    <w:p>
+      <w:pPr>
+        <w:ind w:left="360"/>
+      </w:pPr>
+    </w:p>
+    <w:p>
+      <w:pPr>
+        <w:pStyle w:val="Titre1"/>
+        <w:numPr>
+          <w:ilvl w:val="0"/>
+          <w:numId w:val="2"/>
+        </w:numPr>
+      </w:pPr>
+      <w:r>
+        <w:t>Implémenter la gestion des inputs clavier pour les déplacements haut, bas, gauche et droit dans votre projet. Modifiez votre programme afin de gérer ces events.</w:t>
+      </w:r>
+    </w:p>
+    <w:p/>
+    <w:p>
+      <w:pPr>
+        <w:ind w:left="360"/>
+      </w:pPr>
+      <w:r>
+        <w:t>Voir le code pour ceci.</w:t>
+      </w:r>
+    </w:p>
+    <w:p>
+      <w:pPr>
+        <w:ind w:left="360"/>
+      </w:pPr>
+    </w:p>
+    <w:p>
+      <w:pPr>
+        <w:pStyle w:val="Titre1"/>
+        <w:numPr>
+          <w:ilvl w:val="0"/>
+          <w:numId w:val="2"/>
+        </w:numPr>
+      </w:pPr>
+      <w:r>
+        <w:t>Comment récupérer le keypress de la pression simultanée de deux ou plusieurs touches. Modifiez votre programme pour donner un exemple de gestion de keypress simultanée.</w:t>
+      </w:r>
+    </w:p>
+    <w:p/>
+    <w:p>
+      <w:pPr>
+        <w:ind w:left="360"/>
+      </w:pPr>
+      <w:r>
+        <w:t>Dans le code nous avons la gestion simultané</w:t>
+      </w:r>
+      <w:r>
+        <w:t>e</w:t>
+      </w:r>
+      <w:r>
+        <w:t xml:space="preserve"> des mouvements de la caméra avec les touches fléchées et du personnage avec la souris.</w:t>
+      </w:r>
+    </w:p>
+    <w:p>
+      <w:pPr>
+        <w:ind w:left="360"/>
+      </w:pPr>
+      <w:r>
+        <w:t>Pour le programme suivez ces instructions</w:t>
+      </w:r>
+      <w:r>
+        <w:t> :</w:t>
+      </w:r>
       <w:bookmarkStart w:id="0" w:name="_GoBack"/>
       <w:bookmarkEnd w:id="0"/>
+    </w:p>
+    <w:p>
+      <w:pPr>
+        <w:ind w:left="360"/>
+      </w:pPr>
+      <w:r>
+        <w:t>Appuyez sur les touches fl</w:t>
+      </w:r>
+      <w:r>
+        <w:t>é</w:t>
+      </w:r>
+      <w:r>
+        <w:t>ch</w:t>
+      </w:r>
+      <w:r>
+        <w:t>é</w:t>
+      </w:r>
+      <w:r>
+        <w:t>es ou les touches 'q' et 'd' pour d</w:t>
+      </w:r>
+      <w:r>
+        <w:t>é</w:t>
+      </w:r>
+      <w:r>
+        <w:t>placer la cam</w:t>
+      </w:r>
+      <w:r>
+        <w:t>é</w:t>
+      </w:r>
+      <w:r>
+        <w:t>ra,</w:t>
+      </w:r>
+      <w:r>
+        <w:t xml:space="preserve"> bougez </w:t>
+      </w:r>
+      <w:r>
+        <w:t>la souris pour d</w:t>
+      </w:r>
+      <w:r>
+        <w:t>é</w:t>
+      </w:r>
+      <w:r>
+        <w:t>placer l'h</w:t>
+      </w:r>
+      <w:r>
+        <w:t>é</w:t>
+      </w:r>
+      <w:r>
+        <w:t>licopt</w:t>
+      </w:r>
+      <w:r>
+        <w:t>è</w:t>
+      </w:r>
+      <w:r>
+        <w:t>re,</w:t>
+      </w:r>
+      <w:r>
+        <w:t xml:space="preserve"> </w:t>
+      </w:r>
+      <w:r>
+        <w:t>appuyez sur la barre espace pour mettre en pause,</w:t>
+      </w:r>
+      <w:r>
+        <w:t xml:space="preserve"> </w:t>
+      </w:r>
+      <w:r>
+        <w:t xml:space="preserve">appuyez sur la touche </w:t>
+      </w:r>
+      <w:r>
+        <w:t>é</w:t>
+      </w:r>
+      <w:r>
+        <w:t>chap pour fermer le programme.</w:t>
+      </w:r>
     </w:p>
     <w:sectPr>
       <w:pgSz w:w="11906" w:h="16838"/>
@@ -2059,7 +2202,7 @@
 </file>
 
 <file path=customXml/itemProps1.xml><?xml version="1.0" encoding="utf-8"?>
-<ds:datastoreItem xmlns:ds="http://schemas.openxmlformats.org/officeDocument/2006/customXml" ds:itemID="{8F2D85AD-E96D-4C93-A1E6-BF6054980DA0}">
+<ds:datastoreItem xmlns:ds="http://schemas.openxmlformats.org/officeDocument/2006/customXml" ds:itemID="{FC9CF3C7-59F7-4B60-8982-F87AF65B7D7D}">
   <ds:schemaRefs>
     <ds:schemaRef ds:uri="http://schemas.openxmlformats.org/officeDocument/2006/bibliography"/>
   </ds:schemaRefs>

</xml_diff>